<commit_message>
Day 4 Data Science Statistics Estimation of variance
- Key terms
</commit_message>
<xml_diff>
--- a/DataScienceNotes.docx
+++ b/DataScienceNotes.docx
@@ -487,6 +487,9 @@
               </w:rPr>
             </w:pPr>
             <w:r>
+              <w:rPr>
+                <w:noProof/>
+              </w:rPr>
               <w:drawing>
                 <wp:inline distT="0" distB="0" distL="0" distR="0" wp14:anchorId="1C5B68D6" wp14:editId="1D01F255">
                   <wp:extent cx="1162572" cy="523875"/>
@@ -594,6 +597,7 @@
             </w:pPr>
             <w:r>
               <w:rPr>
+                <w:noProof/>
                 <w:color w:val="000000" w:themeColor="text1"/>
               </w:rPr>
               <w:drawing>
@@ -903,6 +907,7 @@
             </w:pPr>
             <w:r>
               <w:rPr>
+                <w:noProof/>
                 <w:color w:val="000000" w:themeColor="text1"/>
               </w:rPr>
               <w:drawing>
@@ -1084,6 +1089,690 @@
     <w:p>
       <w:pPr>
         <w:rPr>
+          <w:color w:val="7030A0"/>
+          <w:sz w:val="24"/>
+          <w:szCs w:val="24"/>
+        </w:rPr>
+      </w:pPr>
+      <w:r>
+        <w:rPr>
+          <w:color w:val="7030A0"/>
+          <w:sz w:val="24"/>
+          <w:szCs w:val="24"/>
+        </w:rPr>
+        <w:t>[</w:t>
+      </w:r>
+      <w:r>
+        <w:rPr>
+          <w:color w:val="7030A0"/>
+          <w:sz w:val="24"/>
+          <w:szCs w:val="24"/>
+        </w:rPr>
+        <w:t>Refer Estimates of Location in Python Notebooks</w:t>
+      </w:r>
+      <w:r>
+        <w:rPr>
+          <w:color w:val="7030A0"/>
+          <w:sz w:val="24"/>
+          <w:szCs w:val="24"/>
+        </w:rPr>
+        <w:t>]</w:t>
+      </w:r>
+    </w:p>
+    <w:p>
+      <w:pPr>
+        <w:rPr>
+          <w:i/>
+          <w:iCs/>
+          <w:color w:val="7F7F7F" w:themeColor="text1" w:themeTint="80"/>
+          <w:sz w:val="24"/>
+          <w:szCs w:val="24"/>
+        </w:rPr>
+      </w:pPr>
+      <w:r>
+        <w:rPr>
+          <w:i/>
+          <w:iCs/>
+          <w:color w:val="7F7F7F" w:themeColor="text1" w:themeTint="80"/>
+          <w:sz w:val="24"/>
+          <w:szCs w:val="24"/>
+        </w:rPr>
+        <w:t>------------------- 5/</w:t>
+      </w:r>
+      <w:r>
+        <w:rPr>
+          <w:i/>
+          <w:iCs/>
+          <w:color w:val="7F7F7F" w:themeColor="text1" w:themeTint="80"/>
+          <w:sz w:val="24"/>
+          <w:szCs w:val="24"/>
+        </w:rPr>
+        <w:t>9</w:t>
+      </w:r>
+      <w:r>
+        <w:rPr>
+          <w:i/>
+          <w:iCs/>
+          <w:color w:val="7F7F7F" w:themeColor="text1" w:themeTint="80"/>
+          <w:sz w:val="24"/>
+          <w:szCs w:val="24"/>
+        </w:rPr>
+        <w:t xml:space="preserve">/2024 Up to Page </w:t>
+      </w:r>
+      <w:r>
+        <w:rPr>
+          <w:i/>
+          <w:iCs/>
+          <w:color w:val="7F7F7F" w:themeColor="text1" w:themeTint="80"/>
+          <w:sz w:val="24"/>
+          <w:szCs w:val="24"/>
+        </w:rPr>
+        <w:t>12</w:t>
+      </w:r>
+    </w:p>
+    <w:p>
+      <w:pPr>
+        <w:rPr>
+          <w:b/>
+          <w:bCs/>
+          <w:color w:val="000000" w:themeColor="text1"/>
+          <w:sz w:val="28"/>
+          <w:szCs w:val="28"/>
+        </w:rPr>
+      </w:pPr>
+      <w:r>
+        <w:rPr>
+          <w:b/>
+          <w:bCs/>
+          <w:color w:val="000000" w:themeColor="text1"/>
+          <w:sz w:val="28"/>
+          <w:szCs w:val="28"/>
+        </w:rPr>
+        <w:t xml:space="preserve">Estimates of </w:t>
+      </w:r>
+      <w:r>
+        <w:rPr>
+          <w:b/>
+          <w:bCs/>
+          <w:color w:val="000000" w:themeColor="text1"/>
+          <w:sz w:val="28"/>
+          <w:szCs w:val="28"/>
+        </w:rPr>
+        <w:t>Variability</w:t>
+      </w:r>
+    </w:p>
+    <w:p>
+      <w:pPr>
+        <w:rPr>
+          <w:color w:val="000000" w:themeColor="text1"/>
+        </w:rPr>
+      </w:pPr>
+      <w:r>
+        <w:rPr>
+          <w:color w:val="000000" w:themeColor="text1"/>
+        </w:rPr>
+        <w:t>Measures whether the data values are tightly clustered or spread out.</w:t>
+      </w:r>
+    </w:p>
+    <w:p>
+      <w:pPr>
+        <w:rPr>
+          <w:color w:val="000000" w:themeColor="text1"/>
+        </w:rPr>
+      </w:pPr>
+      <w:r>
+        <w:rPr>
+          <w:color w:val="000000" w:themeColor="text1"/>
+        </w:rPr>
+        <w:t xml:space="preserve">At the heart of the statistics lies variability: </w:t>
+      </w:r>
+    </w:p>
+    <w:p>
+      <w:pPr>
+        <w:pStyle w:val="ListParagraph"/>
+        <w:numPr>
+          <w:ilvl w:val="0"/>
+          <w:numId w:val="2"/>
+        </w:numPr>
+        <w:rPr>
+          <w:color w:val="000000" w:themeColor="text1"/>
+        </w:rPr>
+      </w:pPr>
+      <w:r>
+        <w:rPr>
+          <w:color w:val="000000" w:themeColor="text1"/>
+        </w:rPr>
+        <w:t>Measuring it</w:t>
+      </w:r>
+    </w:p>
+    <w:p>
+      <w:pPr>
+        <w:pStyle w:val="ListParagraph"/>
+        <w:numPr>
+          <w:ilvl w:val="0"/>
+          <w:numId w:val="2"/>
+        </w:numPr>
+        <w:rPr>
+          <w:color w:val="000000" w:themeColor="text1"/>
+        </w:rPr>
+      </w:pPr>
+      <w:r>
+        <w:rPr>
+          <w:color w:val="000000" w:themeColor="text1"/>
+        </w:rPr>
+        <w:t>Reducing it</w:t>
+      </w:r>
+    </w:p>
+    <w:p>
+      <w:pPr>
+        <w:pStyle w:val="ListParagraph"/>
+        <w:numPr>
+          <w:ilvl w:val="0"/>
+          <w:numId w:val="2"/>
+        </w:numPr>
+        <w:rPr>
+          <w:color w:val="000000" w:themeColor="text1"/>
+        </w:rPr>
+      </w:pPr>
+      <w:r>
+        <w:rPr>
+          <w:color w:val="000000" w:themeColor="text1"/>
+        </w:rPr>
+        <w:t>Distinguishing random from real variability</w:t>
+      </w:r>
+    </w:p>
+    <w:p>
+      <w:pPr>
+        <w:pStyle w:val="ListParagraph"/>
+        <w:numPr>
+          <w:ilvl w:val="0"/>
+          <w:numId w:val="2"/>
+        </w:numPr>
+        <w:rPr>
+          <w:color w:val="000000" w:themeColor="text1"/>
+        </w:rPr>
+      </w:pPr>
+      <w:r>
+        <w:rPr>
+          <w:color w:val="000000" w:themeColor="text1"/>
+        </w:rPr>
+        <w:t>Identifying the various sources of real variability</w:t>
+      </w:r>
+    </w:p>
+    <w:p>
+      <w:pPr>
+        <w:pStyle w:val="ListParagraph"/>
+        <w:numPr>
+          <w:ilvl w:val="0"/>
+          <w:numId w:val="2"/>
+        </w:numPr>
+        <w:rPr>
+          <w:color w:val="000000" w:themeColor="text1"/>
+        </w:rPr>
+      </w:pPr>
+      <w:r>
+        <w:rPr>
+          <w:color w:val="000000" w:themeColor="text1"/>
+        </w:rPr>
+        <w:t>Make decision out of it in presence</w:t>
+      </w:r>
+      <w:r>
+        <w:rPr>
+          <w:color w:val="000000" w:themeColor="text1"/>
+        </w:rPr>
+        <w:t>.</w:t>
+      </w:r>
+    </w:p>
+    <w:p>
+      <w:pPr>
+        <w:rPr>
+          <w:color w:val="000000" w:themeColor="text1"/>
+        </w:rPr>
+      </w:pPr>
+    </w:p>
+    <w:tbl>
+      <w:tblPr>
+        <w:tblStyle w:val="TableGrid"/>
+        <w:tblW w:w="0" w:type="auto"/>
+        <w:tblLook w:val="04A0" w:firstRow="1" w:lastRow="0" w:firstColumn="1" w:lastColumn="0" w:noHBand="0" w:noVBand="1"/>
+      </w:tblPr>
+      <w:tblGrid>
+        <w:gridCol w:w="4675"/>
+        <w:gridCol w:w="4675"/>
+      </w:tblGrid>
+      <w:tr>
+        <w:tc>
+          <w:tcPr>
+            <w:tcW w:w="4675" w:type="dxa"/>
+          </w:tcPr>
+          <w:p>
+            <w:pPr>
+              <w:rPr>
+                <w:color w:val="000000" w:themeColor="text1"/>
+              </w:rPr>
+            </w:pPr>
+            <w:r>
+              <w:rPr>
+                <w:color w:val="000000" w:themeColor="text1"/>
+              </w:rPr>
+              <w:lastRenderedPageBreak/>
+              <w:t>Key Terms</w:t>
+            </w:r>
+          </w:p>
+        </w:tc>
+        <w:tc>
+          <w:tcPr>
+            <w:tcW w:w="4675" w:type="dxa"/>
+          </w:tcPr>
+          <w:p>
+            <w:pPr>
+              <w:rPr>
+                <w:color w:val="000000" w:themeColor="text1"/>
+              </w:rPr>
+            </w:pPr>
+            <w:r>
+              <w:rPr>
+                <w:color w:val="000000" w:themeColor="text1"/>
+              </w:rPr>
+              <w:t>Definition</w:t>
+            </w:r>
+          </w:p>
+        </w:tc>
+      </w:tr>
+      <w:tr>
+        <w:tc>
+          <w:tcPr>
+            <w:tcW w:w="4675" w:type="dxa"/>
+          </w:tcPr>
+          <w:p>
+            <w:pPr>
+              <w:rPr>
+                <w:color w:val="000000" w:themeColor="text1"/>
+              </w:rPr>
+            </w:pPr>
+            <w:r>
+              <w:rPr>
+                <w:color w:val="000000" w:themeColor="text1"/>
+              </w:rPr>
+              <w:t>Deviation</w:t>
+            </w:r>
+          </w:p>
+        </w:tc>
+        <w:tc>
+          <w:tcPr>
+            <w:tcW w:w="4675" w:type="dxa"/>
+          </w:tcPr>
+          <w:p>
+            <w:pPr>
+              <w:rPr>
+                <w:color w:val="000000" w:themeColor="text1"/>
+              </w:rPr>
+            </w:pPr>
+            <w:r>
+              <w:rPr>
+                <w:color w:val="000000" w:themeColor="text1"/>
+              </w:rPr>
+              <w:t>The difference between observed variable from the mean or estimated location</w:t>
+            </w:r>
+          </w:p>
+        </w:tc>
+      </w:tr>
+      <w:tr>
+        <w:tc>
+          <w:tcPr>
+            <w:tcW w:w="4675" w:type="dxa"/>
+          </w:tcPr>
+          <w:p>
+            <w:pPr>
+              <w:rPr>
+                <w:color w:val="000000" w:themeColor="text1"/>
+              </w:rPr>
+            </w:pPr>
+            <w:r>
+              <w:rPr>
+                <w:color w:val="000000" w:themeColor="text1"/>
+              </w:rPr>
+              <w:t>Variance</w:t>
+            </w:r>
+          </w:p>
+        </w:tc>
+        <w:tc>
+          <w:tcPr>
+            <w:tcW w:w="4675" w:type="dxa"/>
+          </w:tcPr>
+          <w:p>
+            <w:pPr>
+              <w:rPr>
+                <w:color w:val="000000" w:themeColor="text1"/>
+              </w:rPr>
+            </w:pPr>
+            <w:r>
+              <w:rPr>
+                <w:color w:val="000000" w:themeColor="text1"/>
+              </w:rPr>
+              <w:t xml:space="preserve">The sum of squared deviation </w:t>
+            </w:r>
+            <w:r>
+              <w:rPr>
+                <w:color w:val="000000" w:themeColor="text1"/>
+              </w:rPr>
+              <w:t xml:space="preserve">from mean </w:t>
+            </w:r>
+            <w:r>
+              <w:rPr>
+                <w:color w:val="000000" w:themeColor="text1"/>
+              </w:rPr>
+              <w:t>divided by n -1</w:t>
+            </w:r>
+            <w:r>
+              <w:rPr>
+                <w:color w:val="000000" w:themeColor="text1"/>
+              </w:rPr>
+              <w:t xml:space="preserve"> (n is the number of data values)</w:t>
+            </w:r>
+          </w:p>
+        </w:tc>
+      </w:tr>
+      <w:tr>
+        <w:tc>
+          <w:tcPr>
+            <w:tcW w:w="4675" w:type="dxa"/>
+          </w:tcPr>
+          <w:p>
+            <w:pPr>
+              <w:rPr>
+                <w:color w:val="000000" w:themeColor="text1"/>
+              </w:rPr>
+            </w:pPr>
+            <w:r>
+              <w:rPr>
+                <w:color w:val="000000" w:themeColor="text1"/>
+              </w:rPr>
+              <w:t>Standard Deviation</w:t>
+            </w:r>
+          </w:p>
+        </w:tc>
+        <w:tc>
+          <w:tcPr>
+            <w:tcW w:w="4675" w:type="dxa"/>
+          </w:tcPr>
+          <w:p>
+            <w:pPr>
+              <w:rPr>
+                <w:color w:val="000000" w:themeColor="text1"/>
+              </w:rPr>
+            </w:pPr>
+            <w:r>
+              <w:rPr>
+                <w:color w:val="000000" w:themeColor="text1"/>
+              </w:rPr>
+              <w:t>Square root of variance</w:t>
+            </w:r>
+          </w:p>
+        </w:tc>
+      </w:tr>
+      <w:tr>
+        <w:tc>
+          <w:tcPr>
+            <w:tcW w:w="4675" w:type="dxa"/>
+          </w:tcPr>
+          <w:p>
+            <w:pPr>
+              <w:rPr>
+                <w:color w:val="000000" w:themeColor="text1"/>
+              </w:rPr>
+            </w:pPr>
+            <w:r>
+              <w:rPr>
+                <w:color w:val="000000" w:themeColor="text1"/>
+              </w:rPr>
+              <w:t>Mean Absolute Deviation</w:t>
+            </w:r>
+            <w:r>
+              <w:rPr>
+                <w:color w:val="000000" w:themeColor="text1"/>
+              </w:rPr>
+              <w:t xml:space="preserve"> (Manhattan Norm, l1 – norm)</w:t>
+            </w:r>
+          </w:p>
+        </w:tc>
+        <w:tc>
+          <w:tcPr>
+            <w:tcW w:w="4675" w:type="dxa"/>
+          </w:tcPr>
+          <w:p>
+            <w:pPr>
+              <w:rPr>
+                <w:color w:val="000000" w:themeColor="text1"/>
+              </w:rPr>
+            </w:pPr>
+            <w:r>
+              <w:rPr>
+                <w:color w:val="000000" w:themeColor="text1"/>
+              </w:rPr>
+              <w:t>Mean of absolute values of the deviation from the mean</w:t>
+            </w:r>
+          </w:p>
+        </w:tc>
+      </w:tr>
+      <w:tr>
+        <w:tc>
+          <w:tcPr>
+            <w:tcW w:w="4675" w:type="dxa"/>
+          </w:tcPr>
+          <w:p>
+            <w:pPr>
+              <w:rPr>
+                <w:color w:val="000000" w:themeColor="text1"/>
+              </w:rPr>
+            </w:pPr>
+            <w:r>
+              <w:rPr>
+                <w:color w:val="000000" w:themeColor="text1"/>
+              </w:rPr>
+              <w:t>Median Absolute Deviation from Median</w:t>
+            </w:r>
+          </w:p>
+        </w:tc>
+        <w:tc>
+          <w:tcPr>
+            <w:tcW w:w="4675" w:type="dxa"/>
+          </w:tcPr>
+          <w:p>
+            <w:pPr>
+              <w:rPr>
+                <w:color w:val="000000" w:themeColor="text1"/>
+              </w:rPr>
+            </w:pPr>
+            <w:r>
+              <w:rPr>
+                <w:color w:val="000000" w:themeColor="text1"/>
+              </w:rPr>
+              <w:t>Median of absolute values of the deviation from the median</w:t>
+            </w:r>
+          </w:p>
+        </w:tc>
+      </w:tr>
+      <w:tr>
+        <w:tc>
+          <w:tcPr>
+            <w:tcW w:w="4675" w:type="dxa"/>
+          </w:tcPr>
+          <w:p>
+            <w:pPr>
+              <w:rPr>
+                <w:color w:val="000000" w:themeColor="text1"/>
+              </w:rPr>
+            </w:pPr>
+            <w:r>
+              <w:rPr>
+                <w:color w:val="000000" w:themeColor="text1"/>
+              </w:rPr>
+              <w:t>Percentile</w:t>
+            </w:r>
+          </w:p>
+        </w:tc>
+        <w:tc>
+          <w:tcPr>
+            <w:tcW w:w="4675" w:type="dxa"/>
+          </w:tcPr>
+          <w:p>
+            <w:pPr>
+              <w:rPr>
+                <w:color w:val="000000" w:themeColor="text1"/>
+              </w:rPr>
+            </w:pPr>
+            <w:r>
+              <w:rPr>
+                <w:color w:val="000000" w:themeColor="text1"/>
+              </w:rPr>
+              <w:t>The value such that p percent of values take this value or less and (100-p) values take this</w:t>
+            </w:r>
+            <w:r>
+              <w:rPr>
+                <w:color w:val="000000" w:themeColor="text1"/>
+              </w:rPr>
+              <w:t xml:space="preserve"> value or more</w:t>
+            </w:r>
+          </w:p>
+        </w:tc>
+      </w:tr>
+      <w:tr>
+        <w:tc>
+          <w:tcPr>
+            <w:tcW w:w="4675" w:type="dxa"/>
+          </w:tcPr>
+          <w:p>
+            <w:pPr>
+              <w:rPr>
+                <w:color w:val="000000" w:themeColor="text1"/>
+              </w:rPr>
+            </w:pPr>
+            <w:r>
+              <w:rPr>
+                <w:color w:val="000000" w:themeColor="text1"/>
+              </w:rPr>
+              <w:t>Interquartile range</w:t>
+            </w:r>
+          </w:p>
+        </w:tc>
+        <w:tc>
+          <w:tcPr>
+            <w:tcW w:w="4675" w:type="dxa"/>
+          </w:tcPr>
+          <w:p>
+            <w:pPr>
+              <w:rPr>
+                <w:color w:val="000000" w:themeColor="text1"/>
+              </w:rPr>
+            </w:pPr>
+            <w:r>
+              <w:rPr>
+                <w:color w:val="000000" w:themeColor="text1"/>
+              </w:rPr>
+              <w:t>The difference between percentile 75</w:t>
+            </w:r>
+            <w:r>
+              <w:rPr>
+                <w:color w:val="000000" w:themeColor="text1"/>
+                <w:vertAlign w:val="superscript"/>
+              </w:rPr>
+              <w:t>th</w:t>
+            </w:r>
+            <w:r>
+              <w:rPr>
+                <w:color w:val="000000" w:themeColor="text1"/>
+              </w:rPr>
+              <w:t xml:space="preserve"> percentile and 25</w:t>
+            </w:r>
+            <w:r>
+              <w:rPr>
+                <w:color w:val="000000" w:themeColor="text1"/>
+                <w:vertAlign w:val="superscript"/>
+              </w:rPr>
+              <w:t>th</w:t>
+            </w:r>
+            <w:r>
+              <w:rPr>
+                <w:color w:val="000000" w:themeColor="text1"/>
+              </w:rPr>
+              <w:t xml:space="preserve"> percentile</w:t>
+            </w:r>
+          </w:p>
+        </w:tc>
+      </w:tr>
+    </w:tbl>
+    <w:p>
+      <w:pPr>
+        <w:rPr>
+          <w:color w:val="000000" w:themeColor="text1"/>
+        </w:rPr>
+      </w:pPr>
+    </w:p>
+    <w:p>
+      <w:pPr>
+        <w:rPr>
+          <w:i/>
+          <w:iCs/>
+          <w:color w:val="7F7F7F" w:themeColor="text1" w:themeTint="80"/>
+          <w:sz w:val="24"/>
+          <w:szCs w:val="24"/>
+        </w:rPr>
+      </w:pPr>
+      <w:r>
+        <w:rPr>
+          <w:i/>
+          <w:iCs/>
+          <w:color w:val="7F7F7F" w:themeColor="text1" w:themeTint="80"/>
+          <w:sz w:val="24"/>
+          <w:szCs w:val="24"/>
+        </w:rPr>
+        <w:t>------------------- 5/</w:t>
+      </w:r>
+      <w:r>
+        <w:rPr>
+          <w:i/>
+          <w:iCs/>
+          <w:color w:val="7F7F7F" w:themeColor="text1" w:themeTint="80"/>
+          <w:sz w:val="24"/>
+          <w:szCs w:val="24"/>
+        </w:rPr>
+        <w:t>10</w:t>
+      </w:r>
+      <w:r>
+        <w:rPr>
+          <w:i/>
+          <w:iCs/>
+          <w:color w:val="7F7F7F" w:themeColor="text1" w:themeTint="80"/>
+          <w:sz w:val="24"/>
+          <w:szCs w:val="24"/>
+        </w:rPr>
+        <w:t xml:space="preserve">/2024 Up to Page </w:t>
+      </w:r>
+      <w:r>
+        <w:rPr>
+          <w:i/>
+          <w:iCs/>
+          <w:color w:val="7F7F7F" w:themeColor="text1" w:themeTint="80"/>
+          <w:sz w:val="24"/>
+          <w:szCs w:val="24"/>
+        </w:rPr>
+        <w:t>1</w:t>
+      </w:r>
+      <w:r>
+        <w:rPr>
+          <w:i/>
+          <w:iCs/>
+          <w:color w:val="7F7F7F" w:themeColor="text1" w:themeTint="80"/>
+          <w:sz w:val="24"/>
+          <w:szCs w:val="24"/>
+        </w:rPr>
+        <w:t>4 (Additional notes pending)</w:t>
+      </w:r>
+    </w:p>
+    <w:p>
+      <w:pPr>
+        <w:rPr>
           <w:color w:val="000000" w:themeColor="text1"/>
         </w:rPr>
       </w:pPr>
@@ -1101,9 +1790,9 @@
 <file path=word/numbering.xml><?xml version="1.0" encoding="utf-8"?>
 <w:numbering xmlns:wpc="http://schemas.microsoft.com/office/word/2010/wordprocessingCanvas" xmlns:cx="http://schemas.microsoft.com/office/drawing/2014/chartex" xmlns:cx1="http://schemas.microsoft.com/office/drawing/2015/9/8/chartex" xmlns:cx2="http://schemas.microsoft.com/office/drawing/2015/10/21/chartex" xmlns:cx3="http://schemas.microsoft.com/office/drawing/2016/5/9/chartex" xmlns:cx4="http://schemas.microsoft.com/office/drawing/2016/5/10/chartex" xmlns:cx5="http://schemas.microsoft.com/office/drawing/2016/5/11/chartex" xmlns:cx6="http://schemas.microsoft.com/office/drawing/2016/5/12/chartex" xmlns:cx7="http://schemas.microsoft.com/office/drawing/2016/5/13/chartex" xmlns:cx8="http://schemas.microsoft.com/office/drawing/2016/5/14/chartex" xmlns:mc="http://schemas.openxmlformats.org/markup-compatibility/2006" xmlns:aink="http://schemas.microsoft.com/office/drawing/2016/ink" xmlns:am3d="http://schemas.microsoft.com/office/drawing/2017/model3d" xmlns:o="urn:schemas-microsoft-com:office:office" xmlns:oel="http://schemas.microsoft.com/office/2019/extlst" xmlns:r="http://schemas.openxmlformats.org/officeDocument/2006/relationships" xmlns:m="http://schemas.openxmlformats.org/officeDocument/2006/math" xmlns:v="urn:schemas-microsoft-com:vml" xmlns:wp14="http://schemas.microsoft.com/office/word/2010/wordprocessingDrawing" xmlns:wp="http://schemas.openxmlformats.org/drawingml/2006/wordprocessingDrawing" xmlns:w10="urn:schemas-microsoft-com:office:word" xmlns:w="http://schemas.openxmlformats.org/wordprocessingml/2006/main" xmlns:w14="http://schemas.microsoft.com/office/word/2010/wordml" xmlns:w15="http://schemas.microsoft.com/office/word/2012/wordml" xmlns:w16cex="http://schemas.microsoft.com/office/word/2018/wordml/cex" xmlns:w16cid="http://schemas.microsoft.com/office/word/2016/wordml/cid" xmlns:w16="http://schemas.microsoft.com/office/word/2018/wordml" xmlns:w16sdtdh="http://schemas.microsoft.com/office/word/2020/wordml/sdtdatahash" xmlns:w16se="http://schemas.microsoft.com/office/word/2015/wordml/symex" xmlns:wpg="http://schemas.microsoft.com/office/word/2010/wordprocessingGroup" xmlns:wpi="http://schemas.microsoft.com/office/word/2010/wordprocessingInk" xmlns:wne="http://schemas.microsoft.com/office/word/2006/wordml" xmlns:wps="http://schemas.microsoft.com/office/word/2010/wordprocessingShape" mc:Ignorable="w14 w15 w16se w16cid w16 w16cex w16sdtdh wp14">
   <w:abstractNum w:abstractNumId="0" w15:restartNumberingAfterBreak="0">
-    <w:nsid w:val="776C4F6E"/>
+    <w:nsid w:val="05D57CBA"/>
     <w:multiLevelType w:val="hybridMultilevel"/>
-    <w:tmpl w:val="EB166A38"/>
+    <w:tmpl w:val="7BC24056"/>
     <w:lvl w:ilvl="0" w:tplc="04090001">
       <w:start w:val="1"/>
       <w:numFmt w:val="bullet"/>
@@ -1213,7 +1902,123 @@
       </w:rPr>
     </w:lvl>
   </w:abstractNum>
+  <w:abstractNum w:abstractNumId="1" w15:restartNumberingAfterBreak="0">
+    <w:nsid w:val="776C4F6E"/>
+    <w:multiLevelType w:val="hybridMultilevel"/>
+    <w:tmpl w:val="EB166A38"/>
+    <w:lvl w:ilvl="0" w:tplc="04090001">
+      <w:start w:val="1"/>
+      <w:numFmt w:val="bullet"/>
+      <w:lvlText w:val=""/>
+      <w:lvlJc w:val="left"/>
+      <w:pPr>
+        <w:ind w:left="720" w:hanging="360"/>
+      </w:pPr>
+      <w:rPr>
+        <w:rFonts w:ascii="Symbol" w:hAnsi="Symbol" w:hint="default"/>
+      </w:rPr>
+    </w:lvl>
+    <w:lvl w:ilvl="1" w:tplc="04090003" w:tentative="1">
+      <w:start w:val="1"/>
+      <w:numFmt w:val="bullet"/>
+      <w:lvlText w:val="o"/>
+      <w:lvlJc w:val="left"/>
+      <w:pPr>
+        <w:ind w:left="1440" w:hanging="360"/>
+      </w:pPr>
+      <w:rPr>
+        <w:rFonts w:ascii="Courier New" w:hAnsi="Courier New" w:cs="Courier New" w:hint="default"/>
+      </w:rPr>
+    </w:lvl>
+    <w:lvl w:ilvl="2" w:tplc="04090005" w:tentative="1">
+      <w:start w:val="1"/>
+      <w:numFmt w:val="bullet"/>
+      <w:lvlText w:val=""/>
+      <w:lvlJc w:val="left"/>
+      <w:pPr>
+        <w:ind w:left="2160" w:hanging="360"/>
+      </w:pPr>
+      <w:rPr>
+        <w:rFonts w:ascii="Wingdings" w:hAnsi="Wingdings" w:hint="default"/>
+      </w:rPr>
+    </w:lvl>
+    <w:lvl w:ilvl="3" w:tplc="04090001" w:tentative="1">
+      <w:start w:val="1"/>
+      <w:numFmt w:val="bullet"/>
+      <w:lvlText w:val=""/>
+      <w:lvlJc w:val="left"/>
+      <w:pPr>
+        <w:ind w:left="2880" w:hanging="360"/>
+      </w:pPr>
+      <w:rPr>
+        <w:rFonts w:ascii="Symbol" w:hAnsi="Symbol" w:hint="default"/>
+      </w:rPr>
+    </w:lvl>
+    <w:lvl w:ilvl="4" w:tplc="04090003" w:tentative="1">
+      <w:start w:val="1"/>
+      <w:numFmt w:val="bullet"/>
+      <w:lvlText w:val="o"/>
+      <w:lvlJc w:val="left"/>
+      <w:pPr>
+        <w:ind w:left="3600" w:hanging="360"/>
+      </w:pPr>
+      <w:rPr>
+        <w:rFonts w:ascii="Courier New" w:hAnsi="Courier New" w:cs="Courier New" w:hint="default"/>
+      </w:rPr>
+    </w:lvl>
+    <w:lvl w:ilvl="5" w:tplc="04090005" w:tentative="1">
+      <w:start w:val="1"/>
+      <w:numFmt w:val="bullet"/>
+      <w:lvlText w:val=""/>
+      <w:lvlJc w:val="left"/>
+      <w:pPr>
+        <w:ind w:left="4320" w:hanging="360"/>
+      </w:pPr>
+      <w:rPr>
+        <w:rFonts w:ascii="Wingdings" w:hAnsi="Wingdings" w:hint="default"/>
+      </w:rPr>
+    </w:lvl>
+    <w:lvl w:ilvl="6" w:tplc="04090001" w:tentative="1">
+      <w:start w:val="1"/>
+      <w:numFmt w:val="bullet"/>
+      <w:lvlText w:val=""/>
+      <w:lvlJc w:val="left"/>
+      <w:pPr>
+        <w:ind w:left="5040" w:hanging="360"/>
+      </w:pPr>
+      <w:rPr>
+        <w:rFonts w:ascii="Symbol" w:hAnsi="Symbol" w:hint="default"/>
+      </w:rPr>
+    </w:lvl>
+    <w:lvl w:ilvl="7" w:tplc="04090003" w:tentative="1">
+      <w:start w:val="1"/>
+      <w:numFmt w:val="bullet"/>
+      <w:lvlText w:val="o"/>
+      <w:lvlJc w:val="left"/>
+      <w:pPr>
+        <w:ind w:left="5760" w:hanging="360"/>
+      </w:pPr>
+      <w:rPr>
+        <w:rFonts w:ascii="Courier New" w:hAnsi="Courier New" w:cs="Courier New" w:hint="default"/>
+      </w:rPr>
+    </w:lvl>
+    <w:lvl w:ilvl="8" w:tplc="04090005" w:tentative="1">
+      <w:start w:val="1"/>
+      <w:numFmt w:val="bullet"/>
+      <w:lvlText w:val=""/>
+      <w:lvlJc w:val="left"/>
+      <w:pPr>
+        <w:ind w:left="6480" w:hanging="360"/>
+      </w:pPr>
+      <w:rPr>
+        <w:rFonts w:ascii="Wingdings" w:hAnsi="Wingdings" w:hint="default"/>
+      </w:rPr>
+    </w:lvl>
+  </w:abstractNum>
   <w:num w:numId="1" w16cid:durableId="343288223">
+    <w:abstractNumId w:val="1"/>
+  </w:num>
+  <w:num w:numId="2" w16cid:durableId="1175143731">
     <w:abstractNumId w:val="0"/>
   </w:num>
 </w:numbering>
@@ -1619,7 +2424,7 @@
   <w:style w:type="paragraph" w:default="1" w:styleId="Normal">
     <w:name w:val="Normal"/>
     <w:qFormat/>
-    <w:rsid w:val="00B106F2"/>
+    <w:rsid w:val="002F51E4"/>
   </w:style>
   <w:style w:type="character" w:default="1" w:styleId="DefaultParagraphFont">
     <w:name w:val="Default Paragraph Font"/>

</xml_diff>

<commit_message>
Day 5 Data Science Statistics Variation calculation
Formula explanation in simple and scratch and "why" question based
</commit_message>
<xml_diff>
--- a/DataScienceNotes.docx
+++ b/DataScienceNotes.docx
@@ -973,15 +973,7 @@
               </w:rPr>
             </w:pPr>
             <w:r>
-              <w:t xml:space="preserve">A trimmed means </w:t>
-            </w:r>
-            <w:proofErr w:type="gramStart"/>
-            <w:r>
-              <w:t>eliminate</w:t>
-            </w:r>
-            <w:proofErr w:type="gramEnd"/>
-            <w:r>
-              <w:t xml:space="preserve"> the influence of extreme values, EX: International diving the top score &amp; bottom score from five judges are dropped and the final score is the average of scores from 3 remaining judges. This </w:t>
+              <w:t xml:space="preserve">A trimmed means eliminate the influence of extreme values, EX: International diving the top score &amp; bottom score from five judges are dropped and the final score is the average of scores from 3 remaining judges. This </w:t>
             </w:r>
             <w:r>
               <w:t>makes it difficult for a single judge to manipulate the scores.</w:t>
@@ -1333,17 +1325,20 @@
     <w:tbl>
       <w:tblPr>
         <w:tblStyle w:val="TableGrid"/>
-        <w:tblW w:w="0" w:type="auto"/>
+        <w:tblW w:w="10435" w:type="dxa"/>
+        <w:tblLayout w:type="fixed"/>
         <w:tblLook w:val="04A0" w:firstRow="1" w:lastRow="0" w:firstColumn="1" w:lastColumn="0" w:noHBand="0" w:noVBand="1"/>
       </w:tblPr>
       <w:tblGrid>
-        <w:gridCol w:w="4675"/>
-        <w:gridCol w:w="4675"/>
+        <w:gridCol w:w="1546"/>
+        <w:gridCol w:w="2679"/>
+        <w:gridCol w:w="3001"/>
+        <w:gridCol w:w="3209"/>
       </w:tblGrid>
       <w:tr>
         <w:tc>
           <w:tcPr>
-            <w:tcW w:w="4675" w:type="dxa"/>
+            <w:tcW w:w="1546" w:type="dxa"/>
           </w:tcPr>
           <w:p>
             <w:pPr>
@@ -1362,19 +1357,55 @@
         </w:tc>
         <w:tc>
           <w:tcPr>
-            <w:tcW w:w="4675" w:type="dxa"/>
-          </w:tcPr>
-          <w:p>
-            <w:pPr>
-              <w:rPr>
-                <w:color w:val="000000" w:themeColor="text1"/>
-              </w:rPr>
-            </w:pPr>
-            <w:r>
-              <w:rPr>
-                <w:color w:val="000000" w:themeColor="text1"/>
-              </w:rPr>
-              <w:t>Definition</w:t>
+            <w:tcW w:w="2679" w:type="dxa"/>
+          </w:tcPr>
+          <w:p>
+            <w:pPr>
+              <w:rPr>
+                <w:color w:val="000000" w:themeColor="text1"/>
+              </w:rPr>
+            </w:pPr>
+            <w:r>
+              <w:rPr>
+                <w:color w:val="000000" w:themeColor="text1"/>
+              </w:rPr>
+              <w:t>Why</w:t>
+            </w:r>
+          </w:p>
+        </w:tc>
+        <w:tc>
+          <w:tcPr>
+            <w:tcW w:w="3001" w:type="dxa"/>
+          </w:tcPr>
+          <w:p>
+            <w:pPr>
+              <w:rPr>
+                <w:color w:val="000000" w:themeColor="text1"/>
+              </w:rPr>
+            </w:pPr>
+            <w:r>
+              <w:rPr>
+                <w:color w:val="000000" w:themeColor="text1"/>
+              </w:rPr>
+              <w:t>Formula</w:t>
+            </w:r>
+          </w:p>
+        </w:tc>
+        <w:tc>
+          <w:tcPr>
+            <w:tcW w:w="3209" w:type="dxa"/>
+          </w:tcPr>
+          <w:p>
+            <w:pPr>
+              <w:rPr>
+                <w:color w:val="000000" w:themeColor="text1"/>
+              </w:rPr>
+            </w:pPr>
+            <w:r>
+              <w:rPr>
+                <w:color w:val="000000" w:themeColor="text1"/>
+              </w:rPr>
+              <w:t>Formula Explanation</w:t>
             </w:r>
           </w:p>
         </w:tc>
@@ -1382,7 +1413,7 @@
       <w:tr>
         <w:tc>
           <w:tcPr>
-            <w:tcW w:w="4675" w:type="dxa"/>
+            <w:tcW w:w="1546" w:type="dxa"/>
           </w:tcPr>
           <w:p>
             <w:pPr>
@@ -1400,19 +1431,55 @@
         </w:tc>
         <w:tc>
           <w:tcPr>
-            <w:tcW w:w="4675" w:type="dxa"/>
-          </w:tcPr>
-          <w:p>
-            <w:pPr>
-              <w:rPr>
-                <w:color w:val="000000" w:themeColor="text1"/>
-              </w:rPr>
-            </w:pPr>
-            <w:r>
-              <w:rPr>
-                <w:color w:val="000000" w:themeColor="text1"/>
-              </w:rPr>
-              <w:t>The difference between observed variable from the mean or estimated location</w:t>
+            <w:tcW w:w="2679" w:type="dxa"/>
+          </w:tcPr>
+          <w:p>
+            <w:pPr>
+              <w:rPr>
+                <w:color w:val="000000" w:themeColor="text1"/>
+              </w:rPr>
+            </w:pPr>
+            <w:r>
+              <w:rPr>
+                <w:color w:val="000000" w:themeColor="text1"/>
+              </w:rPr>
+              <w:t>To calculate how individual item deviate from mean, useful to calculate Standard deviation</w:t>
+            </w:r>
+          </w:p>
+        </w:tc>
+        <w:tc>
+          <w:tcPr>
+            <w:tcW w:w="3001" w:type="dxa"/>
+          </w:tcPr>
+          <w:p>
+            <w:pPr>
+              <w:rPr>
+                <w:color w:val="000000" w:themeColor="text1"/>
+              </w:rPr>
+            </w:pPr>
+            <w:r>
+              <w:rPr>
+                <w:color w:val="000000" w:themeColor="text1"/>
+              </w:rPr>
+              <w:t>Mean – Individual Value</w:t>
+            </w:r>
+          </w:p>
+        </w:tc>
+        <w:tc>
+          <w:tcPr>
+            <w:tcW w:w="3209" w:type="dxa"/>
+          </w:tcPr>
+          <w:p>
+            <w:pPr>
+              <w:rPr>
+                <w:color w:val="000000" w:themeColor="text1"/>
+              </w:rPr>
+            </w:pPr>
+            <w:r>
+              <w:rPr>
+                <w:color w:val="000000" w:themeColor="text1"/>
+              </w:rPr>
+              <w:t>Simple distance calculation formula</w:t>
             </w:r>
           </w:p>
         </w:tc>
@@ -1420,7 +1487,7 @@
       <w:tr>
         <w:tc>
           <w:tcPr>
-            <w:tcW w:w="4675" w:type="dxa"/>
+            <w:tcW w:w="1546" w:type="dxa"/>
           </w:tcPr>
           <w:p>
             <w:pPr>
@@ -1438,37 +1505,89 @@
         </w:tc>
         <w:tc>
           <w:tcPr>
-            <w:tcW w:w="4675" w:type="dxa"/>
-          </w:tcPr>
-          <w:p>
-            <w:pPr>
-              <w:rPr>
-                <w:color w:val="000000" w:themeColor="text1"/>
-              </w:rPr>
-            </w:pPr>
-            <w:r>
-              <w:rPr>
-                <w:color w:val="000000" w:themeColor="text1"/>
-              </w:rPr>
-              <w:t xml:space="preserve">The sum of squared deviation </w:t>
-            </w:r>
-            <w:r>
-              <w:rPr>
-                <w:color w:val="000000" w:themeColor="text1"/>
-              </w:rPr>
-              <w:t xml:space="preserve">from mean </w:t>
-            </w:r>
-            <w:r>
-              <w:rPr>
-                <w:color w:val="000000" w:themeColor="text1"/>
-              </w:rPr>
-              <w:t>divided by n -1</w:t>
-            </w:r>
-            <w:r>
-              <w:rPr>
-                <w:color w:val="000000" w:themeColor="text1"/>
-              </w:rPr>
-              <w:t xml:space="preserve"> (n is the number of data values)</w:t>
+            <w:tcW w:w="2679" w:type="dxa"/>
+          </w:tcPr>
+          <w:p>
+            <w:pPr>
+              <w:rPr>
+                <w:color w:val="000000" w:themeColor="text1"/>
+              </w:rPr>
+            </w:pPr>
+            <w:r>
+              <w:rPr>
+                <w:color w:val="000000" w:themeColor="text1"/>
+              </w:rPr>
+              <w:t>How each data is varied from the mean</w:t>
+            </w:r>
+          </w:p>
+        </w:tc>
+        <w:tc>
+          <w:tcPr>
+            <w:tcW w:w="3001" w:type="dxa"/>
+          </w:tcPr>
+          <w:p>
+            <w:pPr>
+              <w:rPr>
+                <w:color w:val="000000" w:themeColor="text1"/>
+              </w:rPr>
+            </w:pPr>
+            <w:r>
+              <w:rPr>
+                <w:color w:val="000000" w:themeColor="text1"/>
+              </w:rPr>
+              <w:drawing>
+                <wp:inline distT="0" distB="0" distL="0" distR="0" wp14:anchorId="3C6ADF41" wp14:editId="668EA7F1">
+                  <wp:extent cx="1236743" cy="457200"/>
+                  <wp:effectExtent l="0" t="0" r="1905" b="0"/>
+                  <wp:docPr id="1238804487" name="Picture 1"/>
+                  <wp:cNvGraphicFramePr>
+                    <a:graphicFrameLocks xmlns:a="http://schemas.openxmlformats.org/drawingml/2006/main" noChangeAspect="1"/>
+                  </wp:cNvGraphicFramePr>
+                  <a:graphic xmlns:a="http://schemas.openxmlformats.org/drawingml/2006/main">
+                    <a:graphicData uri="http://schemas.openxmlformats.org/drawingml/2006/picture">
+                      <pic:pic xmlns:pic="http://schemas.openxmlformats.org/drawingml/2006/picture">
+                        <pic:nvPicPr>
+                          <pic:cNvPr id="1238804487" name=""/>
+                          <pic:cNvPicPr/>
+                        </pic:nvPicPr>
+                        <pic:blipFill>
+                          <a:blip r:embed="rId8"/>
+                          <a:stretch>
+                            <a:fillRect/>
+                          </a:stretch>
+                        </pic:blipFill>
+                        <pic:spPr>
+                          <a:xfrm>
+                            <a:off x="0" y="0"/>
+                            <a:ext cx="1236743" cy="457200"/>
+                          </a:xfrm>
+                          <a:prstGeom prst="rect">
+                            <a:avLst/>
+                          </a:prstGeom>
+                        </pic:spPr>
+                      </pic:pic>
+                    </a:graphicData>
+                  </a:graphic>
+                </wp:inline>
+              </w:drawing>
+            </w:r>
+          </w:p>
+        </w:tc>
+        <w:tc>
+          <w:tcPr>
+            <w:tcW w:w="3209" w:type="dxa"/>
+          </w:tcPr>
+          <w:p>
+            <w:pPr>
+              <w:rPr>
+                <w:color w:val="000000" w:themeColor="text1"/>
+              </w:rPr>
+            </w:pPr>
+            <w:r>
+              <w:rPr>
+                <w:color w:val="000000" w:themeColor="text1"/>
+              </w:rPr>
+              <w:t>Its not express in square root as it already quantifies the spread of data in squared units.</w:t>
             </w:r>
           </w:p>
         </w:tc>
@@ -1476,7 +1595,7 @@
       <w:tr>
         <w:tc>
           <w:tcPr>
-            <w:tcW w:w="4675" w:type="dxa"/>
+            <w:tcW w:w="1546" w:type="dxa"/>
           </w:tcPr>
           <w:p>
             <w:pPr>
@@ -1491,10 +1610,23 @@
               <w:t>Standard Deviation</w:t>
             </w:r>
           </w:p>
-        </w:tc>
-        <w:tc>
-          <w:tcPr>
-            <w:tcW w:w="4675" w:type="dxa"/>
+          <w:p>
+            <w:pPr>
+              <w:rPr>
+                <w:color w:val="000000" w:themeColor="text1"/>
+              </w:rPr>
+            </w:pPr>
+            <w:r>
+              <w:rPr>
+                <w:color w:val="000000" w:themeColor="text1"/>
+              </w:rPr>
+              <w:t>(Population) means whole dataset</w:t>
+            </w:r>
+          </w:p>
+        </w:tc>
+        <w:tc>
+          <w:tcPr>
+            <w:tcW w:w="2679" w:type="dxa"/>
           </w:tcPr>
           <w:p>
             <w:pPr>
@@ -1507,6 +1639,76 @@
                 <w:color w:val="000000" w:themeColor="text1"/>
               </w:rPr>
               <w:t>Square root of variance</w:t>
+            </w:r>
+          </w:p>
+        </w:tc>
+        <w:tc>
+          <w:tcPr>
+            <w:tcW w:w="3001" w:type="dxa"/>
+          </w:tcPr>
+          <w:p>
+            <w:pPr>
+              <w:rPr>
+                <w:color w:val="000000" w:themeColor="text1"/>
+              </w:rPr>
+            </w:pPr>
+            <w:r>
+              <w:rPr>
+                <w:color w:val="000000" w:themeColor="text1"/>
+              </w:rPr>
+              <w:drawing>
+                <wp:inline distT="0" distB="0" distL="0" distR="0" wp14:anchorId="2A5516CF" wp14:editId="3D7C6124">
+                  <wp:extent cx="1016278" cy="457200"/>
+                  <wp:effectExtent l="0" t="0" r="0" b="0"/>
+                  <wp:docPr id="248012998" name="Picture 1"/>
+                  <wp:cNvGraphicFramePr>
+                    <a:graphicFrameLocks xmlns:a="http://schemas.openxmlformats.org/drawingml/2006/main" noChangeAspect="1"/>
+                  </wp:cNvGraphicFramePr>
+                  <a:graphic xmlns:a="http://schemas.openxmlformats.org/drawingml/2006/main">
+                    <a:graphicData uri="http://schemas.openxmlformats.org/drawingml/2006/picture">
+                      <pic:pic xmlns:pic="http://schemas.openxmlformats.org/drawingml/2006/picture">
+                        <pic:nvPicPr>
+                          <pic:cNvPr id="248012998" name=""/>
+                          <pic:cNvPicPr/>
+                        </pic:nvPicPr>
+                        <pic:blipFill>
+                          <a:blip r:embed="rId9"/>
+                          <a:stretch>
+                            <a:fillRect/>
+                          </a:stretch>
+                        </pic:blipFill>
+                        <pic:spPr>
+                          <a:xfrm>
+                            <a:off x="0" y="0"/>
+                            <a:ext cx="1016278" cy="457200"/>
+                          </a:xfrm>
+                          <a:prstGeom prst="rect">
+                            <a:avLst/>
+                          </a:prstGeom>
+                        </pic:spPr>
+                      </pic:pic>
+                    </a:graphicData>
+                  </a:graphic>
+                </wp:inline>
+              </w:drawing>
+            </w:r>
+          </w:p>
+        </w:tc>
+        <w:tc>
+          <w:tcPr>
+            <w:tcW w:w="3209" w:type="dxa"/>
+          </w:tcPr>
+          <w:p>
+            <w:pPr>
+              <w:rPr>
+                <w:color w:val="000000" w:themeColor="text1"/>
+              </w:rPr>
+            </w:pPr>
+            <w:r>
+              <w:rPr>
+                <w:color w:val="000000" w:themeColor="text1"/>
+              </w:rPr>
+              <w:t>Just calculating the mean of deviations (distance form mean), squaring to avoid negatives to cancel with positive. Square root to get back squares to their original unit.</w:t>
             </w:r>
           </w:p>
         </w:tc>
@@ -1514,81 +1716,263 @@
       <w:tr>
         <w:tc>
           <w:tcPr>
-            <w:tcW w:w="4675" w:type="dxa"/>
-          </w:tcPr>
-          <w:p>
-            <w:pPr>
-              <w:rPr>
-                <w:color w:val="000000" w:themeColor="text1"/>
-              </w:rPr>
-            </w:pPr>
-            <w:r>
-              <w:rPr>
-                <w:color w:val="000000" w:themeColor="text1"/>
-              </w:rPr>
-              <w:t>Mean Absolute Deviation</w:t>
-            </w:r>
-            <w:r>
-              <w:rPr>
-                <w:color w:val="000000" w:themeColor="text1"/>
-              </w:rPr>
-              <w:t xml:space="preserve"> (Manhattan Norm, l1 – norm)</w:t>
-            </w:r>
-          </w:p>
-        </w:tc>
-        <w:tc>
-          <w:tcPr>
-            <w:tcW w:w="4675" w:type="dxa"/>
-          </w:tcPr>
-          <w:p>
-            <w:pPr>
-              <w:rPr>
-                <w:color w:val="000000" w:themeColor="text1"/>
-              </w:rPr>
-            </w:pPr>
-            <w:r>
-              <w:rPr>
-                <w:color w:val="000000" w:themeColor="text1"/>
-              </w:rPr>
-              <w:t>Mean of absolute values of the deviation from the mean</w:t>
-            </w:r>
+            <w:tcW w:w="1546" w:type="dxa"/>
+          </w:tcPr>
+          <w:p>
+            <w:pPr>
+              <w:rPr>
+                <w:color w:val="000000" w:themeColor="text1"/>
+              </w:rPr>
+            </w:pPr>
+            <w:r>
+              <w:rPr>
+                <w:color w:val="000000" w:themeColor="text1"/>
+              </w:rPr>
+              <w:t>Standard Deviation (sample)</w:t>
+            </w:r>
+          </w:p>
+        </w:tc>
+        <w:tc>
+          <w:tcPr>
+            <w:tcW w:w="2679" w:type="dxa"/>
+          </w:tcPr>
+          <w:p>
+            <w:pPr>
+              <w:rPr>
+                <w:color w:val="000000" w:themeColor="text1"/>
+              </w:rPr>
+            </w:pPr>
+            <w:r>
+              <w:rPr>
+                <w:color w:val="000000" w:themeColor="text1"/>
+              </w:rPr>
+              <w:t>Same as population but n-1</w:t>
+            </w:r>
+          </w:p>
+          <w:p>
+            <w:pPr>
+              <w:rPr>
+                <w:color w:val="000000" w:themeColor="text1"/>
+              </w:rPr>
+            </w:pPr>
+            <w:r>
+              <w:rPr>
+                <w:color w:val="000000" w:themeColor="text1"/>
+              </w:rPr>
+              <w:t xml:space="preserve">Dividing by </w:t>
+            </w:r>
+            <w:r>
+              <w:rPr>
+                <w:rFonts w:ascii="Cambria Math" w:hAnsi="Cambria Math" w:cs="Cambria Math"/>
+                <w:color w:val="000000" w:themeColor="text1"/>
+              </w:rPr>
+              <w:t>𝑛</w:t>
+            </w:r>
+            <w:r>
+              <w:rPr>
+                <w:color w:val="000000" w:themeColor="text1"/>
+              </w:rPr>
+              <w:t>−1 instead of n results in a slightly larger value for the standard deviation, which better reflects the variability in the population from which the sample was drawn</w:t>
+            </w:r>
+          </w:p>
+        </w:tc>
+        <w:tc>
+          <w:tcPr>
+            <w:tcW w:w="3001" w:type="dxa"/>
+          </w:tcPr>
+          <w:p>
+            <w:pPr>
+              <w:rPr>
+                <w:color w:val="000000" w:themeColor="text1"/>
+              </w:rPr>
+            </w:pPr>
+            <w:r>
+              <w:rPr>
+                <w:color w:val="000000" w:themeColor="text1"/>
+              </w:rPr>
+              <w:drawing>
+                <wp:inline distT="0" distB="0" distL="0" distR="0" wp14:anchorId="21AD3855" wp14:editId="00FCF64A">
+                  <wp:extent cx="1032553" cy="457200"/>
+                  <wp:effectExtent l="0" t="0" r="0" b="0"/>
+                  <wp:docPr id="1851847782" name="Picture 1"/>
+                  <wp:cNvGraphicFramePr>
+                    <a:graphicFrameLocks xmlns:a="http://schemas.openxmlformats.org/drawingml/2006/main" noChangeAspect="1"/>
+                  </wp:cNvGraphicFramePr>
+                  <a:graphic xmlns:a="http://schemas.openxmlformats.org/drawingml/2006/main">
+                    <a:graphicData uri="http://schemas.openxmlformats.org/drawingml/2006/picture">
+                      <pic:pic xmlns:pic="http://schemas.openxmlformats.org/drawingml/2006/picture">
+                        <pic:nvPicPr>
+                          <pic:cNvPr id="1851847782" name=""/>
+                          <pic:cNvPicPr/>
+                        </pic:nvPicPr>
+                        <pic:blipFill>
+                          <a:blip r:embed="rId10"/>
+                          <a:stretch>
+                            <a:fillRect/>
+                          </a:stretch>
+                        </pic:blipFill>
+                        <pic:spPr>
+                          <a:xfrm>
+                            <a:off x="0" y="0"/>
+                            <a:ext cx="1032553" cy="457200"/>
+                          </a:xfrm>
+                          <a:prstGeom prst="rect">
+                            <a:avLst/>
+                          </a:prstGeom>
+                        </pic:spPr>
+                      </pic:pic>
+                    </a:graphicData>
+                  </a:graphic>
+                </wp:inline>
+              </w:drawing>
+            </w:r>
+          </w:p>
+        </w:tc>
+        <w:tc>
+          <w:tcPr>
+            <w:tcW w:w="3209" w:type="dxa"/>
+          </w:tcPr>
+          <w:p>
+            <w:pPr>
+              <w:rPr>
+                <w:color w:val="000000" w:themeColor="text1"/>
+              </w:rPr>
+            </w:pPr>
+            <w:r>
+              <w:rPr>
+                <w:color w:val="000000" w:themeColor="text1"/>
+              </w:rPr>
+              <w:t>This adjustment is known as Bessel's correction. The rationale behind this correction is to provide an unbiased estimate of the population standard deviation.</w:t>
+            </w:r>
+            <w:r>
+              <w:t xml:space="preserve"> </w:t>
+            </w:r>
+          </w:p>
+          <w:p>
+            <w:pPr>
+              <w:rPr>
+                <w:color w:val="000000" w:themeColor="text1"/>
+              </w:rPr>
+            </w:pPr>
           </w:p>
         </w:tc>
       </w:tr>
       <w:tr>
         <w:tc>
           <w:tcPr>
-            <w:tcW w:w="4675" w:type="dxa"/>
-          </w:tcPr>
-          <w:p>
-            <w:pPr>
-              <w:rPr>
-                <w:color w:val="000000" w:themeColor="text1"/>
-              </w:rPr>
-            </w:pPr>
-            <w:r>
-              <w:rPr>
-                <w:color w:val="000000" w:themeColor="text1"/>
-              </w:rPr>
-              <w:t>Median Absolute Deviation from Median</w:t>
-            </w:r>
-          </w:p>
-        </w:tc>
-        <w:tc>
-          <w:tcPr>
-            <w:tcW w:w="4675" w:type="dxa"/>
-          </w:tcPr>
-          <w:p>
-            <w:pPr>
-              <w:rPr>
-                <w:color w:val="000000" w:themeColor="text1"/>
-              </w:rPr>
-            </w:pPr>
-            <w:r>
-              <w:rPr>
-                <w:color w:val="000000" w:themeColor="text1"/>
-              </w:rPr>
-              <w:t>Median of absolute values of the deviation from the median</w:t>
+            <w:tcW w:w="1546" w:type="dxa"/>
+          </w:tcPr>
+          <w:p>
+            <w:pPr>
+              <w:rPr>
+                <w:color w:val="000000" w:themeColor="text1"/>
+              </w:rPr>
+            </w:pPr>
+            <w:r>
+              <w:rPr>
+                <w:color w:val="000000" w:themeColor="text1"/>
+              </w:rPr>
+              <w:t>Mean Absolute Deviation (Manhattan Norm, l1 – norm)</w:t>
+            </w:r>
+          </w:p>
+        </w:tc>
+        <w:tc>
+          <w:tcPr>
+            <w:tcW w:w="2679" w:type="dxa"/>
+          </w:tcPr>
+          <w:p>
+            <w:pPr>
+              <w:rPr>
+                <w:color w:val="000000" w:themeColor="text1"/>
+              </w:rPr>
+            </w:pPr>
+            <w:r>
+              <w:rPr>
+                <w:color w:val="000000" w:themeColor="text1"/>
+              </w:rPr>
+              <w:t>Mean of absolute values of the deviation from the mean</w:t>
+            </w:r>
+          </w:p>
+        </w:tc>
+        <w:tc>
+          <w:tcPr>
+            <w:tcW w:w="3001" w:type="dxa"/>
+          </w:tcPr>
+          <w:p>
+            <w:pPr>
+              <w:rPr>
+                <w:color w:val="000000" w:themeColor="text1"/>
+              </w:rPr>
+            </w:pPr>
+            <w:r>
+              <w:rPr>
+                <w:color w:val="000000" w:themeColor="text1"/>
+              </w:rPr>
+              <w:drawing>
+                <wp:inline distT="0" distB="0" distL="0" distR="0" wp14:anchorId="40FACC02" wp14:editId="3908869D">
+                  <wp:extent cx="1163218" cy="457200"/>
+                  <wp:effectExtent l="0" t="0" r="0" b="0"/>
+                  <wp:docPr id="1187990656" name="Picture 1"/>
+                  <wp:cNvGraphicFramePr>
+                    <a:graphicFrameLocks xmlns:a="http://schemas.openxmlformats.org/drawingml/2006/main" noChangeAspect="1"/>
+                  </wp:cNvGraphicFramePr>
+                  <a:graphic xmlns:a="http://schemas.openxmlformats.org/drawingml/2006/main">
+                    <a:graphicData uri="http://schemas.openxmlformats.org/drawingml/2006/picture">
+                      <pic:pic xmlns:pic="http://schemas.openxmlformats.org/drawingml/2006/picture">
+                        <pic:nvPicPr>
+                          <pic:cNvPr id="1187990656" name=""/>
+                          <pic:cNvPicPr/>
+                        </pic:nvPicPr>
+                        <pic:blipFill>
+                          <a:blip r:embed="rId11"/>
+                          <a:stretch>
+                            <a:fillRect/>
+                          </a:stretch>
+                        </pic:blipFill>
+                        <pic:spPr>
+                          <a:xfrm>
+                            <a:off x="0" y="0"/>
+                            <a:ext cx="1163218" cy="457200"/>
+                          </a:xfrm>
+                          <a:prstGeom prst="rect">
+                            <a:avLst/>
+                          </a:prstGeom>
+                        </pic:spPr>
+                      </pic:pic>
+                    </a:graphicData>
+                  </a:graphic>
+                </wp:inline>
+              </w:drawing>
+            </w:r>
+          </w:p>
+        </w:tc>
+        <w:tc>
+          <w:tcPr>
+            <w:tcW w:w="3209" w:type="dxa"/>
+          </w:tcPr>
+          <w:p>
+            <w:pPr>
+              <w:rPr>
+                <w:color w:val="000000" w:themeColor="text1"/>
+              </w:rPr>
+            </w:pPr>
+            <w:r>
+              <w:rPr>
+                <w:color w:val="000000" w:themeColor="text1"/>
+              </w:rPr>
+              <w:t xml:space="preserve">SD emphasize the large </w:t>
+            </w:r>
+            <w:r>
+              <w:rPr>
+                <w:color w:val="000000" w:themeColor="text1"/>
+              </w:rPr>
+              <w:t>deviation,</w:t>
+            </w:r>
+            <w:r>
+              <w:rPr>
+                <w:color w:val="000000" w:themeColor="text1"/>
+              </w:rPr>
+              <w:t xml:space="preserve"> but MAD won’t because its taking absolute values</w:t>
             </w:r>
           </w:p>
         </w:tc>
@@ -1596,43 +1980,113 @@
       <w:tr>
         <w:tc>
           <w:tcPr>
-            <w:tcW w:w="4675" w:type="dxa"/>
-          </w:tcPr>
-          <w:p>
-            <w:pPr>
-              <w:rPr>
-                <w:color w:val="000000" w:themeColor="text1"/>
-              </w:rPr>
-            </w:pPr>
-            <w:r>
-              <w:rPr>
-                <w:color w:val="000000" w:themeColor="text1"/>
-              </w:rPr>
-              <w:t>Percentile</w:t>
-            </w:r>
-          </w:p>
-        </w:tc>
-        <w:tc>
-          <w:tcPr>
-            <w:tcW w:w="4675" w:type="dxa"/>
-          </w:tcPr>
-          <w:p>
-            <w:pPr>
-              <w:rPr>
-                <w:color w:val="000000" w:themeColor="text1"/>
-              </w:rPr>
-            </w:pPr>
-            <w:r>
-              <w:rPr>
-                <w:color w:val="000000" w:themeColor="text1"/>
-              </w:rPr>
-              <w:t>The value such that p percent of values take this value or less and (100-p) values take this</w:t>
-            </w:r>
-            <w:r>
-              <w:rPr>
-                <w:color w:val="000000" w:themeColor="text1"/>
-              </w:rPr>
-              <w:t xml:space="preserve"> value or more</w:t>
+            <w:tcW w:w="1546" w:type="dxa"/>
+          </w:tcPr>
+          <w:p>
+            <w:pPr>
+              <w:rPr>
+                <w:color w:val="000000" w:themeColor="text1"/>
+              </w:rPr>
+            </w:pPr>
+            <w:r>
+              <w:rPr>
+                <w:color w:val="000000" w:themeColor="text1"/>
+              </w:rPr>
+              <w:t>Median Absolute Deviation from Median</w:t>
+            </w:r>
+          </w:p>
+        </w:tc>
+        <w:tc>
+          <w:tcPr>
+            <w:tcW w:w="2679" w:type="dxa"/>
+          </w:tcPr>
+          <w:p>
+            <w:pPr>
+              <w:rPr>
+                <w:color w:val="000000" w:themeColor="text1"/>
+              </w:rPr>
+            </w:pPr>
+            <w:r>
+              <w:rPr>
+                <w:color w:val="000000" w:themeColor="text1"/>
+              </w:rPr>
+              <w:t>Robustness to outliers</w:t>
+            </w:r>
+            <w:r>
+              <w:rPr>
+                <w:color w:val="000000" w:themeColor="text1"/>
+              </w:rPr>
+              <w:t xml:space="preserve"> </w:t>
+            </w:r>
+          </w:p>
+        </w:tc>
+        <w:tc>
+          <w:tcPr>
+            <w:tcW w:w="3001" w:type="dxa"/>
+          </w:tcPr>
+          <w:p>
+            <w:pPr>
+              <w:rPr>
+                <w:color w:val="000000" w:themeColor="text1"/>
+              </w:rPr>
+            </w:pPr>
+            <w:r>
+              <w:rPr>
+                <w:color w:val="000000" w:themeColor="text1"/>
+              </w:rPr>
+              <w:drawing>
+                <wp:inline distT="0" distB="0" distL="0" distR="0" wp14:anchorId="7DACBD6E" wp14:editId="01A87A18">
+                  <wp:extent cx="1283678" cy="274320"/>
+                  <wp:effectExtent l="0" t="0" r="0" b="0"/>
+                  <wp:docPr id="485157321" name="Picture 1"/>
+                  <wp:cNvGraphicFramePr>
+                    <a:graphicFrameLocks xmlns:a="http://schemas.openxmlformats.org/drawingml/2006/main" noChangeAspect="1"/>
+                  </wp:cNvGraphicFramePr>
+                  <a:graphic xmlns:a="http://schemas.openxmlformats.org/drawingml/2006/main">
+                    <a:graphicData uri="http://schemas.openxmlformats.org/drawingml/2006/picture">
+                      <pic:pic xmlns:pic="http://schemas.openxmlformats.org/drawingml/2006/picture">
+                        <pic:nvPicPr>
+                          <pic:cNvPr id="485157321" name=""/>
+                          <pic:cNvPicPr/>
+                        </pic:nvPicPr>
+                        <pic:blipFill>
+                          <a:blip r:embed="rId12"/>
+                          <a:stretch>
+                            <a:fillRect/>
+                          </a:stretch>
+                        </pic:blipFill>
+                        <pic:spPr>
+                          <a:xfrm>
+                            <a:off x="0" y="0"/>
+                            <a:ext cx="1283678" cy="274320"/>
+                          </a:xfrm>
+                          <a:prstGeom prst="rect">
+                            <a:avLst/>
+                          </a:prstGeom>
+                        </pic:spPr>
+                      </pic:pic>
+                    </a:graphicData>
+                  </a:graphic>
+                </wp:inline>
+              </w:drawing>
+            </w:r>
+          </w:p>
+        </w:tc>
+        <w:tc>
+          <w:tcPr>
+            <w:tcW w:w="3209" w:type="dxa"/>
+          </w:tcPr>
+          <w:p>
+            <w:pPr>
+              <w:rPr>
+                <w:color w:val="000000" w:themeColor="text1"/>
+              </w:rPr>
+            </w:pPr>
+            <w:r>
+              <w:rPr>
+                <w:color w:val="000000" w:themeColor="text1"/>
+              </w:rPr>
+              <w:t>Median of absolute values of the deviation from the median</w:t>
             </w:r>
           </w:p>
         </w:tc>
@@ -1640,7 +2094,128 @@
       <w:tr>
         <w:tc>
           <w:tcPr>
-            <w:tcW w:w="4675" w:type="dxa"/>
+            <w:tcW w:w="1546" w:type="dxa"/>
+          </w:tcPr>
+          <w:p>
+            <w:pPr>
+              <w:rPr>
+                <w:color w:val="000000" w:themeColor="text1"/>
+              </w:rPr>
+            </w:pPr>
+            <w:r>
+              <w:rPr>
+                <w:color w:val="000000" w:themeColor="text1"/>
+              </w:rPr>
+              <w:t>Percentile</w:t>
+            </w:r>
+          </w:p>
+        </w:tc>
+        <w:tc>
+          <w:tcPr>
+            <w:tcW w:w="2679" w:type="dxa"/>
+          </w:tcPr>
+          <w:p>
+            <w:pPr>
+              <w:rPr>
+                <w:color w:val="000000" w:themeColor="text1"/>
+              </w:rPr>
+            </w:pPr>
+            <w:r>
+              <w:rPr>
+                <w:color w:val="000000" w:themeColor="text1"/>
+              </w:rPr>
+              <w:t xml:space="preserve">A percentile tells you where a certain value falls within a dataset when arranged in ascending order. </w:t>
+            </w:r>
+          </w:p>
+        </w:tc>
+        <w:tc>
+          <w:tcPr>
+            <w:tcW w:w="3001" w:type="dxa"/>
+          </w:tcPr>
+          <w:p>
+            <w:pPr>
+              <w:rPr>
+                <w:color w:val="000000" w:themeColor="text1"/>
+              </w:rPr>
+            </w:pPr>
+            <w:r>
+              <w:rPr>
+                <w:color w:val="000000" w:themeColor="text1"/>
+              </w:rPr>
+              <w:drawing>
+                <wp:inline distT="0" distB="0" distL="0" distR="0" wp14:anchorId="2763828C" wp14:editId="7AC6DFB6">
+                  <wp:extent cx="2000250" cy="313206"/>
+                  <wp:effectExtent l="0" t="0" r="0" b="0"/>
+                  <wp:docPr id="949002318" name="Picture 1"/>
+                  <wp:cNvGraphicFramePr>
+                    <a:graphicFrameLocks xmlns:a="http://schemas.openxmlformats.org/drawingml/2006/main" noChangeAspect="1"/>
+                  </wp:cNvGraphicFramePr>
+                  <a:graphic xmlns:a="http://schemas.openxmlformats.org/drawingml/2006/main">
+                    <a:graphicData uri="http://schemas.openxmlformats.org/drawingml/2006/picture">
+                      <pic:pic xmlns:pic="http://schemas.openxmlformats.org/drawingml/2006/picture">
+                        <pic:nvPicPr>
+                          <pic:cNvPr id="949002318" name=""/>
+                          <pic:cNvPicPr/>
+                        </pic:nvPicPr>
+                        <pic:blipFill>
+                          <a:blip r:embed="rId13"/>
+                          <a:stretch>
+                            <a:fillRect/>
+                          </a:stretch>
+                        </pic:blipFill>
+                        <pic:spPr>
+                          <a:xfrm>
+                            <a:off x="0" y="0"/>
+                            <a:ext cx="2021923" cy="316600"/>
+                          </a:xfrm>
+                          <a:prstGeom prst="rect">
+                            <a:avLst/>
+                          </a:prstGeom>
+                        </pic:spPr>
+                      </pic:pic>
+                    </a:graphicData>
+                  </a:graphic>
+                </wp:inline>
+              </w:drawing>
+            </w:r>
+          </w:p>
+        </w:tc>
+        <w:tc>
+          <w:tcPr>
+            <w:tcW w:w="3209" w:type="dxa"/>
+          </w:tcPr>
+          <w:p>
+            <w:pPr>
+              <w:rPr>
+                <w:color w:val="000000" w:themeColor="text1"/>
+              </w:rPr>
+            </w:pPr>
+            <w:r>
+              <w:rPr>
+                <w:color w:val="000000" w:themeColor="text1"/>
+              </w:rPr>
+              <w:t>Simple percentage calculation</w:t>
+            </w:r>
+          </w:p>
+          <w:p>
+            <w:pPr>
+              <w:rPr>
+                <w:color w:val="000000" w:themeColor="text1"/>
+              </w:rPr>
+            </w:pPr>
+            <w:r>
+              <w:rPr>
+                <w:color w:val="000000" w:themeColor="text1"/>
+              </w:rPr>
+              <w:t>For instance, if your score is at the 70th percentile, it means you've scored as well as or better than 70% of the other people in the dataset.</w:t>
+            </w:r>
+          </w:p>
+        </w:tc>
+      </w:tr>
+      <w:tr>
+        <w:tc>
+          <w:tcPr>
+            <w:tcW w:w="1546" w:type="dxa"/>
           </w:tcPr>
           <w:p>
             <w:pPr>
@@ -1658,19 +2233,19 @@
         </w:tc>
         <w:tc>
           <w:tcPr>
-            <w:tcW w:w="4675" w:type="dxa"/>
-          </w:tcPr>
-          <w:p>
-            <w:pPr>
-              <w:rPr>
-                <w:color w:val="000000" w:themeColor="text1"/>
-              </w:rPr>
-            </w:pPr>
-            <w:r>
-              <w:rPr>
-                <w:color w:val="000000" w:themeColor="text1"/>
-              </w:rPr>
-              <w:t>The difference between percentile 75</w:t>
+            <w:tcW w:w="2679" w:type="dxa"/>
+          </w:tcPr>
+          <w:p>
+            <w:pPr>
+              <w:rPr>
+                <w:color w:val="000000" w:themeColor="text1"/>
+              </w:rPr>
+            </w:pPr>
+            <w:r>
+              <w:rPr>
+                <w:color w:val="000000" w:themeColor="text1"/>
+              </w:rPr>
+              <w:t>The difference between 75</w:t>
             </w:r>
             <w:r>
               <w:rPr>
@@ -1697,6 +2272,76 @@
                 <w:color w:val="000000" w:themeColor="text1"/>
               </w:rPr>
               <w:t xml:space="preserve"> percentile</w:t>
+            </w:r>
+          </w:p>
+        </w:tc>
+        <w:tc>
+          <w:tcPr>
+            <w:tcW w:w="3001" w:type="dxa"/>
+          </w:tcPr>
+          <w:p>
+            <w:pPr>
+              <w:rPr>
+                <w:color w:val="000000" w:themeColor="text1"/>
+              </w:rPr>
+            </w:pPr>
+            <w:r>
+              <w:rPr>
+                <w:color w:val="000000" w:themeColor="text1"/>
+              </w:rPr>
+              <w:drawing>
+                <wp:inline distT="0" distB="0" distL="0" distR="0" wp14:anchorId="1E3F6E40" wp14:editId="1F75CC1B">
+                  <wp:extent cx="1409700" cy="319178"/>
+                  <wp:effectExtent l="0" t="0" r="0" b="5080"/>
+                  <wp:docPr id="49016045" name="Picture 1"/>
+                  <wp:cNvGraphicFramePr>
+                    <a:graphicFrameLocks xmlns:a="http://schemas.openxmlformats.org/drawingml/2006/main" noChangeAspect="1"/>
+                  </wp:cNvGraphicFramePr>
+                  <a:graphic xmlns:a="http://schemas.openxmlformats.org/drawingml/2006/main">
+                    <a:graphicData uri="http://schemas.openxmlformats.org/drawingml/2006/picture">
+                      <pic:pic xmlns:pic="http://schemas.openxmlformats.org/drawingml/2006/picture">
+                        <pic:nvPicPr>
+                          <pic:cNvPr id="49016045" name=""/>
+                          <pic:cNvPicPr/>
+                        </pic:nvPicPr>
+                        <pic:blipFill>
+                          <a:blip r:embed="rId14"/>
+                          <a:stretch>
+                            <a:fillRect/>
+                          </a:stretch>
+                        </pic:blipFill>
+                        <pic:spPr>
+                          <a:xfrm>
+                            <a:off x="0" y="0"/>
+                            <a:ext cx="1413499" cy="320038"/>
+                          </a:xfrm>
+                          <a:prstGeom prst="rect">
+                            <a:avLst/>
+                          </a:prstGeom>
+                        </pic:spPr>
+                      </pic:pic>
+                    </a:graphicData>
+                  </a:graphic>
+                </wp:inline>
+              </w:drawing>
+            </w:r>
+          </w:p>
+        </w:tc>
+        <w:tc>
+          <w:tcPr>
+            <w:tcW w:w="3209" w:type="dxa"/>
+          </w:tcPr>
+          <w:p>
+            <w:pPr>
+              <w:rPr>
+                <w:color w:val="000000" w:themeColor="text1"/>
+              </w:rPr>
+            </w:pPr>
+            <w:r>
+              <w:rPr>
+                <w:color w:val="000000" w:themeColor="text1"/>
+              </w:rPr>
+              <w:t>This range represents where the bulk of the data lies, excluding the extremes.</w:t>
             </w:r>
           </w:p>
         </w:tc>
@@ -1757,9 +2402,11 @@
           <w:sz w:val="24"/>
           <w:szCs w:val="24"/>
         </w:rPr>
-        <w:t>1</w:t>
-      </w:r>
-      <w:r>
+        <w:t>14 (Additional notes pending)</w:t>
+      </w:r>
+    </w:p>
+    <w:p>
+      <w:pPr>
         <w:rPr>
           <w:i/>
           <w:iCs/>
@@ -1767,8 +2414,78 @@
           <w:sz w:val="24"/>
           <w:szCs w:val="24"/>
         </w:rPr>
-        <w:t>4 (Additional notes pending)</w:t>
-      </w:r>
+      </w:pPr>
+      <w:r>
+        <w:rPr>
+          <w:i/>
+          <w:iCs/>
+          <w:color w:val="7F7F7F" w:themeColor="text1" w:themeTint="80"/>
+          <w:sz w:val="24"/>
+          <w:szCs w:val="24"/>
+        </w:rPr>
+        <w:t>------------------- 5/</w:t>
+      </w:r>
+      <w:r>
+        <w:rPr>
+          <w:i/>
+          <w:iCs/>
+          <w:color w:val="7F7F7F" w:themeColor="text1" w:themeTint="80"/>
+          <w:sz w:val="24"/>
+          <w:szCs w:val="24"/>
+        </w:rPr>
+        <w:t>11</w:t>
+      </w:r>
+      <w:r>
+        <w:rPr>
+          <w:i/>
+          <w:iCs/>
+          <w:color w:val="7F7F7F" w:themeColor="text1" w:themeTint="80"/>
+          <w:sz w:val="24"/>
+          <w:szCs w:val="24"/>
+        </w:rPr>
+        <w:t xml:space="preserve">/2024 Up to Page </w:t>
+      </w:r>
+      <w:r>
+        <w:rPr>
+          <w:i/>
+          <w:iCs/>
+          <w:color w:val="7F7F7F" w:themeColor="text1" w:themeTint="80"/>
+          <w:sz w:val="24"/>
+          <w:szCs w:val="24"/>
+        </w:rPr>
+        <w:t xml:space="preserve">14 (Additional notes </w:t>
+      </w:r>
+      <w:r>
+        <w:rPr>
+          <w:i/>
+          <w:iCs/>
+          <w:color w:val="7F7F7F" w:themeColor="text1" w:themeTint="80"/>
+          <w:sz w:val="24"/>
+          <w:szCs w:val="24"/>
+        </w:rPr>
+        <w:t>updated with why and formula explanation</w:t>
+      </w:r>
+      <w:r>
+        <w:rPr>
+          <w:i/>
+          <w:iCs/>
+          <w:color w:val="7F7F7F" w:themeColor="text1" w:themeTint="80"/>
+          <w:sz w:val="24"/>
+          <w:szCs w:val="24"/>
+        </w:rPr>
+        <w:t>)</w:t>
+      </w:r>
+    </w:p>
+    <w:p>
+      <w:pPr>
+        <w:rPr>
+          <w:i/>
+          <w:iCs/>
+          <w:color w:val="7F7F7F" w:themeColor="text1" w:themeTint="80"/>
+          <w:sz w:val="24"/>
+          <w:szCs w:val="24"/>
+        </w:rPr>
+      </w:pPr>
     </w:p>
     <w:p>
       <w:pPr>

</xml_diff>

<commit_message>
Day 6 Data Science Statistics
Degree of freedom
</commit_message>
<xml_diff>
--- a/DataScienceNotes.docx
+++ b/DataScienceNotes.docx
@@ -973,7 +973,15 @@
               </w:rPr>
             </w:pPr>
             <w:r>
-              <w:t xml:space="preserve">A trimmed means eliminate the influence of extreme values, EX: International diving the top score &amp; bottom score from five judges are dropped and the final score is the average of scores from 3 remaining judges. This </w:t>
+              <w:t xml:space="preserve">A trimmed means </w:t>
+            </w:r>
+            <w:proofErr w:type="gramStart"/>
+            <w:r>
+              <w:t>eliminate</w:t>
+            </w:r>
+            <w:proofErr w:type="gramEnd"/>
+            <w:r>
+              <w:t xml:space="preserve"> the influence of extreme values, EX: International diving the top score &amp; bottom score from five judges are dropped and the final score is the average of scores from 3 remaining judges. This </w:t>
             </w:r>
             <w:r>
               <w:t>makes it difficult for a single judge to manipulate the scores.</w:t>
@@ -1533,6 +1541,7 @@
             </w:pPr>
             <w:r>
               <w:rPr>
+                <w:noProof/>
                 <w:color w:val="000000" w:themeColor="text1"/>
               </w:rPr>
               <w:drawing>
@@ -1654,6 +1663,7 @@
             </w:pPr>
             <w:r>
               <w:rPr>
+                <w:noProof/>
                 <w:color w:val="000000" w:themeColor="text1"/>
               </w:rPr>
               <w:drawing>
@@ -1788,6 +1798,7 @@
             </w:pPr>
             <w:r>
               <w:rPr>
+                <w:noProof/>
                 <w:color w:val="000000" w:themeColor="text1"/>
               </w:rPr>
               <w:drawing>
@@ -1906,6 +1917,7 @@
             </w:pPr>
             <w:r>
               <w:rPr>
+                <w:noProof/>
                 <w:color w:val="000000" w:themeColor="text1"/>
               </w:rPr>
               <w:drawing>
@@ -1972,7 +1984,21 @@
               <w:rPr>
                 <w:color w:val="000000" w:themeColor="text1"/>
               </w:rPr>
-              <w:t xml:space="preserve"> but MAD won’t because its taking absolute values</w:t>
+              <w:t xml:space="preserve"> but MAD won’t because </w:t>
+            </w:r>
+            <w:proofErr w:type="gramStart"/>
+            <w:r>
+              <w:rPr>
+                <w:color w:val="000000" w:themeColor="text1"/>
+              </w:rPr>
+              <w:t>its</w:t>
+            </w:r>
+            <w:proofErr w:type="gramEnd"/>
+            <w:r>
+              <w:rPr>
+                <w:color w:val="000000" w:themeColor="text1"/>
+              </w:rPr>
+              <w:t xml:space="preserve"> taking absolute values</w:t>
             </w:r>
           </w:p>
         </w:tc>
@@ -2010,13 +2036,7 @@
               <w:rPr>
                 <w:color w:val="000000" w:themeColor="text1"/>
               </w:rPr>
-              <w:t>Robustness to outliers</w:t>
-            </w:r>
-            <w:r>
-              <w:rPr>
-                <w:color w:val="000000" w:themeColor="text1"/>
-              </w:rPr>
-              <w:t xml:space="preserve"> </w:t>
+              <w:t xml:space="preserve">Robustness to outliers </w:t>
             </w:r>
           </w:p>
         </w:tc>
@@ -2032,6 +2052,7 @@
             </w:pPr>
             <w:r>
               <w:rPr>
+                <w:noProof/>
                 <w:color w:val="000000" w:themeColor="text1"/>
               </w:rPr>
               <w:drawing>
@@ -2140,6 +2161,7 @@
             </w:pPr>
             <w:r>
               <w:rPr>
+                <w:noProof/>
                 <w:color w:val="000000" w:themeColor="text1"/>
               </w:rPr>
               <w:drawing>
@@ -2287,6 +2309,7 @@
             </w:pPr>
             <w:r>
               <w:rPr>
+                <w:noProof/>
                 <w:color w:val="000000" w:themeColor="text1"/>
               </w:rPr>
               <w:drawing>
@@ -2453,9 +2476,11 @@
           <w:sz w:val="24"/>
           <w:szCs w:val="24"/>
         </w:rPr>
-        <w:t xml:space="preserve">14 (Additional notes </w:t>
-      </w:r>
-      <w:r>
+        <w:t>14 (Additional notes updated with why and formula explanation)</w:t>
+      </w:r>
+    </w:p>
+    <w:p>
+      <w:pPr>
         <w:rPr>
           <w:i/>
           <w:iCs/>
@@ -2463,8 +2488,145 @@
           <w:sz w:val="24"/>
           <w:szCs w:val="24"/>
         </w:rPr>
-        <w:t>updated with why and formula explanation</w:t>
-      </w:r>
+      </w:pPr>
+    </w:p>
+    <w:p>
+      <w:pPr>
+        <w:rPr>
+          <w:b/>
+          <w:bCs/>
+          <w:color w:val="000000" w:themeColor="text1"/>
+        </w:rPr>
+      </w:pPr>
+      <w:r>
+        <w:rPr>
+          <w:b/>
+          <w:bCs/>
+          <w:color w:val="000000" w:themeColor="text1"/>
+        </w:rPr>
+        <w:t>Degrees of freedom and n or n – 1?</w:t>
+      </w:r>
+    </w:p>
+    <w:p>
+      <w:pPr>
+        <w:rPr>
+          <w:color w:val="000000" w:themeColor="text1"/>
+        </w:rPr>
+      </w:pPr>
+      <w:r>
+        <w:rPr>
+          <w:color w:val="000000" w:themeColor="text1"/>
+        </w:rPr>
+        <w:t>whether you divide by n or n – 1. It is based on the premise that you want to make estimates about a population, based on a sample.</w:t>
+      </w:r>
+      <w:r>
+        <w:rPr>
+          <w:color w:val="000000" w:themeColor="text1"/>
+        </w:rPr>
+        <w:t xml:space="preserve"> </w:t>
+      </w:r>
+      <w:r>
+        <w:rPr>
+          <w:color w:val="000000" w:themeColor="text1"/>
+        </w:rPr>
+        <w:t>If you use the intuitive denominator of n in the variance formula, you will underesti</w:t>
+      </w:r>
+      <w:r>
+        <w:rPr>
+          <w:color w:val="000000" w:themeColor="text1"/>
+        </w:rPr>
+        <w:t>m</w:t>
+      </w:r>
+      <w:r>
+        <w:rPr>
+          <w:color w:val="000000" w:themeColor="text1"/>
+        </w:rPr>
+        <w:t>ate the true value of the variance and the standard deviation in the population. This</w:t>
+      </w:r>
+      <w:r>
+        <w:rPr>
+          <w:color w:val="000000" w:themeColor="text1"/>
+        </w:rPr>
+        <w:t xml:space="preserve"> </w:t>
+      </w:r>
+      <w:r>
+        <w:rPr>
+          <w:color w:val="000000" w:themeColor="text1"/>
+        </w:rPr>
+        <w:t xml:space="preserve">is </w:t>
+      </w:r>
+      <w:r>
+        <w:rPr>
+          <w:color w:val="000000" w:themeColor="text1"/>
+        </w:rPr>
+        <w:t>r</w:t>
+      </w:r>
+      <w:r>
+        <w:rPr>
+          <w:color w:val="000000" w:themeColor="text1"/>
+        </w:rPr>
+        <w:t>eferred to as a biased estimate. However, if you divide by n – 1 instead of n, the</w:t>
+      </w:r>
+      <w:r>
+        <w:rPr>
+          <w:color w:val="000000" w:themeColor="text1"/>
+        </w:rPr>
+        <w:t xml:space="preserve"> </w:t>
+      </w:r>
+      <w:r>
+        <w:rPr>
+          <w:color w:val="000000" w:themeColor="text1"/>
+        </w:rPr>
+        <w:t>variance becomes an unbiased estimate</w:t>
+      </w:r>
+      <w:r>
+        <w:rPr>
+          <w:color w:val="000000" w:themeColor="text1"/>
+        </w:rPr>
+        <w:t>.</w:t>
+      </w:r>
+    </w:p>
+    <w:p>
+      <w:r>
+        <w:t xml:space="preserve">To fully explain why using n leads to a biased estimate involves the notion of degrees of freedom, which </w:t>
+      </w:r>
+      <w:r>
+        <w:t>considers</w:t>
+      </w:r>
+      <w:r>
+        <w:t xml:space="preserve"> the number of constraints in computing an estimate. In this case, there are n – 1 degrees of freedom since there is one constraint: the standard deviation depends on calculating the sample mean. For most problems, data scientists do not need to worry about degrees of freedom.</w:t>
+      </w:r>
+    </w:p>
+    <w:p>
+      <w:r>
+        <w:t xml:space="preserve">Notes: </w:t>
+      </w:r>
+    </w:p>
+    <w:p>
+      <w:pPr>
+        <w:pStyle w:val="ListParagraph"/>
+        <w:numPr>
+          <w:ilvl w:val="0"/>
+          <w:numId w:val="3"/>
+        </w:numPr>
+      </w:pPr>
+      <w:r>
+        <w:t>Even for normal distribution the calculation of SD, MAD, Median AD are different.</w:t>
+      </w:r>
+    </w:p>
+    <w:p>
+      <w:pPr>
+        <w:pStyle w:val="ListParagraph"/>
+        <w:numPr>
+          <w:ilvl w:val="0"/>
+          <w:numId w:val="3"/>
+        </w:numPr>
+      </w:pPr>
+      <w:r>
+        <w:t>The percentile is essentially the same as a quantile, with quantiles indexed by fractions (so the .8 quantile is the same as the 80th percentile).</w:t>
+      </w:r>
+    </w:p>
+    <w:p>
       <w:r>
         <w:rPr>
           <w:i/>
@@ -2473,17 +2635,53 @@
           <w:sz w:val="24"/>
           <w:szCs w:val="24"/>
         </w:rPr>
-        <w:t>)</w:t>
-      </w:r>
-    </w:p>
-    <w:p>
-      <w:pPr>
+        <w:t>------------------- 5/</w:t>
+      </w:r>
+      <w:r>
         <w:rPr>
           <w:i/>
           <w:iCs/>
           <w:color w:val="7F7F7F" w:themeColor="text1" w:themeTint="80"/>
           <w:sz w:val="24"/>
           <w:szCs w:val="24"/>
+        </w:rPr>
+        <w:t>12</w:t>
+      </w:r>
+      <w:r>
+        <w:rPr>
+          <w:i/>
+          <w:iCs/>
+          <w:color w:val="7F7F7F" w:themeColor="text1" w:themeTint="80"/>
+          <w:sz w:val="24"/>
+          <w:szCs w:val="24"/>
+        </w:rPr>
+        <w:t xml:space="preserve">/2024 Up to Page </w:t>
+      </w:r>
+      <w:r>
+        <w:rPr>
+          <w:i/>
+          <w:iCs/>
+          <w:color w:val="7F7F7F" w:themeColor="text1" w:themeTint="80"/>
+          <w:sz w:val="24"/>
+          <w:szCs w:val="24"/>
+        </w:rPr>
+        <w:t>1</w:t>
+      </w:r>
+      <w:r>
+        <w:rPr>
+          <w:i/>
+          <w:iCs/>
+          <w:color w:val="7F7F7F" w:themeColor="text1" w:themeTint="80"/>
+          <w:sz w:val="24"/>
+          <w:szCs w:val="24"/>
+        </w:rPr>
+        <w:t>7</w:t>
+      </w:r>
+    </w:p>
+    <w:p>
+      <w:pPr>
+        <w:rPr>
+          <w:color w:val="000000" w:themeColor="text1"/>
         </w:rPr>
       </w:pPr>
     </w:p>
@@ -2620,9 +2818,9 @@
     </w:lvl>
   </w:abstractNum>
   <w:abstractNum w:abstractNumId="1" w15:restartNumberingAfterBreak="0">
-    <w:nsid w:val="776C4F6E"/>
+    <w:nsid w:val="23176C88"/>
     <w:multiLevelType w:val="hybridMultilevel"/>
-    <w:tmpl w:val="EB166A38"/>
+    <w:tmpl w:val="C39600BE"/>
     <w:lvl w:ilvl="0" w:tplc="04090001">
       <w:start w:val="1"/>
       <w:numFmt w:val="bullet"/>
@@ -2732,11 +2930,127 @@
       </w:rPr>
     </w:lvl>
   </w:abstractNum>
+  <w:abstractNum w:abstractNumId="2" w15:restartNumberingAfterBreak="0">
+    <w:nsid w:val="776C4F6E"/>
+    <w:multiLevelType w:val="hybridMultilevel"/>
+    <w:tmpl w:val="EB166A38"/>
+    <w:lvl w:ilvl="0" w:tplc="04090001">
+      <w:start w:val="1"/>
+      <w:numFmt w:val="bullet"/>
+      <w:lvlText w:val=""/>
+      <w:lvlJc w:val="left"/>
+      <w:pPr>
+        <w:ind w:left="720" w:hanging="360"/>
+      </w:pPr>
+      <w:rPr>
+        <w:rFonts w:ascii="Symbol" w:hAnsi="Symbol" w:hint="default"/>
+      </w:rPr>
+    </w:lvl>
+    <w:lvl w:ilvl="1" w:tplc="04090003" w:tentative="1">
+      <w:start w:val="1"/>
+      <w:numFmt w:val="bullet"/>
+      <w:lvlText w:val="o"/>
+      <w:lvlJc w:val="left"/>
+      <w:pPr>
+        <w:ind w:left="1440" w:hanging="360"/>
+      </w:pPr>
+      <w:rPr>
+        <w:rFonts w:ascii="Courier New" w:hAnsi="Courier New" w:cs="Courier New" w:hint="default"/>
+      </w:rPr>
+    </w:lvl>
+    <w:lvl w:ilvl="2" w:tplc="04090005" w:tentative="1">
+      <w:start w:val="1"/>
+      <w:numFmt w:val="bullet"/>
+      <w:lvlText w:val=""/>
+      <w:lvlJc w:val="left"/>
+      <w:pPr>
+        <w:ind w:left="2160" w:hanging="360"/>
+      </w:pPr>
+      <w:rPr>
+        <w:rFonts w:ascii="Wingdings" w:hAnsi="Wingdings" w:hint="default"/>
+      </w:rPr>
+    </w:lvl>
+    <w:lvl w:ilvl="3" w:tplc="04090001" w:tentative="1">
+      <w:start w:val="1"/>
+      <w:numFmt w:val="bullet"/>
+      <w:lvlText w:val=""/>
+      <w:lvlJc w:val="left"/>
+      <w:pPr>
+        <w:ind w:left="2880" w:hanging="360"/>
+      </w:pPr>
+      <w:rPr>
+        <w:rFonts w:ascii="Symbol" w:hAnsi="Symbol" w:hint="default"/>
+      </w:rPr>
+    </w:lvl>
+    <w:lvl w:ilvl="4" w:tplc="04090003" w:tentative="1">
+      <w:start w:val="1"/>
+      <w:numFmt w:val="bullet"/>
+      <w:lvlText w:val="o"/>
+      <w:lvlJc w:val="left"/>
+      <w:pPr>
+        <w:ind w:left="3600" w:hanging="360"/>
+      </w:pPr>
+      <w:rPr>
+        <w:rFonts w:ascii="Courier New" w:hAnsi="Courier New" w:cs="Courier New" w:hint="default"/>
+      </w:rPr>
+    </w:lvl>
+    <w:lvl w:ilvl="5" w:tplc="04090005" w:tentative="1">
+      <w:start w:val="1"/>
+      <w:numFmt w:val="bullet"/>
+      <w:lvlText w:val=""/>
+      <w:lvlJc w:val="left"/>
+      <w:pPr>
+        <w:ind w:left="4320" w:hanging="360"/>
+      </w:pPr>
+      <w:rPr>
+        <w:rFonts w:ascii="Wingdings" w:hAnsi="Wingdings" w:hint="default"/>
+      </w:rPr>
+    </w:lvl>
+    <w:lvl w:ilvl="6" w:tplc="04090001" w:tentative="1">
+      <w:start w:val="1"/>
+      <w:numFmt w:val="bullet"/>
+      <w:lvlText w:val=""/>
+      <w:lvlJc w:val="left"/>
+      <w:pPr>
+        <w:ind w:left="5040" w:hanging="360"/>
+      </w:pPr>
+      <w:rPr>
+        <w:rFonts w:ascii="Symbol" w:hAnsi="Symbol" w:hint="default"/>
+      </w:rPr>
+    </w:lvl>
+    <w:lvl w:ilvl="7" w:tplc="04090003" w:tentative="1">
+      <w:start w:val="1"/>
+      <w:numFmt w:val="bullet"/>
+      <w:lvlText w:val="o"/>
+      <w:lvlJc w:val="left"/>
+      <w:pPr>
+        <w:ind w:left="5760" w:hanging="360"/>
+      </w:pPr>
+      <w:rPr>
+        <w:rFonts w:ascii="Courier New" w:hAnsi="Courier New" w:cs="Courier New" w:hint="default"/>
+      </w:rPr>
+    </w:lvl>
+    <w:lvl w:ilvl="8" w:tplc="04090005" w:tentative="1">
+      <w:start w:val="1"/>
+      <w:numFmt w:val="bullet"/>
+      <w:lvlText w:val=""/>
+      <w:lvlJc w:val="left"/>
+      <w:pPr>
+        <w:ind w:left="6480" w:hanging="360"/>
+      </w:pPr>
+      <w:rPr>
+        <w:rFonts w:ascii="Wingdings" w:hAnsi="Wingdings" w:hint="default"/>
+      </w:rPr>
+    </w:lvl>
+  </w:abstractNum>
   <w:num w:numId="1" w16cid:durableId="343288223">
-    <w:abstractNumId w:val="1"/>
+    <w:abstractNumId w:val="2"/>
   </w:num>
   <w:num w:numId="2" w16cid:durableId="1175143731">
     <w:abstractNumId w:val="0"/>
+  </w:num>
+  <w:num w:numId="3" w16cid:durableId="642125992">
+    <w:abstractNumId w:val="1"/>
   </w:num>
 </w:numbering>
 </file>

</xml_diff>

<commit_message>
Day 7 Data Science - Estimate Variability
Python Implementation
</commit_message>
<xml_diff>
--- a/DataScienceNotes.docx
+++ b/DataScienceNotes.docx
@@ -973,15 +973,7 @@
               </w:rPr>
             </w:pPr>
             <w:r>
-              <w:t xml:space="preserve">A trimmed means </w:t>
-            </w:r>
-            <w:proofErr w:type="gramStart"/>
-            <w:r>
-              <w:t>eliminate</w:t>
-            </w:r>
-            <w:proofErr w:type="gramEnd"/>
-            <w:r>
-              <w:t xml:space="preserve"> the influence of extreme values, EX: International diving the top score &amp; bottom score from five judges are dropped and the final score is the average of scores from 3 remaining judges. This </w:t>
+              <w:t xml:space="preserve">A trimmed means eliminate the influence of extreme values, EX: International diving the top score &amp; bottom score from five judges are dropped and the final score is the average of scores from 3 remaining judges. This </w:t>
             </w:r>
             <w:r>
               <w:t>makes it difficult for a single judge to manipulate the scores.</w:t>
@@ -1984,21 +1976,7 @@
               <w:rPr>
                 <w:color w:val="000000" w:themeColor="text1"/>
               </w:rPr>
-              <w:t xml:space="preserve"> but MAD won’t because </w:t>
-            </w:r>
-            <w:proofErr w:type="gramStart"/>
-            <w:r>
-              <w:rPr>
-                <w:color w:val="000000" w:themeColor="text1"/>
-              </w:rPr>
-              <w:t>its</w:t>
-            </w:r>
-            <w:proofErr w:type="gramEnd"/>
-            <w:r>
-              <w:rPr>
-                <w:color w:val="000000" w:themeColor="text1"/>
-              </w:rPr>
-              <w:t xml:space="preserve"> taking absolute values</w:t>
+              <w:t xml:space="preserve"> but MAD won’t because its taking absolute values</w:t>
             </w:r>
           </w:p>
         </w:tc>
@@ -2588,13 +2566,7 @@
     </w:p>
     <w:p>
       <w:r>
-        <w:t xml:space="preserve">To fully explain why using n leads to a biased estimate involves the notion of degrees of freedom, which </w:t>
-      </w:r>
-      <w:r>
-        <w:t>considers</w:t>
-      </w:r>
-      <w:r>
-        <w:t xml:space="preserve"> the number of constraints in computing an estimate. In this case, there are n – 1 degrees of freedom since there is one constraint: the standard deviation depends on calculating the sample mean. For most problems, data scientists do not need to worry about degrees of freedom.</w:t>
+        <w:t>To fully explain why using n leads to a biased estimate involves the notion of degrees of freedom, which considers the number of constraints in computing an estimate. In this case, there are n – 1 degrees of freedom since there is one constraint: the standard deviation depends on calculating the sample mean. For most problems, data scientists do not need to worry about degrees of freedom.</w:t>
       </w:r>
     </w:p>
     <w:p>
@@ -2627,7 +2599,7 @@
       </w:r>
     </w:p>
     <w:p>
-      <w:r>
+      <w:pPr>
         <w:rPr>
           <w:i/>
           <w:iCs/>
@@ -2635,8 +2607,7 @@
           <w:sz w:val="24"/>
           <w:szCs w:val="24"/>
         </w:rPr>
-        <w:t>------------------- 5/</w:t>
-      </w:r>
+      </w:pPr>
       <w:r>
         <w:rPr>
           <w:i/>
@@ -2645,7 +2616,7 @@
           <w:sz w:val="24"/>
           <w:szCs w:val="24"/>
         </w:rPr>
-        <w:t>12</w:t>
+        <w:t>------------------- 5/</w:t>
       </w:r>
       <w:r>
         <w:rPr>
@@ -2655,7 +2626,7 @@
           <w:sz w:val="24"/>
           <w:szCs w:val="24"/>
         </w:rPr>
-        <w:t xml:space="preserve">/2024 Up to Page </w:t>
+        <w:t>12</w:t>
       </w:r>
       <w:r>
         <w:rPr>
@@ -2665,7 +2636,7 @@
           <w:sz w:val="24"/>
           <w:szCs w:val="24"/>
         </w:rPr>
-        <w:t>1</w:t>
+        <w:t xml:space="preserve">/2024 Up to Page </w:t>
       </w:r>
       <w:r>
         <w:rPr>
@@ -2675,7 +2646,98 @@
           <w:sz w:val="24"/>
           <w:szCs w:val="24"/>
         </w:rPr>
-        <w:t>7</w:t>
+        <w:t>17</w:t>
+      </w:r>
+    </w:p>
+    <w:p>
+      <w:pPr>
+        <w:rPr>
+          <w:color w:val="7030A0"/>
+          <w:sz w:val="24"/>
+          <w:szCs w:val="24"/>
+        </w:rPr>
+      </w:pPr>
+      <w:r>
+        <w:rPr>
+          <w:color w:val="7030A0"/>
+          <w:sz w:val="24"/>
+          <w:szCs w:val="24"/>
+        </w:rPr>
+        <w:t>[</w:t>
+      </w:r>
+      <w:r>
+        <w:rPr>
+          <w:color w:val="7030A0"/>
+          <w:sz w:val="24"/>
+          <w:szCs w:val="24"/>
+        </w:rPr>
+        <w:t xml:space="preserve">Refer Estimates of </w:t>
+      </w:r>
+      <w:r>
+        <w:rPr>
+          <w:color w:val="7030A0"/>
+          <w:sz w:val="24"/>
+          <w:szCs w:val="24"/>
+        </w:rPr>
+        <w:t>Variability</w:t>
+      </w:r>
+      <w:r>
+        <w:rPr>
+          <w:color w:val="7030A0"/>
+          <w:sz w:val="24"/>
+          <w:szCs w:val="24"/>
+        </w:rPr>
+        <w:t xml:space="preserve"> in Python Notebooks</w:t>
+      </w:r>
+      <w:r>
+        <w:rPr>
+          <w:color w:val="7030A0"/>
+          <w:sz w:val="24"/>
+          <w:szCs w:val="24"/>
+        </w:rPr>
+        <w:t>]</w:t>
+      </w:r>
+    </w:p>
+    <w:p>
+      <w:r>
+        <w:rPr>
+          <w:i/>
+          <w:iCs/>
+          <w:color w:val="7F7F7F" w:themeColor="text1" w:themeTint="80"/>
+          <w:sz w:val="24"/>
+          <w:szCs w:val="24"/>
+        </w:rPr>
+        <w:t>------------------- 5/</w:t>
+      </w:r>
+      <w:r>
+        <w:rPr>
+          <w:i/>
+          <w:iCs/>
+          <w:color w:val="7F7F7F" w:themeColor="text1" w:themeTint="80"/>
+          <w:sz w:val="24"/>
+          <w:szCs w:val="24"/>
+        </w:rPr>
+        <w:t>12</w:t>
+      </w:r>
+      <w:r>
+        <w:rPr>
+          <w:i/>
+          <w:iCs/>
+          <w:color w:val="7F7F7F" w:themeColor="text1" w:themeTint="80"/>
+          <w:sz w:val="24"/>
+          <w:szCs w:val="24"/>
+        </w:rPr>
+        <w:t xml:space="preserve">/2024 Up to Page </w:t>
+      </w:r>
+      <w:r>
+        <w:rPr>
+          <w:i/>
+          <w:iCs/>
+          <w:color w:val="7F7F7F" w:themeColor="text1" w:themeTint="80"/>
+          <w:sz w:val="24"/>
+          <w:szCs w:val="24"/>
+        </w:rPr>
+        <w:t>18</w:t>
       </w:r>
     </w:p>
     <w:p>
@@ -3455,7 +3517,7 @@
   <w:style w:type="paragraph" w:default="1" w:styleId="Normal">
     <w:name w:val="Normal"/>
     <w:qFormat/>
-    <w:rsid w:val="002F51E4"/>
+    <w:rsid w:val="00187F1D"/>
   </w:style>
   <w:style w:type="character" w:default="1" w:styleId="DefaultParagraphFont">
     <w:name w:val="Default Paragraph Font"/>

</xml_diff>

<commit_message>
Day 10 Data Science - Exploration of Binary and Categorical data
</commit_message>
<xml_diff>
--- a/DataScienceNotes.docx
+++ b/DataScienceNotes.docx
@@ -2671,7 +2671,7 @@
           <w:sz w:val="24"/>
           <w:szCs w:val="24"/>
         </w:rPr>
-        <w:t xml:space="preserve">Refer Estimates of </w:t>
+        <w:t>Refer Estimates of Variability in Python Notebooks</w:t>
       </w:r>
       <w:r>
         <w:rPr>
@@ -2679,27 +2679,11 @@
           <w:sz w:val="24"/>
           <w:szCs w:val="24"/>
         </w:rPr>
-        <w:t>Variability</w:t>
-      </w:r>
-      <w:r>
-        <w:rPr>
-          <w:color w:val="7030A0"/>
-          <w:sz w:val="24"/>
-          <w:szCs w:val="24"/>
-        </w:rPr>
-        <w:t xml:space="preserve"> in Python Notebooks</w:t>
-      </w:r>
-      <w:r>
-        <w:rPr>
-          <w:color w:val="7030A0"/>
-          <w:sz w:val="24"/>
-          <w:szCs w:val="24"/>
-        </w:rPr>
         <w:t>]</w:t>
       </w:r>
     </w:p>
     <w:p>
-      <w:r>
+      <w:pPr>
         <w:rPr>
           <w:i/>
           <w:iCs/>
@@ -2707,8 +2691,7 @@
           <w:sz w:val="24"/>
           <w:szCs w:val="24"/>
         </w:rPr>
-        <w:t>------------------- 5/</w:t>
-      </w:r>
+      </w:pPr>
       <w:r>
         <w:rPr>
           <w:i/>
@@ -2717,7 +2700,7 @@
           <w:sz w:val="24"/>
           <w:szCs w:val="24"/>
         </w:rPr>
-        <w:t>12</w:t>
+        <w:t>------------------- 5/</w:t>
       </w:r>
       <w:r>
         <w:rPr>
@@ -2727,7 +2710,7 @@
           <w:sz w:val="24"/>
           <w:szCs w:val="24"/>
         </w:rPr>
-        <w:t xml:space="preserve">/2024 Up to Page </w:t>
+        <w:t>13</w:t>
       </w:r>
       <w:r>
         <w:rPr>
@@ -2737,15 +2720,1251 @@
           <w:sz w:val="24"/>
           <w:szCs w:val="24"/>
         </w:rPr>
+        <w:t xml:space="preserve">/2024 Up to Page </w:t>
+      </w:r>
+      <w:r>
+        <w:rPr>
+          <w:i/>
+          <w:iCs/>
+          <w:color w:val="7F7F7F" w:themeColor="text1" w:themeTint="80"/>
+          <w:sz w:val="24"/>
+          <w:szCs w:val="24"/>
+        </w:rPr>
         <w:t>18</w:t>
       </w:r>
     </w:p>
     <w:p>
       <w:pPr>
         <w:rPr>
-          <w:color w:val="000000" w:themeColor="text1"/>
-        </w:rPr>
-      </w:pPr>
+          <w:b/>
+          <w:bCs/>
+          <w:color w:val="000000" w:themeColor="text1"/>
+          <w:sz w:val="28"/>
+          <w:szCs w:val="28"/>
+        </w:rPr>
+      </w:pPr>
+    </w:p>
+    <w:p>
+      <w:pPr>
+        <w:rPr>
+          <w:b/>
+          <w:bCs/>
+          <w:color w:val="000000" w:themeColor="text1"/>
+          <w:sz w:val="28"/>
+          <w:szCs w:val="28"/>
+        </w:rPr>
+      </w:pPr>
+    </w:p>
+    <w:p>
+      <w:pPr>
+        <w:rPr>
+          <w:b/>
+          <w:bCs/>
+          <w:color w:val="000000" w:themeColor="text1"/>
+          <w:sz w:val="28"/>
+          <w:szCs w:val="28"/>
+        </w:rPr>
+      </w:pPr>
+    </w:p>
+    <w:p>
+      <w:pPr>
+        <w:rPr>
+          <w:b/>
+          <w:bCs/>
+          <w:color w:val="000000" w:themeColor="text1"/>
+          <w:sz w:val="28"/>
+          <w:szCs w:val="28"/>
+        </w:rPr>
+      </w:pPr>
+    </w:p>
+    <w:p>
+      <w:pPr>
+        <w:rPr>
+          <w:b/>
+          <w:bCs/>
+          <w:color w:val="000000" w:themeColor="text1"/>
+          <w:sz w:val="28"/>
+          <w:szCs w:val="28"/>
+        </w:rPr>
+      </w:pPr>
+    </w:p>
+    <w:p>
+      <w:pPr>
+        <w:rPr>
+          <w:b/>
+          <w:bCs/>
+          <w:color w:val="000000" w:themeColor="text1"/>
+          <w:sz w:val="28"/>
+          <w:szCs w:val="28"/>
+        </w:rPr>
+      </w:pPr>
+    </w:p>
+    <w:p>
+      <w:pPr>
+        <w:rPr>
+          <w:b/>
+          <w:bCs/>
+          <w:color w:val="000000" w:themeColor="text1"/>
+          <w:sz w:val="28"/>
+          <w:szCs w:val="28"/>
+        </w:rPr>
+      </w:pPr>
+    </w:p>
+    <w:p>
+      <w:pPr>
+        <w:rPr>
+          <w:b/>
+          <w:bCs/>
+          <w:color w:val="000000" w:themeColor="text1"/>
+          <w:sz w:val="28"/>
+          <w:szCs w:val="28"/>
+        </w:rPr>
+      </w:pPr>
+    </w:p>
+    <w:p>
+      <w:pPr>
+        <w:rPr>
+          <w:b/>
+          <w:bCs/>
+          <w:color w:val="000000" w:themeColor="text1"/>
+          <w:sz w:val="28"/>
+          <w:szCs w:val="28"/>
+        </w:rPr>
+      </w:pPr>
+    </w:p>
+    <w:p>
+      <w:pPr>
+        <w:rPr>
+          <w:b/>
+          <w:bCs/>
+          <w:color w:val="000000" w:themeColor="text1"/>
+          <w:sz w:val="28"/>
+          <w:szCs w:val="28"/>
+        </w:rPr>
+      </w:pPr>
+    </w:p>
+    <w:p>
+      <w:pPr>
+        <w:rPr>
+          <w:b/>
+          <w:bCs/>
+          <w:color w:val="000000" w:themeColor="text1"/>
+          <w:sz w:val="28"/>
+          <w:szCs w:val="28"/>
+        </w:rPr>
+      </w:pPr>
+    </w:p>
+    <w:p>
+      <w:pPr>
+        <w:rPr>
+          <w:b/>
+          <w:bCs/>
+          <w:color w:val="000000" w:themeColor="text1"/>
+          <w:sz w:val="28"/>
+          <w:szCs w:val="28"/>
+        </w:rPr>
+      </w:pPr>
+    </w:p>
+    <w:p>
+      <w:pPr>
+        <w:rPr>
+          <w:b/>
+          <w:bCs/>
+          <w:color w:val="000000" w:themeColor="text1"/>
+          <w:sz w:val="28"/>
+          <w:szCs w:val="28"/>
+        </w:rPr>
+      </w:pPr>
+      <w:r>
+        <w:rPr>
+          <w:b/>
+          <w:bCs/>
+          <w:color w:val="000000" w:themeColor="text1"/>
+          <w:sz w:val="28"/>
+          <w:szCs w:val="28"/>
+        </w:rPr>
+        <w:lastRenderedPageBreak/>
+        <w:t>Explore Data Distribution</w:t>
+      </w:r>
+    </w:p>
+    <w:tbl>
+      <w:tblPr>
+        <w:tblStyle w:val="TableGrid"/>
+        <w:tblW w:w="0" w:type="auto"/>
+        <w:tblLook w:val="04A0" w:firstRow="1" w:lastRow="0" w:firstColumn="1" w:lastColumn="0" w:noHBand="0" w:noVBand="1"/>
+      </w:tblPr>
+      <w:tblGrid>
+        <w:gridCol w:w="2050"/>
+        <w:gridCol w:w="4084"/>
+        <w:gridCol w:w="3216"/>
+      </w:tblGrid>
+      <w:tr>
+        <w:tc>
+          <w:tcPr>
+            <w:tcW w:w="2050" w:type="dxa"/>
+          </w:tcPr>
+          <w:p>
+            <w:pPr>
+              <w:rPr>
+                <w:color w:val="000000" w:themeColor="text1"/>
+              </w:rPr>
+            </w:pPr>
+            <w:r>
+              <w:rPr>
+                <w:color w:val="000000" w:themeColor="text1"/>
+              </w:rPr>
+              <w:t>Key Term</w:t>
+            </w:r>
+          </w:p>
+        </w:tc>
+        <w:tc>
+          <w:tcPr>
+            <w:tcW w:w="4084" w:type="dxa"/>
+          </w:tcPr>
+          <w:p>
+            <w:pPr>
+              <w:rPr>
+                <w:color w:val="000000" w:themeColor="text1"/>
+              </w:rPr>
+            </w:pPr>
+            <w:r>
+              <w:rPr>
+                <w:color w:val="000000" w:themeColor="text1"/>
+              </w:rPr>
+              <w:t>Usage</w:t>
+            </w:r>
+          </w:p>
+        </w:tc>
+        <w:tc>
+          <w:tcPr>
+            <w:tcW w:w="3216" w:type="dxa"/>
+          </w:tcPr>
+          <w:p>
+            <w:pPr>
+              <w:rPr>
+                <w:color w:val="000000" w:themeColor="text1"/>
+              </w:rPr>
+            </w:pPr>
+            <w:r>
+              <w:rPr>
+                <w:color w:val="000000" w:themeColor="text1"/>
+              </w:rPr>
+              <w:t>visual</w:t>
+            </w:r>
+          </w:p>
+        </w:tc>
+      </w:tr>
+      <w:tr>
+        <w:tc>
+          <w:tcPr>
+            <w:tcW w:w="2050" w:type="dxa"/>
+          </w:tcPr>
+          <w:p>
+            <w:pPr>
+              <w:rPr>
+                <w:color w:val="000000" w:themeColor="text1"/>
+              </w:rPr>
+            </w:pPr>
+            <w:r>
+              <w:rPr>
+                <w:color w:val="000000" w:themeColor="text1"/>
+              </w:rPr>
+              <w:t>Box Plot</w:t>
+            </w:r>
+          </w:p>
+        </w:tc>
+        <w:tc>
+          <w:tcPr>
+            <w:tcW w:w="4084" w:type="dxa"/>
+          </w:tcPr>
+          <w:p>
+            <w:pPr>
+              <w:pStyle w:val="ListParagraph"/>
+              <w:numPr>
+                <w:ilvl w:val="0"/>
+                <w:numId w:val="5"/>
+              </w:numPr>
+              <w:rPr>
+                <w:color w:val="000000" w:themeColor="text1"/>
+              </w:rPr>
+            </w:pPr>
+            <w:r>
+              <w:rPr>
+                <w:color w:val="000000" w:themeColor="text1"/>
+              </w:rPr>
+              <w:t>Helps to identify the quartiles, Interquartile, median, find outliers</w:t>
+            </w:r>
+          </w:p>
+        </w:tc>
+        <w:tc>
+          <w:tcPr>
+            <w:tcW w:w="3216" w:type="dxa"/>
+          </w:tcPr>
+          <w:p>
+            <w:pPr>
+              <w:jc w:val="center"/>
+              <w:rPr>
+                <w:color w:val="000000" w:themeColor="text1"/>
+              </w:rPr>
+            </w:pPr>
+            <w:r>
+              <w:rPr>
+                <w:noProof/>
+              </w:rPr>
+              <w:drawing>
+                <wp:inline distT="0" distB="0" distL="0" distR="0" wp14:anchorId="06DA7828" wp14:editId="0B914157">
+                  <wp:extent cx="1778000" cy="1244581"/>
+                  <wp:effectExtent l="0" t="0" r="0" b="0"/>
+                  <wp:docPr id="88014661" name="Picture 1" descr="Box Plot - Simply explained - DATAtab"/>
+                  <wp:cNvGraphicFramePr>
+                    <a:graphicFrameLocks xmlns:a="http://schemas.openxmlformats.org/drawingml/2006/main" noChangeAspect="1"/>
+                  </wp:cNvGraphicFramePr>
+                  <a:graphic xmlns:a="http://schemas.openxmlformats.org/drawingml/2006/main">
+                    <a:graphicData uri="http://schemas.openxmlformats.org/drawingml/2006/picture">
+                      <pic:pic xmlns:pic="http://schemas.openxmlformats.org/drawingml/2006/picture">
+                        <pic:nvPicPr>
+                          <pic:cNvPr id="0" name="Picture 1" descr="Box Plot - Simply explained - DATAtab"/>
+                          <pic:cNvPicPr>
+                            <a:picLocks noChangeAspect="1" noChangeArrowheads="1"/>
+                          </pic:cNvPicPr>
+                        </pic:nvPicPr>
+                        <pic:blipFill>
+                          <a:blip r:embed="rId15" cstate="print">
+                            <a:extLst>
+                              <a:ext uri="{28A0092B-C50C-407E-A947-70E740481C1C}">
+                                <a14:useLocalDpi xmlns:a14="http://schemas.microsoft.com/office/drawing/2010/main" val="0"/>
+                              </a:ext>
+                            </a:extLst>
+                          </a:blip>
+                          <a:srcRect/>
+                          <a:stretch>
+                            <a:fillRect/>
+                          </a:stretch>
+                        </pic:blipFill>
+                        <pic:spPr bwMode="auto">
+                          <a:xfrm>
+                            <a:off x="0" y="0"/>
+                            <a:ext cx="1781027" cy="1246700"/>
+                          </a:xfrm>
+                          <a:prstGeom prst="rect">
+                            <a:avLst/>
+                          </a:prstGeom>
+                          <a:noFill/>
+                          <a:ln>
+                            <a:noFill/>
+                          </a:ln>
+                        </pic:spPr>
+                      </pic:pic>
+                    </a:graphicData>
+                  </a:graphic>
+                </wp:inline>
+              </w:drawing>
+            </w:r>
+          </w:p>
+        </w:tc>
+      </w:tr>
+      <w:tr>
+        <w:tc>
+          <w:tcPr>
+            <w:tcW w:w="2050" w:type="dxa"/>
+          </w:tcPr>
+          <w:p>
+            <w:pPr>
+              <w:rPr>
+                <w:color w:val="000000" w:themeColor="text1"/>
+              </w:rPr>
+            </w:pPr>
+            <w:r>
+              <w:rPr>
+                <w:color w:val="000000" w:themeColor="text1"/>
+              </w:rPr>
+              <w:t>Frequency Table</w:t>
+            </w:r>
+          </w:p>
+        </w:tc>
+        <w:tc>
+          <w:tcPr>
+            <w:tcW w:w="4084" w:type="dxa"/>
+          </w:tcPr>
+          <w:p>
+            <w:pPr>
+              <w:pStyle w:val="ListParagraph"/>
+              <w:numPr>
+                <w:ilvl w:val="0"/>
+                <w:numId w:val="4"/>
+              </w:numPr>
+              <w:rPr>
+                <w:color w:val="000000" w:themeColor="text1"/>
+              </w:rPr>
+            </w:pPr>
+            <w:r>
+              <w:rPr>
+                <w:color w:val="000000" w:themeColor="text1"/>
+              </w:rPr>
+              <w:t xml:space="preserve">Able to find how frequent or the count of category or intervals in a dataset. </w:t>
+            </w:r>
+          </w:p>
+          <w:p>
+            <w:pPr>
+              <w:pStyle w:val="ListParagraph"/>
+              <w:numPr>
+                <w:ilvl w:val="0"/>
+                <w:numId w:val="4"/>
+              </w:numPr>
+              <w:rPr>
+                <w:color w:val="000000" w:themeColor="text1"/>
+              </w:rPr>
+            </w:pPr>
+            <w:r>
+              <w:rPr>
+                <w:color w:val="000000" w:themeColor="text1"/>
+              </w:rPr>
+              <w:t xml:space="preserve">Helps to summarize data. </w:t>
+            </w:r>
+          </w:p>
+          <w:p>
+            <w:pPr>
+              <w:pStyle w:val="ListParagraph"/>
+              <w:numPr>
+                <w:ilvl w:val="0"/>
+                <w:numId w:val="4"/>
+              </w:numPr>
+              <w:rPr>
+                <w:color w:val="000000" w:themeColor="text1"/>
+              </w:rPr>
+            </w:pPr>
+            <w:r>
+              <w:rPr>
+                <w:color w:val="000000" w:themeColor="text1"/>
+              </w:rPr>
+              <w:t>Further helps to plot Bar and pie charts.</w:t>
+            </w:r>
+          </w:p>
+        </w:tc>
+        <w:tc>
+          <w:tcPr>
+            <w:tcW w:w="3216" w:type="dxa"/>
+          </w:tcPr>
+          <w:p>
+            <w:pPr>
+              <w:jc w:val="center"/>
+              <w:rPr>
+                <w:color w:val="000000" w:themeColor="text1"/>
+              </w:rPr>
+            </w:pPr>
+            <w:r>
+              <w:rPr>
+                <w:noProof/>
+              </w:rPr>
+              <w:drawing>
+                <wp:inline distT="0" distB="0" distL="0" distR="0" wp14:anchorId="41DA7907" wp14:editId="705300FD">
+                  <wp:extent cx="1778000" cy="1542643"/>
+                  <wp:effectExtent l="0" t="0" r="0" b="635"/>
+                  <wp:docPr id="1274276727" name="Picture 2" descr="Frequency Table: How to Make &amp; Examples - Statistics By Jim"/>
+                  <wp:cNvGraphicFramePr>
+                    <a:graphicFrameLocks xmlns:a="http://schemas.openxmlformats.org/drawingml/2006/main" noChangeAspect="1"/>
+                  </wp:cNvGraphicFramePr>
+                  <a:graphic xmlns:a="http://schemas.openxmlformats.org/drawingml/2006/main">
+                    <a:graphicData uri="http://schemas.openxmlformats.org/drawingml/2006/picture">
+                      <pic:pic xmlns:pic="http://schemas.openxmlformats.org/drawingml/2006/picture">
+                        <pic:nvPicPr>
+                          <pic:cNvPr id="0" name="Picture 3" descr="Frequency Table: How to Make &amp; Examples - Statistics By Jim"/>
+                          <pic:cNvPicPr>
+                            <a:picLocks noChangeAspect="1" noChangeArrowheads="1"/>
+                          </pic:cNvPicPr>
+                        </pic:nvPicPr>
+                        <pic:blipFill>
+                          <a:blip r:embed="rId16">
+                            <a:extLst>
+                              <a:ext uri="{28A0092B-C50C-407E-A947-70E740481C1C}">
+                                <a14:useLocalDpi xmlns:a14="http://schemas.microsoft.com/office/drawing/2010/main" val="0"/>
+                              </a:ext>
+                            </a:extLst>
+                          </a:blip>
+                          <a:srcRect/>
+                          <a:stretch>
+                            <a:fillRect/>
+                          </a:stretch>
+                        </pic:blipFill>
+                        <pic:spPr bwMode="auto">
+                          <a:xfrm>
+                            <a:off x="0" y="0"/>
+                            <a:ext cx="1784839" cy="1548577"/>
+                          </a:xfrm>
+                          <a:prstGeom prst="rect">
+                            <a:avLst/>
+                          </a:prstGeom>
+                          <a:noFill/>
+                          <a:ln>
+                            <a:noFill/>
+                          </a:ln>
+                        </pic:spPr>
+                      </pic:pic>
+                    </a:graphicData>
+                  </a:graphic>
+                </wp:inline>
+              </w:drawing>
+            </w:r>
+          </w:p>
+        </w:tc>
+      </w:tr>
+      <w:tr>
+        <w:tc>
+          <w:tcPr>
+            <w:tcW w:w="2050" w:type="dxa"/>
+          </w:tcPr>
+          <w:p>
+            <w:pPr>
+              <w:rPr>
+                <w:color w:val="000000" w:themeColor="text1"/>
+              </w:rPr>
+            </w:pPr>
+            <w:r>
+              <w:rPr>
+                <w:color w:val="000000" w:themeColor="text1"/>
+              </w:rPr>
+              <w:t>Histogram</w:t>
+            </w:r>
+          </w:p>
+        </w:tc>
+        <w:tc>
+          <w:tcPr>
+            <w:tcW w:w="4084" w:type="dxa"/>
+          </w:tcPr>
+          <w:p>
+            <w:pPr>
+              <w:rPr>
+                <w:color w:val="000000" w:themeColor="text1"/>
+              </w:rPr>
+            </w:pPr>
+            <w:r>
+              <w:rPr>
+                <w:color w:val="000000" w:themeColor="text1"/>
+              </w:rPr>
+              <w:t>Visual representation of data distribution, the bar height says how frequence of the data occur.</w:t>
+            </w:r>
+          </w:p>
+          <w:p>
+            <w:pPr>
+              <w:rPr>
+                <w:color w:val="000000" w:themeColor="text1"/>
+              </w:rPr>
+            </w:pPr>
+          </w:p>
+          <w:p>
+            <w:pPr>
+              <w:rPr>
+                <w:color w:val="000000" w:themeColor="text1"/>
+              </w:rPr>
+            </w:pPr>
+            <w:r>
+              <w:rPr>
+                <w:color w:val="000000" w:themeColor="text1"/>
+              </w:rPr>
+              <w:t>Uses bins to represent frequency of observations.</w:t>
+            </w:r>
+          </w:p>
+        </w:tc>
+        <w:tc>
+          <w:tcPr>
+            <w:tcW w:w="3216" w:type="dxa"/>
+          </w:tcPr>
+          <w:p>
+            <w:pPr>
+              <w:jc w:val="center"/>
+              <w:rPr>
+                <w:color w:val="000000" w:themeColor="text1"/>
+              </w:rPr>
+            </w:pPr>
+            <w:r>
+              <w:rPr>
+                <w:noProof/>
+              </w:rPr>
+              <w:drawing>
+                <wp:inline distT="0" distB="0" distL="0" distR="0" wp14:anchorId="6C6BE8F3" wp14:editId="2BF8664B">
+                  <wp:extent cx="1898785" cy="1280160"/>
+                  <wp:effectExtent l="0" t="0" r="6350" b="0"/>
+                  <wp:docPr id="147661209" name="Picture 3" descr="Histograms Unveiled: Analyzing Numeric Distributions"/>
+                  <wp:cNvGraphicFramePr>
+                    <a:graphicFrameLocks xmlns:a="http://schemas.openxmlformats.org/drawingml/2006/main" noChangeAspect="1"/>
+                  </wp:cNvGraphicFramePr>
+                  <a:graphic xmlns:a="http://schemas.openxmlformats.org/drawingml/2006/main">
+                    <a:graphicData uri="http://schemas.openxmlformats.org/drawingml/2006/picture">
+                      <pic:pic xmlns:pic="http://schemas.openxmlformats.org/drawingml/2006/picture">
+                        <pic:nvPicPr>
+                          <pic:cNvPr id="0" name="Picture 5" descr="Histograms Unveiled: Analyzing Numeric Distributions"/>
+                          <pic:cNvPicPr>
+                            <a:picLocks noChangeAspect="1" noChangeArrowheads="1"/>
+                          </pic:cNvPicPr>
+                        </pic:nvPicPr>
+                        <pic:blipFill>
+                          <a:blip r:embed="rId17">
+                            <a:extLst>
+                              <a:ext uri="{28A0092B-C50C-407E-A947-70E740481C1C}">
+                                <a14:useLocalDpi xmlns:a14="http://schemas.microsoft.com/office/drawing/2010/main" val="0"/>
+                              </a:ext>
+                            </a:extLst>
+                          </a:blip>
+                          <a:srcRect/>
+                          <a:stretch>
+                            <a:fillRect/>
+                          </a:stretch>
+                        </pic:blipFill>
+                        <pic:spPr bwMode="auto">
+                          <a:xfrm>
+                            <a:off x="0" y="0"/>
+                            <a:ext cx="1898785" cy="1280160"/>
+                          </a:xfrm>
+                          <a:prstGeom prst="rect">
+                            <a:avLst/>
+                          </a:prstGeom>
+                          <a:noFill/>
+                          <a:ln>
+                            <a:noFill/>
+                          </a:ln>
+                        </pic:spPr>
+                      </pic:pic>
+                    </a:graphicData>
+                  </a:graphic>
+                </wp:inline>
+              </w:drawing>
+            </w:r>
+          </w:p>
+        </w:tc>
+      </w:tr>
+      <w:tr>
+        <w:tc>
+          <w:tcPr>
+            <w:tcW w:w="2050" w:type="dxa"/>
+          </w:tcPr>
+          <w:p>
+            <w:pPr>
+              <w:rPr>
+                <w:color w:val="000000" w:themeColor="text1"/>
+              </w:rPr>
+            </w:pPr>
+            <w:r>
+              <w:rPr>
+                <w:color w:val="000000" w:themeColor="text1"/>
+              </w:rPr>
+              <w:t>Density Plot</w:t>
+            </w:r>
+          </w:p>
+        </w:tc>
+        <w:tc>
+          <w:tcPr>
+            <w:tcW w:w="4084" w:type="dxa"/>
+          </w:tcPr>
+          <w:p>
+            <w:r>
+              <w:t>A smoothed version of the histogram, often based on a kernel density estimate.</w:t>
+            </w:r>
+          </w:p>
+          <w:p/>
+          <w:p>
+            <w:pPr>
+              <w:rPr>
+                <w:color w:val="000000" w:themeColor="text1"/>
+              </w:rPr>
+            </w:pPr>
+            <w:r>
+              <w:rPr>
+                <w:color w:val="000000" w:themeColor="text1"/>
+              </w:rPr>
+              <w:t>estimate the probability density function (PDF) of the underlying distribution, providing a smoothed representation of the data distribution.</w:t>
+            </w:r>
+          </w:p>
+          <w:p>
+            <w:pPr>
+              <w:rPr>
+                <w:color w:val="000000" w:themeColor="text1"/>
+              </w:rPr>
+            </w:pPr>
+          </w:p>
+          <w:p>
+            <w:pPr>
+              <w:rPr>
+                <w:color w:val="000000" w:themeColor="text1"/>
+              </w:rPr>
+            </w:pPr>
+            <w:r>
+              <w:rPr>
+                <w:color w:val="000000" w:themeColor="text1"/>
+              </w:rPr>
+              <w:t>When dataset is large and continuous data.</w:t>
+            </w:r>
+          </w:p>
+        </w:tc>
+        <w:tc>
+          <w:tcPr>
+            <w:tcW w:w="3216" w:type="dxa"/>
+          </w:tcPr>
+          <w:p>
+            <w:pPr>
+              <w:jc w:val="center"/>
+              <w:rPr>
+                <w:color w:val="000000" w:themeColor="text1"/>
+              </w:rPr>
+            </w:pPr>
+            <w:r>
+              <w:rPr>
+                <w:noProof/>
+              </w:rPr>
+              <w:drawing>
+                <wp:inline distT="0" distB="0" distL="0" distR="0" wp14:anchorId="416FECED" wp14:editId="1B272866">
+                  <wp:extent cx="1898650" cy="1356237"/>
+                  <wp:effectExtent l="0" t="0" r="6350" b="0"/>
+                  <wp:docPr id="780584001" name="Picture 4" descr="Density – from Data to Viz"/>
+                  <wp:cNvGraphicFramePr>
+                    <a:graphicFrameLocks xmlns:a="http://schemas.openxmlformats.org/drawingml/2006/main" noChangeAspect="1"/>
+                  </wp:cNvGraphicFramePr>
+                  <a:graphic xmlns:a="http://schemas.openxmlformats.org/drawingml/2006/main">
+                    <a:graphicData uri="http://schemas.openxmlformats.org/drawingml/2006/picture">
+                      <pic:pic xmlns:pic="http://schemas.openxmlformats.org/drawingml/2006/picture">
+                        <pic:nvPicPr>
+                          <pic:cNvPr id="0" name="Picture 7" descr="Density – from Data to Viz"/>
+                          <pic:cNvPicPr>
+                            <a:picLocks noChangeAspect="1" noChangeArrowheads="1"/>
+                          </pic:cNvPicPr>
+                        </pic:nvPicPr>
+                        <pic:blipFill>
+                          <a:blip r:embed="rId18" cstate="print">
+                            <a:extLst>
+                              <a:ext uri="{28A0092B-C50C-407E-A947-70E740481C1C}">
+                                <a14:useLocalDpi xmlns:a14="http://schemas.microsoft.com/office/drawing/2010/main" val="0"/>
+                              </a:ext>
+                            </a:extLst>
+                          </a:blip>
+                          <a:srcRect/>
+                          <a:stretch>
+                            <a:fillRect/>
+                          </a:stretch>
+                        </pic:blipFill>
+                        <pic:spPr bwMode="auto">
+                          <a:xfrm>
+                            <a:off x="0" y="0"/>
+                            <a:ext cx="1899990" cy="1357194"/>
+                          </a:xfrm>
+                          <a:prstGeom prst="rect">
+                            <a:avLst/>
+                          </a:prstGeom>
+                          <a:noFill/>
+                          <a:ln>
+                            <a:noFill/>
+                          </a:ln>
+                        </pic:spPr>
+                      </pic:pic>
+                    </a:graphicData>
+                  </a:graphic>
+                </wp:inline>
+              </w:drawing>
+            </w:r>
+          </w:p>
+        </w:tc>
+      </w:tr>
+    </w:tbl>
+    <w:p>
+      <w:r>
+        <w:rPr>
+          <w:i/>
+          <w:iCs/>
+          <w:color w:val="7F7F7F" w:themeColor="text1" w:themeTint="80"/>
+          <w:sz w:val="24"/>
+          <w:szCs w:val="24"/>
+        </w:rPr>
+        <w:t>------------------- 5/</w:t>
+      </w:r>
+      <w:r>
+        <w:rPr>
+          <w:i/>
+          <w:iCs/>
+          <w:color w:val="7F7F7F" w:themeColor="text1" w:themeTint="80"/>
+          <w:sz w:val="24"/>
+          <w:szCs w:val="24"/>
+        </w:rPr>
+        <w:t>14</w:t>
+      </w:r>
+      <w:r>
+        <w:rPr>
+          <w:i/>
+          <w:iCs/>
+          <w:color w:val="7F7F7F" w:themeColor="text1" w:themeTint="80"/>
+          <w:sz w:val="24"/>
+          <w:szCs w:val="24"/>
+        </w:rPr>
+        <w:t xml:space="preserve">/2024 Up to Page </w:t>
+      </w:r>
+      <w:r>
+        <w:rPr>
+          <w:i/>
+          <w:iCs/>
+          <w:color w:val="7F7F7F" w:themeColor="text1" w:themeTint="80"/>
+          <w:sz w:val="24"/>
+          <w:szCs w:val="24"/>
+        </w:rPr>
+        <w:t>19</w:t>
+      </w:r>
+    </w:p>
+    <w:p>
+      <w:pPr>
+        <w:rPr>
+          <w:color w:val="7030A0"/>
+          <w:sz w:val="24"/>
+          <w:szCs w:val="24"/>
+        </w:rPr>
+      </w:pPr>
+      <w:r>
+        <w:rPr>
+          <w:color w:val="7030A0"/>
+          <w:sz w:val="24"/>
+          <w:szCs w:val="24"/>
+        </w:rPr>
+        <w:t>[</w:t>
+      </w:r>
+      <w:r>
+        <w:rPr>
+          <w:color w:val="7030A0"/>
+          <w:sz w:val="24"/>
+          <w:szCs w:val="24"/>
+        </w:rPr>
+        <w:t>Refer Estimates of Distribution in Python Notebooks</w:t>
+      </w:r>
+      <w:r>
+        <w:rPr>
+          <w:color w:val="7030A0"/>
+          <w:sz w:val="24"/>
+          <w:szCs w:val="24"/>
+        </w:rPr>
+        <w:t>]</w:t>
+      </w:r>
+    </w:p>
+    <w:p>
+      <w:r>
+        <w:rPr>
+          <w:i/>
+          <w:iCs/>
+          <w:color w:val="7F7F7F" w:themeColor="text1" w:themeTint="80"/>
+          <w:sz w:val="24"/>
+          <w:szCs w:val="24"/>
+        </w:rPr>
+        <w:t>------------------- 5/</w:t>
+      </w:r>
+      <w:r>
+        <w:rPr>
+          <w:i/>
+          <w:iCs/>
+          <w:color w:val="7F7F7F" w:themeColor="text1" w:themeTint="80"/>
+          <w:sz w:val="24"/>
+          <w:szCs w:val="24"/>
+        </w:rPr>
+        <w:t>15</w:t>
+      </w:r>
+      <w:r>
+        <w:rPr>
+          <w:i/>
+          <w:iCs/>
+          <w:color w:val="7F7F7F" w:themeColor="text1" w:themeTint="80"/>
+          <w:sz w:val="24"/>
+          <w:szCs w:val="24"/>
+        </w:rPr>
+        <w:t xml:space="preserve">/2024 Up to Page </w:t>
+      </w:r>
+      <w:r>
+        <w:rPr>
+          <w:i/>
+          <w:iCs/>
+          <w:color w:val="7F7F7F" w:themeColor="text1" w:themeTint="80"/>
+          <w:sz w:val="24"/>
+          <w:szCs w:val="24"/>
+        </w:rPr>
+        <w:t>26</w:t>
+      </w:r>
+    </w:p>
+    <w:p>
+      <w:pPr>
+        <w:rPr>
+          <w:b/>
+          <w:bCs/>
+          <w:color w:val="000000" w:themeColor="text1"/>
+          <w:sz w:val="28"/>
+          <w:szCs w:val="28"/>
+        </w:rPr>
+      </w:pPr>
+    </w:p>
+    <w:p>
+      <w:pPr>
+        <w:rPr>
+          <w:b/>
+          <w:bCs/>
+          <w:color w:val="000000" w:themeColor="text1"/>
+          <w:sz w:val="28"/>
+          <w:szCs w:val="28"/>
+        </w:rPr>
+      </w:pPr>
+    </w:p>
+    <w:p>
+      <w:pPr>
+        <w:rPr>
+          <w:b/>
+          <w:bCs/>
+          <w:color w:val="000000" w:themeColor="text1"/>
+          <w:sz w:val="28"/>
+          <w:szCs w:val="28"/>
+        </w:rPr>
+      </w:pPr>
+    </w:p>
+    <w:p>
+      <w:pPr>
+        <w:rPr>
+          <w:b/>
+          <w:bCs/>
+          <w:color w:val="000000" w:themeColor="text1"/>
+          <w:sz w:val="28"/>
+          <w:szCs w:val="28"/>
+        </w:rPr>
+      </w:pPr>
+      <w:r>
+        <w:rPr>
+          <w:b/>
+          <w:bCs/>
+          <w:color w:val="000000" w:themeColor="text1"/>
+          <w:sz w:val="28"/>
+          <w:szCs w:val="28"/>
+        </w:rPr>
+        <w:lastRenderedPageBreak/>
+        <w:t>Exploring Binary and Categorical data</w:t>
+      </w:r>
+    </w:p>
+    <w:tbl>
+      <w:tblPr>
+        <w:tblStyle w:val="TableGrid"/>
+        <w:tblW w:w="0" w:type="auto"/>
+        <w:tblLook w:val="04A0" w:firstRow="1" w:lastRow="0" w:firstColumn="1" w:lastColumn="0" w:noHBand="0" w:noVBand="1"/>
+      </w:tblPr>
+      <w:tblGrid>
+        <w:gridCol w:w="3116"/>
+        <w:gridCol w:w="3117"/>
+        <w:gridCol w:w="3117"/>
+      </w:tblGrid>
+      <w:tr>
+        <w:tc>
+          <w:tcPr>
+            <w:tcW w:w="3116" w:type="dxa"/>
+          </w:tcPr>
+          <w:p>
+            <w:pPr>
+              <w:rPr>
+                <w:color w:val="000000" w:themeColor="text1"/>
+              </w:rPr>
+            </w:pPr>
+            <w:r>
+              <w:rPr>
+                <w:color w:val="000000" w:themeColor="text1"/>
+              </w:rPr>
+              <w:t>Key Term</w:t>
+            </w:r>
+          </w:p>
+        </w:tc>
+        <w:tc>
+          <w:tcPr>
+            <w:tcW w:w="3117" w:type="dxa"/>
+          </w:tcPr>
+          <w:p>
+            <w:pPr>
+              <w:rPr>
+                <w:color w:val="000000" w:themeColor="text1"/>
+              </w:rPr>
+            </w:pPr>
+            <w:r>
+              <w:rPr>
+                <w:color w:val="000000" w:themeColor="text1"/>
+              </w:rPr>
+              <w:t>Definition</w:t>
+            </w:r>
+          </w:p>
+        </w:tc>
+        <w:tc>
+          <w:tcPr>
+            <w:tcW w:w="3117" w:type="dxa"/>
+          </w:tcPr>
+          <w:p>
+            <w:pPr>
+              <w:rPr>
+                <w:color w:val="000000" w:themeColor="text1"/>
+              </w:rPr>
+            </w:pPr>
+          </w:p>
+        </w:tc>
+      </w:tr>
+      <w:tr>
+        <w:tc>
+          <w:tcPr>
+            <w:tcW w:w="3116" w:type="dxa"/>
+          </w:tcPr>
+          <w:p>
+            <w:pPr>
+              <w:rPr>
+                <w:color w:val="000000" w:themeColor="text1"/>
+              </w:rPr>
+            </w:pPr>
+            <w:r>
+              <w:rPr>
+                <w:color w:val="000000" w:themeColor="text1"/>
+              </w:rPr>
+              <w:t>Mode</w:t>
+            </w:r>
+          </w:p>
+        </w:tc>
+        <w:tc>
+          <w:tcPr>
+            <w:tcW w:w="3117" w:type="dxa"/>
+          </w:tcPr>
+          <w:p>
+            <w:pPr>
+              <w:rPr>
+                <w:color w:val="000000" w:themeColor="text1"/>
+              </w:rPr>
+            </w:pPr>
+            <w:r>
+              <w:rPr>
+                <w:color w:val="000000" w:themeColor="text1"/>
+              </w:rPr>
+              <w:t>The most commonly occurring category or value in a data set.</w:t>
+            </w:r>
+          </w:p>
+        </w:tc>
+        <w:tc>
+          <w:tcPr>
+            <w:tcW w:w="3117" w:type="dxa"/>
+          </w:tcPr>
+          <w:p>
+            <w:pPr>
+              <w:rPr>
+                <w:color w:val="000000" w:themeColor="text1"/>
+              </w:rPr>
+            </w:pPr>
+          </w:p>
+        </w:tc>
+      </w:tr>
+      <w:tr>
+        <w:tc>
+          <w:tcPr>
+            <w:tcW w:w="3116" w:type="dxa"/>
+          </w:tcPr>
+          <w:p>
+            <w:pPr>
+              <w:rPr>
+                <w:color w:val="000000" w:themeColor="text1"/>
+              </w:rPr>
+            </w:pPr>
+            <w:r>
+              <w:rPr>
+                <w:color w:val="000000" w:themeColor="text1"/>
+              </w:rPr>
+              <w:t>Expected value</w:t>
+            </w:r>
+          </w:p>
+        </w:tc>
+        <w:tc>
+          <w:tcPr>
+            <w:tcW w:w="3117" w:type="dxa"/>
+          </w:tcPr>
+          <w:p>
+            <w:pPr>
+              <w:rPr>
+                <w:color w:val="000000" w:themeColor="text1"/>
+              </w:rPr>
+            </w:pPr>
+            <w:r>
+              <w:rPr>
+                <w:color w:val="000000" w:themeColor="text1"/>
+              </w:rPr>
+              <w:t>When categories can be associated with numerical values, this gives an average value based on category’s probability of occurrence.</w:t>
+            </w:r>
+          </w:p>
+        </w:tc>
+        <w:tc>
+          <w:tcPr>
+            <w:tcW w:w="3117" w:type="dxa"/>
+          </w:tcPr>
+          <w:p>
+            <w:pPr>
+              <w:rPr>
+                <w:color w:val="000000" w:themeColor="text1"/>
+              </w:rPr>
+            </w:pPr>
+          </w:p>
+        </w:tc>
+      </w:tr>
+      <w:tr>
+        <w:tc>
+          <w:tcPr>
+            <w:tcW w:w="3116" w:type="dxa"/>
+          </w:tcPr>
+          <w:p>
+            <w:pPr>
+              <w:rPr>
+                <w:color w:val="000000" w:themeColor="text1"/>
+              </w:rPr>
+            </w:pPr>
+            <w:r>
+              <w:rPr>
+                <w:color w:val="000000" w:themeColor="text1"/>
+              </w:rPr>
+              <w:t>Bar chart</w:t>
+            </w:r>
+          </w:p>
+        </w:tc>
+        <w:tc>
+          <w:tcPr>
+            <w:tcW w:w="3117" w:type="dxa"/>
+          </w:tcPr>
+          <w:p>
+            <w:pPr>
+              <w:rPr>
+                <w:color w:val="000000" w:themeColor="text1"/>
+              </w:rPr>
+            </w:pPr>
+            <w:r>
+              <w:rPr>
+                <w:color w:val="000000" w:themeColor="text1"/>
+              </w:rPr>
+              <w:t>The proportion of each category plotted as bars</w:t>
+            </w:r>
+          </w:p>
+        </w:tc>
+        <w:tc>
+          <w:tcPr>
+            <w:tcW w:w="3117" w:type="dxa"/>
+          </w:tcPr>
+          <w:p>
+            <w:pPr>
+              <w:rPr>
+                <w:color w:val="000000" w:themeColor="text1"/>
+              </w:rPr>
+            </w:pPr>
+          </w:p>
+        </w:tc>
+      </w:tr>
+      <w:tr>
+        <w:tc>
+          <w:tcPr>
+            <w:tcW w:w="3116" w:type="dxa"/>
+          </w:tcPr>
+          <w:p>
+            <w:pPr>
+              <w:rPr>
+                <w:color w:val="000000" w:themeColor="text1"/>
+              </w:rPr>
+            </w:pPr>
+            <w:r>
+              <w:rPr>
+                <w:color w:val="000000" w:themeColor="text1"/>
+              </w:rPr>
+              <w:t>Pie chart</w:t>
+            </w:r>
+          </w:p>
+        </w:tc>
+        <w:tc>
+          <w:tcPr>
+            <w:tcW w:w="3117" w:type="dxa"/>
+          </w:tcPr>
+          <w:p>
+            <w:pPr>
+              <w:rPr>
+                <w:color w:val="000000" w:themeColor="text1"/>
+              </w:rPr>
+            </w:pPr>
+            <w:r>
+              <w:rPr>
+                <w:color w:val="000000" w:themeColor="text1"/>
+              </w:rPr>
+              <w:t>The proportion of each category plotted as wedges in a pie.</w:t>
+            </w:r>
+          </w:p>
+        </w:tc>
+        <w:tc>
+          <w:tcPr>
+            <w:tcW w:w="3117" w:type="dxa"/>
+          </w:tcPr>
+          <w:p>
+            <w:pPr>
+              <w:rPr>
+                <w:color w:val="000000" w:themeColor="text1"/>
+              </w:rPr>
+            </w:pPr>
+          </w:p>
+        </w:tc>
+      </w:tr>
+    </w:tbl>
+    <w:p>
+      <w:pPr>
+        <w:rPr>
+          <w:color w:val="000000" w:themeColor="text1"/>
+        </w:rPr>
+      </w:pPr>
+    </w:p>
+    <w:p>
+      <w:r>
+        <w:rPr>
+          <w:i/>
+          <w:iCs/>
+          <w:color w:val="7F7F7F" w:themeColor="text1" w:themeTint="80"/>
+          <w:sz w:val="24"/>
+          <w:szCs w:val="24"/>
+        </w:rPr>
+        <w:t>------------------- 5/</w:t>
+      </w:r>
+      <w:r>
+        <w:rPr>
+          <w:i/>
+          <w:iCs/>
+          <w:color w:val="7F7F7F" w:themeColor="text1" w:themeTint="80"/>
+          <w:sz w:val="24"/>
+          <w:szCs w:val="24"/>
+        </w:rPr>
+        <w:t>1</w:t>
+      </w:r>
+      <w:r>
+        <w:rPr>
+          <w:i/>
+          <w:iCs/>
+          <w:color w:val="7F7F7F" w:themeColor="text1" w:themeTint="80"/>
+          <w:sz w:val="24"/>
+          <w:szCs w:val="24"/>
+        </w:rPr>
+        <w:t>6</w:t>
+      </w:r>
+      <w:r>
+        <w:rPr>
+          <w:i/>
+          <w:iCs/>
+          <w:color w:val="7F7F7F" w:themeColor="text1" w:themeTint="80"/>
+          <w:sz w:val="24"/>
+          <w:szCs w:val="24"/>
+        </w:rPr>
+        <w:t xml:space="preserve">/2024 Up to Page </w:t>
+      </w:r>
+      <w:r>
+        <w:rPr>
+          <w:i/>
+          <w:iCs/>
+          <w:color w:val="7F7F7F" w:themeColor="text1" w:themeTint="80"/>
+          <w:sz w:val="24"/>
+          <w:szCs w:val="24"/>
+        </w:rPr>
+        <w:t>2</w:t>
+      </w:r>
+      <w:r>
+        <w:rPr>
+          <w:i/>
+          <w:iCs/>
+          <w:color w:val="7F7F7F" w:themeColor="text1" w:themeTint="80"/>
+          <w:sz w:val="24"/>
+          <w:szCs w:val="24"/>
+        </w:rPr>
+        <w:t>7</w:t>
+      </w:r>
     </w:p>
     <w:p>
       <w:pPr>
@@ -2880,9 +4099,9 @@
     </w:lvl>
   </w:abstractNum>
   <w:abstractNum w:abstractNumId="1" w15:restartNumberingAfterBreak="0">
-    <w:nsid w:val="23176C88"/>
+    <w:nsid w:val="21E339F6"/>
     <w:multiLevelType w:val="hybridMultilevel"/>
-    <w:tmpl w:val="C39600BE"/>
+    <w:tmpl w:val="BC7439B8"/>
     <w:lvl w:ilvl="0" w:tplc="04090001">
       <w:start w:val="1"/>
       <w:numFmt w:val="bullet"/>
@@ -2993,9 +4212,9 @@
     </w:lvl>
   </w:abstractNum>
   <w:abstractNum w:abstractNumId="2" w15:restartNumberingAfterBreak="0">
-    <w:nsid w:val="776C4F6E"/>
+    <w:nsid w:val="23176C88"/>
     <w:multiLevelType w:val="hybridMultilevel"/>
-    <w:tmpl w:val="EB166A38"/>
+    <w:tmpl w:val="C39600BE"/>
     <w:lvl w:ilvl="0" w:tplc="04090001">
       <w:start w:val="1"/>
       <w:numFmt w:val="bullet"/>
@@ -3105,13 +4324,245 @@
       </w:rPr>
     </w:lvl>
   </w:abstractNum>
+  <w:abstractNum w:abstractNumId="3" w15:restartNumberingAfterBreak="0">
+    <w:nsid w:val="776C4F6E"/>
+    <w:multiLevelType w:val="hybridMultilevel"/>
+    <w:tmpl w:val="EB166A38"/>
+    <w:lvl w:ilvl="0" w:tplc="04090001">
+      <w:start w:val="1"/>
+      <w:numFmt w:val="bullet"/>
+      <w:lvlText w:val=""/>
+      <w:lvlJc w:val="left"/>
+      <w:pPr>
+        <w:ind w:left="720" w:hanging="360"/>
+      </w:pPr>
+      <w:rPr>
+        <w:rFonts w:ascii="Symbol" w:hAnsi="Symbol" w:hint="default"/>
+      </w:rPr>
+    </w:lvl>
+    <w:lvl w:ilvl="1" w:tplc="04090003" w:tentative="1">
+      <w:start w:val="1"/>
+      <w:numFmt w:val="bullet"/>
+      <w:lvlText w:val="o"/>
+      <w:lvlJc w:val="left"/>
+      <w:pPr>
+        <w:ind w:left="1440" w:hanging="360"/>
+      </w:pPr>
+      <w:rPr>
+        <w:rFonts w:ascii="Courier New" w:hAnsi="Courier New" w:cs="Courier New" w:hint="default"/>
+      </w:rPr>
+    </w:lvl>
+    <w:lvl w:ilvl="2" w:tplc="04090005" w:tentative="1">
+      <w:start w:val="1"/>
+      <w:numFmt w:val="bullet"/>
+      <w:lvlText w:val=""/>
+      <w:lvlJc w:val="left"/>
+      <w:pPr>
+        <w:ind w:left="2160" w:hanging="360"/>
+      </w:pPr>
+      <w:rPr>
+        <w:rFonts w:ascii="Wingdings" w:hAnsi="Wingdings" w:hint="default"/>
+      </w:rPr>
+    </w:lvl>
+    <w:lvl w:ilvl="3" w:tplc="04090001" w:tentative="1">
+      <w:start w:val="1"/>
+      <w:numFmt w:val="bullet"/>
+      <w:lvlText w:val=""/>
+      <w:lvlJc w:val="left"/>
+      <w:pPr>
+        <w:ind w:left="2880" w:hanging="360"/>
+      </w:pPr>
+      <w:rPr>
+        <w:rFonts w:ascii="Symbol" w:hAnsi="Symbol" w:hint="default"/>
+      </w:rPr>
+    </w:lvl>
+    <w:lvl w:ilvl="4" w:tplc="04090003" w:tentative="1">
+      <w:start w:val="1"/>
+      <w:numFmt w:val="bullet"/>
+      <w:lvlText w:val="o"/>
+      <w:lvlJc w:val="left"/>
+      <w:pPr>
+        <w:ind w:left="3600" w:hanging="360"/>
+      </w:pPr>
+      <w:rPr>
+        <w:rFonts w:ascii="Courier New" w:hAnsi="Courier New" w:cs="Courier New" w:hint="default"/>
+      </w:rPr>
+    </w:lvl>
+    <w:lvl w:ilvl="5" w:tplc="04090005" w:tentative="1">
+      <w:start w:val="1"/>
+      <w:numFmt w:val="bullet"/>
+      <w:lvlText w:val=""/>
+      <w:lvlJc w:val="left"/>
+      <w:pPr>
+        <w:ind w:left="4320" w:hanging="360"/>
+      </w:pPr>
+      <w:rPr>
+        <w:rFonts w:ascii="Wingdings" w:hAnsi="Wingdings" w:hint="default"/>
+      </w:rPr>
+    </w:lvl>
+    <w:lvl w:ilvl="6" w:tplc="04090001" w:tentative="1">
+      <w:start w:val="1"/>
+      <w:numFmt w:val="bullet"/>
+      <w:lvlText w:val=""/>
+      <w:lvlJc w:val="left"/>
+      <w:pPr>
+        <w:ind w:left="5040" w:hanging="360"/>
+      </w:pPr>
+      <w:rPr>
+        <w:rFonts w:ascii="Symbol" w:hAnsi="Symbol" w:hint="default"/>
+      </w:rPr>
+    </w:lvl>
+    <w:lvl w:ilvl="7" w:tplc="04090003" w:tentative="1">
+      <w:start w:val="1"/>
+      <w:numFmt w:val="bullet"/>
+      <w:lvlText w:val="o"/>
+      <w:lvlJc w:val="left"/>
+      <w:pPr>
+        <w:ind w:left="5760" w:hanging="360"/>
+      </w:pPr>
+      <w:rPr>
+        <w:rFonts w:ascii="Courier New" w:hAnsi="Courier New" w:cs="Courier New" w:hint="default"/>
+      </w:rPr>
+    </w:lvl>
+    <w:lvl w:ilvl="8" w:tplc="04090005" w:tentative="1">
+      <w:start w:val="1"/>
+      <w:numFmt w:val="bullet"/>
+      <w:lvlText w:val=""/>
+      <w:lvlJc w:val="left"/>
+      <w:pPr>
+        <w:ind w:left="6480" w:hanging="360"/>
+      </w:pPr>
+      <w:rPr>
+        <w:rFonts w:ascii="Wingdings" w:hAnsi="Wingdings" w:hint="default"/>
+      </w:rPr>
+    </w:lvl>
+  </w:abstractNum>
+  <w:abstractNum w:abstractNumId="4" w15:restartNumberingAfterBreak="0">
+    <w:nsid w:val="79591098"/>
+    <w:multiLevelType w:val="hybridMultilevel"/>
+    <w:tmpl w:val="7EA29332"/>
+    <w:lvl w:ilvl="0" w:tplc="04090001">
+      <w:start w:val="1"/>
+      <w:numFmt w:val="bullet"/>
+      <w:lvlText w:val=""/>
+      <w:lvlJc w:val="left"/>
+      <w:pPr>
+        <w:ind w:left="720" w:hanging="360"/>
+      </w:pPr>
+      <w:rPr>
+        <w:rFonts w:ascii="Symbol" w:hAnsi="Symbol" w:hint="default"/>
+      </w:rPr>
+    </w:lvl>
+    <w:lvl w:ilvl="1" w:tplc="04090003" w:tentative="1">
+      <w:start w:val="1"/>
+      <w:numFmt w:val="bullet"/>
+      <w:lvlText w:val="o"/>
+      <w:lvlJc w:val="left"/>
+      <w:pPr>
+        <w:ind w:left="1440" w:hanging="360"/>
+      </w:pPr>
+      <w:rPr>
+        <w:rFonts w:ascii="Courier New" w:hAnsi="Courier New" w:cs="Courier New" w:hint="default"/>
+      </w:rPr>
+    </w:lvl>
+    <w:lvl w:ilvl="2" w:tplc="04090005" w:tentative="1">
+      <w:start w:val="1"/>
+      <w:numFmt w:val="bullet"/>
+      <w:lvlText w:val=""/>
+      <w:lvlJc w:val="left"/>
+      <w:pPr>
+        <w:ind w:left="2160" w:hanging="360"/>
+      </w:pPr>
+      <w:rPr>
+        <w:rFonts w:ascii="Wingdings" w:hAnsi="Wingdings" w:hint="default"/>
+      </w:rPr>
+    </w:lvl>
+    <w:lvl w:ilvl="3" w:tplc="04090001" w:tentative="1">
+      <w:start w:val="1"/>
+      <w:numFmt w:val="bullet"/>
+      <w:lvlText w:val=""/>
+      <w:lvlJc w:val="left"/>
+      <w:pPr>
+        <w:ind w:left="2880" w:hanging="360"/>
+      </w:pPr>
+      <w:rPr>
+        <w:rFonts w:ascii="Symbol" w:hAnsi="Symbol" w:hint="default"/>
+      </w:rPr>
+    </w:lvl>
+    <w:lvl w:ilvl="4" w:tplc="04090003" w:tentative="1">
+      <w:start w:val="1"/>
+      <w:numFmt w:val="bullet"/>
+      <w:lvlText w:val="o"/>
+      <w:lvlJc w:val="left"/>
+      <w:pPr>
+        <w:ind w:left="3600" w:hanging="360"/>
+      </w:pPr>
+      <w:rPr>
+        <w:rFonts w:ascii="Courier New" w:hAnsi="Courier New" w:cs="Courier New" w:hint="default"/>
+      </w:rPr>
+    </w:lvl>
+    <w:lvl w:ilvl="5" w:tplc="04090005" w:tentative="1">
+      <w:start w:val="1"/>
+      <w:numFmt w:val="bullet"/>
+      <w:lvlText w:val=""/>
+      <w:lvlJc w:val="left"/>
+      <w:pPr>
+        <w:ind w:left="4320" w:hanging="360"/>
+      </w:pPr>
+      <w:rPr>
+        <w:rFonts w:ascii="Wingdings" w:hAnsi="Wingdings" w:hint="default"/>
+      </w:rPr>
+    </w:lvl>
+    <w:lvl w:ilvl="6" w:tplc="04090001" w:tentative="1">
+      <w:start w:val="1"/>
+      <w:numFmt w:val="bullet"/>
+      <w:lvlText w:val=""/>
+      <w:lvlJc w:val="left"/>
+      <w:pPr>
+        <w:ind w:left="5040" w:hanging="360"/>
+      </w:pPr>
+      <w:rPr>
+        <w:rFonts w:ascii="Symbol" w:hAnsi="Symbol" w:hint="default"/>
+      </w:rPr>
+    </w:lvl>
+    <w:lvl w:ilvl="7" w:tplc="04090003" w:tentative="1">
+      <w:start w:val="1"/>
+      <w:numFmt w:val="bullet"/>
+      <w:lvlText w:val="o"/>
+      <w:lvlJc w:val="left"/>
+      <w:pPr>
+        <w:ind w:left="5760" w:hanging="360"/>
+      </w:pPr>
+      <w:rPr>
+        <w:rFonts w:ascii="Courier New" w:hAnsi="Courier New" w:cs="Courier New" w:hint="default"/>
+      </w:rPr>
+    </w:lvl>
+    <w:lvl w:ilvl="8" w:tplc="04090005" w:tentative="1">
+      <w:start w:val="1"/>
+      <w:numFmt w:val="bullet"/>
+      <w:lvlText w:val=""/>
+      <w:lvlJc w:val="left"/>
+      <w:pPr>
+        <w:ind w:left="6480" w:hanging="360"/>
+      </w:pPr>
+      <w:rPr>
+        <w:rFonts w:ascii="Wingdings" w:hAnsi="Wingdings" w:hint="default"/>
+      </w:rPr>
+    </w:lvl>
+  </w:abstractNum>
   <w:num w:numId="1" w16cid:durableId="343288223">
-    <w:abstractNumId w:val="2"/>
+    <w:abstractNumId w:val="3"/>
   </w:num>
   <w:num w:numId="2" w16cid:durableId="1175143731">
     <w:abstractNumId w:val="0"/>
   </w:num>
   <w:num w:numId="3" w16cid:durableId="642125992">
+    <w:abstractNumId w:val="2"/>
+  </w:num>
+  <w:num w:numId="4" w16cid:durableId="1014964432">
+    <w:abstractNumId w:val="4"/>
+  </w:num>
+  <w:num w:numId="5" w16cid:durableId="2061007303">
     <w:abstractNumId w:val="1"/>
   </w:num>
 </w:numbering>
@@ -3517,7 +4968,7 @@
   <w:style w:type="paragraph" w:default="1" w:styleId="Normal">
     <w:name w:val="Normal"/>
     <w:qFormat/>
-    <w:rsid w:val="00187F1D"/>
+    <w:rsid w:val="00D62F1B"/>
   </w:style>
   <w:style w:type="character" w:default="1" w:styleId="DefaultParagraphFont">
     <w:name w:val="Default Paragraph Font"/>

</xml_diff>

<commit_message>
Day 12 Data Science - Statistics
Expected Values Explanation and example
</commit_message>
<xml_diff>
--- a/DataScienceNotes.docx
+++ b/DataScienceNotes.docx
@@ -3012,7 +3012,7 @@
                 <w:noProof/>
               </w:rPr>
               <w:drawing>
-                <wp:inline distT="0" distB="0" distL="0" distR="0" wp14:anchorId="06DA7828" wp14:editId="0B914157">
+                <wp:inline distT="0" distB="0" distL="0" distR="0" wp14:anchorId="06DA7828" wp14:editId="5DFD952D">
                   <wp:extent cx="1778000" cy="1244581"/>
                   <wp:effectExtent l="0" t="0" r="0" b="0"/>
                   <wp:docPr id="88014661" name="Picture 1" descr="Box Plot - Simply explained - DATAtab"/>
@@ -3693,6 +3693,12 @@
                 <w:color w:val="000000" w:themeColor="text1"/>
               </w:rPr>
             </w:pPr>
+            <w:r>
+              <w:rPr>
+                <w:color w:val="000000" w:themeColor="text1"/>
+              </w:rPr>
+              <w:t>Example</w:t>
+            </w:r>
           </w:p>
         </w:tc>
       </w:tr>
@@ -3743,6 +3749,12 @@
                 <w:color w:val="000000" w:themeColor="text1"/>
               </w:rPr>
             </w:pPr>
+            <w:r>
+              <w:rPr>
+                <w:color w:val="000000" w:themeColor="text1"/>
+              </w:rPr>
+              <w:t>In most part of US, the mode of religious preference would be Christian</w:t>
+            </w:r>
           </w:p>
         </w:tc>
       </w:tr>
@@ -3905,6 +3917,15 @@
       </w:pPr>
     </w:p>
     <w:p>
+      <w:pPr>
+        <w:rPr>
+          <w:i/>
+          <w:iCs/>
+          <w:color w:val="7F7F7F" w:themeColor="text1" w:themeTint="80"/>
+          <w:sz w:val="24"/>
+          <w:szCs w:val="24"/>
+        </w:rPr>
+      </w:pPr>
       <w:r>
         <w:rPr>
           <w:i/>
@@ -3923,17 +3944,7 @@
           <w:sz w:val="24"/>
           <w:szCs w:val="24"/>
         </w:rPr>
-        <w:t>1</w:t>
-      </w:r>
-      <w:r>
-        <w:rPr>
-          <w:i/>
-          <w:iCs/>
-          <w:color w:val="7F7F7F" w:themeColor="text1" w:themeTint="80"/>
-          <w:sz w:val="24"/>
-          <w:szCs w:val="24"/>
-        </w:rPr>
-        <w:t>6</w:t>
+        <w:t>16</w:t>
       </w:r>
       <w:r>
         <w:rPr>
@@ -3953,6 +3964,242 @@
           <w:sz w:val="24"/>
           <w:szCs w:val="24"/>
         </w:rPr>
+        <w:t>27</w:t>
+      </w:r>
+    </w:p>
+    <w:p>
+      <w:pPr>
+        <w:rPr>
+          <w:color w:val="7030A0"/>
+          <w:sz w:val="24"/>
+          <w:szCs w:val="24"/>
+        </w:rPr>
+      </w:pPr>
+      <w:r>
+        <w:rPr>
+          <w:color w:val="7030A0"/>
+          <w:sz w:val="24"/>
+          <w:szCs w:val="24"/>
+        </w:rPr>
+        <w:t>[</w:t>
+      </w:r>
+      <w:r>
+        <w:rPr>
+          <w:color w:val="7030A0"/>
+          <w:sz w:val="24"/>
+          <w:szCs w:val="24"/>
+        </w:rPr>
+        <w:t>Refer Exploration of Binary and Categorical Data in Python Notebooks</w:t>
+      </w:r>
+      <w:r>
+        <w:rPr>
+          <w:color w:val="7030A0"/>
+          <w:sz w:val="24"/>
+          <w:szCs w:val="24"/>
+        </w:rPr>
+        <w:t>]</w:t>
+      </w:r>
+    </w:p>
+    <w:p>
+      <w:pPr>
+        <w:rPr>
+          <w:i/>
+          <w:iCs/>
+          <w:color w:val="7F7F7F" w:themeColor="text1" w:themeTint="80"/>
+          <w:sz w:val="24"/>
+          <w:szCs w:val="24"/>
+        </w:rPr>
+      </w:pPr>
+      <w:r>
+        <w:rPr>
+          <w:i/>
+          <w:iCs/>
+          <w:color w:val="7F7F7F" w:themeColor="text1" w:themeTint="80"/>
+          <w:sz w:val="24"/>
+          <w:szCs w:val="24"/>
+        </w:rPr>
+        <w:t>------------------- 5/</w:t>
+      </w:r>
+      <w:r>
+        <w:rPr>
+          <w:i/>
+          <w:iCs/>
+          <w:color w:val="7F7F7F" w:themeColor="text1" w:themeTint="80"/>
+          <w:sz w:val="24"/>
+          <w:szCs w:val="24"/>
+        </w:rPr>
+        <w:t>17</w:t>
+      </w:r>
+      <w:r>
+        <w:rPr>
+          <w:i/>
+          <w:iCs/>
+          <w:color w:val="7F7F7F" w:themeColor="text1" w:themeTint="80"/>
+          <w:sz w:val="24"/>
+          <w:szCs w:val="24"/>
+        </w:rPr>
+        <w:t xml:space="preserve">/2024 Up to Page </w:t>
+      </w:r>
+      <w:r>
+        <w:rPr>
+          <w:i/>
+          <w:iCs/>
+          <w:color w:val="7F7F7F" w:themeColor="text1" w:themeTint="80"/>
+          <w:sz w:val="24"/>
+          <w:szCs w:val="24"/>
+        </w:rPr>
+        <w:t>28</w:t>
+      </w:r>
+    </w:p>
+    <w:p>
+      <w:pPr>
+        <w:rPr>
+          <w:color w:val="000000" w:themeColor="text1"/>
+          <w:sz w:val="24"/>
+          <w:szCs w:val="24"/>
+        </w:rPr>
+      </w:pPr>
+      <w:r>
+        <w:rPr>
+          <w:color w:val="000000" w:themeColor="text1"/>
+          <w:sz w:val="24"/>
+          <w:szCs w:val="24"/>
+        </w:rPr>
+        <w:t>Expected Value</w:t>
+      </w:r>
+    </w:p>
+    <w:p>
+      <w:r>
+        <w:t>A marketer for a new cloud technology, for example, offers two levels of service, one priced at $300/month and another at $50/month. The marketer offers free webinars to generate leads, and the firm figures that 5% of the attendees will sign up for the $300 service, 15% will sign up for the $50 service, and 80% will not sign up for anything. This data can be summed up, for financial purposes, in a single “expected value,”</w:t>
+      </w:r>
+    </w:p>
+    <w:p>
+      <w:r>
+        <w:t xml:space="preserve">The expected value is calculated as follows: </w:t>
+      </w:r>
+    </w:p>
+    <w:p>
+      <w:r>
+        <w:t xml:space="preserve">1. Multiply each outcome by its probability of occurrence. </w:t>
+      </w:r>
+    </w:p>
+    <w:p>
+      <w:r>
+        <w:t>2. Sum these values</w:t>
+      </w:r>
+    </w:p>
+    <w:p>
+      <w:r>
+        <w:t xml:space="preserve">In the cloud service example, the expected value of a webinar attendee is thus $22.50 per month, calculated as follows: </w:t>
+      </w:r>
+    </w:p>
+    <w:p>
+      <w:r>
+        <w:t xml:space="preserve">EV = </w:t>
+      </w:r>
+      <w:r>
+        <w:t>(</w:t>
+      </w:r>
+      <w:r>
+        <w:t>0 .</w:t>
+      </w:r>
+      <w:r>
+        <w:t>05) (</w:t>
+      </w:r>
+      <w:r>
+        <w:t>300</w:t>
+      </w:r>
+      <w:r>
+        <w:t>)</w:t>
+      </w:r>
+      <w:r>
+        <w:t xml:space="preserve"> + </w:t>
+      </w:r>
+      <w:r>
+        <w:t>(</w:t>
+      </w:r>
+      <w:r>
+        <w:t>0 .</w:t>
+      </w:r>
+      <w:r>
+        <w:t>15) (</w:t>
+      </w:r>
+      <w:r>
+        <w:t>50</w:t>
+      </w:r>
+      <w:r>
+        <w:t>)</w:t>
+      </w:r>
+      <w:r>
+        <w:t xml:space="preserve"> + </w:t>
+      </w:r>
+      <w:r>
+        <w:t>(</w:t>
+      </w:r>
+      <w:r>
+        <w:t>0 .</w:t>
+      </w:r>
+      <w:r>
+        <w:t>80) (</w:t>
+      </w:r>
+      <w:r>
+        <w:t>0</w:t>
+      </w:r>
+      <w:r>
+        <w:t>)</w:t>
+      </w:r>
+      <w:r>
+        <w:t xml:space="preserve"> = 22.5</w:t>
+      </w:r>
+    </w:p>
+    <w:p>
+      <w:pPr>
+        <w:rPr>
+          <w:i/>
+          <w:iCs/>
+          <w:color w:val="7F7F7F" w:themeColor="text1" w:themeTint="80"/>
+          <w:sz w:val="24"/>
+          <w:szCs w:val="24"/>
+        </w:rPr>
+      </w:pPr>
+      <w:r>
+        <w:rPr>
+          <w:i/>
+          <w:iCs/>
+          <w:color w:val="7F7F7F" w:themeColor="text1" w:themeTint="80"/>
+          <w:sz w:val="24"/>
+          <w:szCs w:val="24"/>
+        </w:rPr>
+        <w:t>------------------- 5/</w:t>
+      </w:r>
+      <w:r>
+        <w:rPr>
+          <w:i/>
+          <w:iCs/>
+          <w:color w:val="7F7F7F" w:themeColor="text1" w:themeTint="80"/>
+          <w:sz w:val="24"/>
+          <w:szCs w:val="24"/>
+        </w:rPr>
+        <w:t>17</w:t>
+      </w:r>
+      <w:r>
+        <w:rPr>
+          <w:i/>
+          <w:iCs/>
+          <w:color w:val="7F7F7F" w:themeColor="text1" w:themeTint="80"/>
+          <w:sz w:val="24"/>
+          <w:szCs w:val="24"/>
+        </w:rPr>
+        <w:t xml:space="preserve">/2024 Up to Page </w:t>
+      </w:r>
+      <w:r>
+        <w:rPr>
+          <w:i/>
+          <w:iCs/>
+          <w:color w:val="7F7F7F" w:themeColor="text1" w:themeTint="80"/>
+          <w:sz w:val="24"/>
+          <w:szCs w:val="24"/>
+        </w:rPr>
         <w:t>2</w:t>
       </w:r>
       <w:r>
@@ -3963,15 +4210,8 @@
           <w:sz w:val="24"/>
           <w:szCs w:val="24"/>
         </w:rPr>
-        <w:t>7</w:t>
-      </w:r>
-    </w:p>
-    <w:p>
-      <w:pPr>
-        <w:rPr>
-          <w:color w:val="000000" w:themeColor="text1"/>
-        </w:rPr>
-      </w:pPr>
+        <w:t>9</w:t>
+      </w:r>
     </w:p>
     <w:sectPr>
       <w:pgSz w:w="12240" w:h="15840"/>
@@ -4968,7 +5208,7 @@
   <w:style w:type="paragraph" w:default="1" w:styleId="Normal">
     <w:name w:val="Normal"/>
     <w:qFormat/>
-    <w:rsid w:val="00D62F1B"/>
+    <w:rsid w:val="00D73E0F"/>
   </w:style>
   <w:style w:type="character" w:default="1" w:styleId="DefaultParagraphFont">
     <w:name w:val="Default Paragraph Font"/>

</xml_diff>

<commit_message>
Day 13 Data Science - Probability & Correlation Defn
</commit_message>
<xml_diff>
--- a/DataScienceNotes.docx
+++ b/DataScienceNotes.docx
@@ -3012,7 +3012,7 @@
                 <w:noProof/>
               </w:rPr>
               <w:drawing>
-                <wp:inline distT="0" distB="0" distL="0" distR="0" wp14:anchorId="06DA7828" wp14:editId="5DFD952D">
+                <wp:inline distT="0" distB="0" distL="0" distR="0" wp14:anchorId="06DA7828" wp14:editId="3ED5EE55">
                   <wp:extent cx="1778000" cy="1244581"/>
                   <wp:effectExtent l="0" t="0" r="0" b="0"/>
                   <wp:docPr id="88014661" name="Picture 1" descr="Box Plot - Simply explained - DATAtab"/>
@@ -4180,7 +4180,7 @@
           <w:sz w:val="24"/>
           <w:szCs w:val="24"/>
         </w:rPr>
-        <w:t>17</w:t>
+        <w:t>18</w:t>
       </w:r>
       <w:r>
         <w:rPr>
@@ -4200,18 +4200,172 @@
           <w:sz w:val="24"/>
           <w:szCs w:val="24"/>
         </w:rPr>
-        <w:t>2</w:t>
-      </w:r>
-      <w:r>
-        <w:rPr>
-          <w:i/>
-          <w:iCs/>
-          <w:color w:val="7F7F7F" w:themeColor="text1" w:themeTint="80"/>
-          <w:sz w:val="24"/>
-          <w:szCs w:val="24"/>
-        </w:rPr>
-        <w:t>9</w:t>
-      </w:r>
+        <w:t>29</w:t>
+      </w:r>
+    </w:p>
+    <w:p>
+      <w:pPr>
+        <w:rPr>
+          <w:b/>
+          <w:bCs/>
+          <w:color w:val="000000" w:themeColor="text1"/>
+          <w:sz w:val="28"/>
+          <w:szCs w:val="28"/>
+        </w:rPr>
+      </w:pPr>
+      <w:r>
+        <w:rPr>
+          <w:b/>
+          <w:bCs/>
+          <w:color w:val="000000" w:themeColor="text1"/>
+          <w:sz w:val="28"/>
+          <w:szCs w:val="28"/>
+        </w:rPr>
+        <w:t>Probability</w:t>
+      </w:r>
+    </w:p>
+    <w:p>
+      <w:pPr>
+        <w:rPr>
+          <w:color w:val="000000" w:themeColor="text1"/>
+        </w:rPr>
+      </w:pPr>
+      <w:r>
+        <w:rPr>
+          <w:color w:val="000000" w:themeColor="text1"/>
+        </w:rPr>
+        <w:t>For our purposes the probability of an event will happen is the proportion of the event will occur if the situation could be repeated over and over again, infinitely.</w:t>
+      </w:r>
+    </w:p>
+    <w:p>
+      <w:pPr>
+        <w:rPr>
+          <w:b/>
+          <w:bCs/>
+          <w:color w:val="000000" w:themeColor="text1"/>
+          <w:sz w:val="28"/>
+          <w:szCs w:val="28"/>
+        </w:rPr>
+      </w:pPr>
+    </w:p>
+    <w:p>
+      <w:pPr>
+        <w:rPr>
+          <w:b/>
+          <w:bCs/>
+          <w:color w:val="000000" w:themeColor="text1"/>
+          <w:sz w:val="28"/>
+          <w:szCs w:val="28"/>
+        </w:rPr>
+      </w:pPr>
+      <w:r>
+        <w:rPr>
+          <w:b/>
+          <w:bCs/>
+          <w:color w:val="000000" w:themeColor="text1"/>
+          <w:sz w:val="28"/>
+          <w:szCs w:val="28"/>
+        </w:rPr>
+        <w:lastRenderedPageBreak/>
+        <w:t>Correlation</w:t>
+      </w:r>
+    </w:p>
+    <w:p>
+      <w:pPr>
+        <w:rPr>
+          <w:color w:val="000000" w:themeColor="text1"/>
+        </w:rPr>
+      </w:pPr>
+      <w:r>
+        <w:rPr>
+          <w:color w:val="000000" w:themeColor="text1"/>
+        </w:rPr>
+        <w:t xml:space="preserve">In Exploratory Data Analysis the correlation will be performed among features or between feature and target variables. </w:t>
+      </w:r>
+    </w:p>
+    <w:p>
+      <w:pPr>
+        <w:rPr>
+          <w:color w:val="000000" w:themeColor="text1"/>
+        </w:rPr>
+      </w:pPr>
+      <w:r>
+        <w:rPr>
+          <w:color w:val="000000" w:themeColor="text1"/>
+        </w:rPr>
+        <w:t>If the highest value of X goes with highest value of Y then correlation of X and Y is positively correlated and also for vice versa.</w:t>
+      </w:r>
+    </w:p>
+    <w:p>
+      <w:pPr>
+        <w:rPr>
+          <w:color w:val="000000" w:themeColor="text1"/>
+        </w:rPr>
+      </w:pPr>
+      <w:r>
+        <w:rPr>
+          <w:color w:val="000000" w:themeColor="text1"/>
+        </w:rPr>
+        <w:t>If the highest value of X goes with lowest value of X then correlation of X and Y is negatively correlated and also for vice versa</w:t>
+      </w:r>
+    </w:p>
+    <w:p>
+      <w:pPr>
+        <w:rPr>
+          <w:i/>
+          <w:iCs/>
+          <w:color w:val="7F7F7F" w:themeColor="text1" w:themeTint="80"/>
+          <w:sz w:val="24"/>
+          <w:szCs w:val="24"/>
+        </w:rPr>
+      </w:pPr>
+      <w:r>
+        <w:rPr>
+          <w:i/>
+          <w:iCs/>
+          <w:color w:val="7F7F7F" w:themeColor="text1" w:themeTint="80"/>
+          <w:sz w:val="24"/>
+          <w:szCs w:val="24"/>
+        </w:rPr>
+        <w:t>------------------- 5/</w:t>
+      </w:r>
+      <w:r>
+        <w:rPr>
+          <w:i/>
+          <w:iCs/>
+          <w:color w:val="7F7F7F" w:themeColor="text1" w:themeTint="80"/>
+          <w:sz w:val="24"/>
+          <w:szCs w:val="24"/>
+        </w:rPr>
+        <w:t>19</w:t>
+      </w:r>
+      <w:r>
+        <w:rPr>
+          <w:i/>
+          <w:iCs/>
+          <w:color w:val="7F7F7F" w:themeColor="text1" w:themeTint="80"/>
+          <w:sz w:val="24"/>
+          <w:szCs w:val="24"/>
+        </w:rPr>
+        <w:t xml:space="preserve">/2024 Up to Page </w:t>
+      </w:r>
+      <w:r>
+        <w:rPr>
+          <w:i/>
+          <w:iCs/>
+          <w:color w:val="7F7F7F" w:themeColor="text1" w:themeTint="80"/>
+          <w:sz w:val="24"/>
+          <w:szCs w:val="24"/>
+        </w:rPr>
+        <w:t>30</w:t>
+      </w:r>
+    </w:p>
+    <w:p>
+      <w:pPr>
+        <w:rPr>
+          <w:color w:val="000000" w:themeColor="text1"/>
+        </w:rPr>
+      </w:pPr>
     </w:p>
     <w:sectPr>
       <w:pgSz w:w="12240" w:h="15840"/>
@@ -5208,7 +5362,7 @@
   <w:style w:type="paragraph" w:default="1" w:styleId="Normal">
     <w:name w:val="Normal"/>
     <w:qFormat/>
-    <w:rsid w:val="00D73E0F"/>
+    <w:rsid w:val="00B52C03"/>
   </w:style>
   <w:style w:type="character" w:default="1" w:styleId="DefaultParagraphFont">
     <w:name w:val="Default Paragraph Font"/>

</xml_diff>

<commit_message>
Day 14 Data Science - statistics
correlation, sum of product
</commit_message>
<xml_diff>
--- a/DataScienceNotes.docx
+++ b/DataScienceNotes.docx
@@ -3012,7 +3012,7 @@
                 <w:noProof/>
               </w:rPr>
               <w:drawing>
-                <wp:inline distT="0" distB="0" distL="0" distR="0" wp14:anchorId="06DA7828" wp14:editId="3ED5EE55">
+                <wp:inline distT="0" distB="0" distL="0" distR="0" wp14:anchorId="06DA7828" wp14:editId="214DBBF2">
                   <wp:extent cx="1778000" cy="1244581"/>
                   <wp:effectExtent l="0" t="0" r="0" b="0"/>
                   <wp:docPr id="88014661" name="Picture 1" descr="Box Plot - Simply explained - DATAtab"/>
@@ -4358,6 +4358,928 @@
           <w:szCs w:val="24"/>
         </w:rPr>
         <w:t>30</w:t>
+      </w:r>
+    </w:p>
+    <w:p>
+      <w:pPr>
+        <w:rPr>
+          <w:b/>
+          <w:bCs/>
+          <w:color w:val="000000" w:themeColor="text1"/>
+        </w:rPr>
+      </w:pPr>
+      <w:r>
+        <w:rPr>
+          <w:b/>
+          <w:bCs/>
+          <w:color w:val="000000" w:themeColor="text1"/>
+        </w:rPr>
+        <w:t>Correlation key terms</w:t>
+      </w:r>
+    </w:p>
+    <w:p>
+      <w:pPr>
+        <w:rPr>
+          <w:color w:val="000000" w:themeColor="text1"/>
+        </w:rPr>
+      </w:pPr>
+      <w:r>
+        <w:rPr>
+          <w:i/>
+          <w:iCs/>
+          <w:color w:val="000000" w:themeColor="text1"/>
+        </w:rPr>
+        <w:t>Correlation coefficient:</w:t>
+      </w:r>
+      <w:r>
+        <w:rPr>
+          <w:color w:val="000000" w:themeColor="text1"/>
+        </w:rPr>
+        <w:t xml:space="preserve"> a metric to which extend the numerical variables are associated ranges from -1 to +1.</w:t>
+      </w:r>
+    </w:p>
+    <w:p>
+      <w:pPr>
+        <w:rPr>
+          <w:color w:val="000000" w:themeColor="text1"/>
+        </w:rPr>
+      </w:pPr>
+      <w:r>
+        <w:rPr>
+          <w:i/>
+          <w:iCs/>
+          <w:color w:val="000000" w:themeColor="text1"/>
+        </w:rPr>
+        <w:t>Correlation matrix</w:t>
+      </w:r>
+      <w:r>
+        <w:rPr>
+          <w:color w:val="000000" w:themeColor="text1"/>
+        </w:rPr>
+        <w:t>: a matrix in which variables are both in rows and columns and correlation between them as values.</w:t>
+      </w:r>
+    </w:p>
+    <w:p>
+      <w:pPr>
+        <w:rPr>
+          <w:color w:val="000000" w:themeColor="text1"/>
+        </w:rPr>
+      </w:pPr>
+      <w:r>
+        <w:rPr>
+          <w:i/>
+          <w:iCs/>
+          <w:color w:val="000000" w:themeColor="text1"/>
+        </w:rPr>
+        <w:t>Scatter plot:</w:t>
+      </w:r>
+      <w:r>
+        <w:rPr>
+          <w:color w:val="000000" w:themeColor="text1"/>
+        </w:rPr>
+        <w:t xml:space="preserve"> a plot which x-axis is one plot and y axis is one plot.</w:t>
+      </w:r>
+    </w:p>
+    <w:p>
+      <w:pPr>
+        <w:rPr>
+          <w:b/>
+          <w:bCs/>
+          <w:color w:val="000000" w:themeColor="text1"/>
+          <w:sz w:val="24"/>
+          <w:szCs w:val="24"/>
+        </w:rPr>
+      </w:pPr>
+      <w:r>
+        <w:rPr>
+          <w:b/>
+          <w:bCs/>
+          <w:color w:val="000000" w:themeColor="text1"/>
+          <w:sz w:val="24"/>
+          <w:szCs w:val="24"/>
+        </w:rPr>
+        <w:t>Vector Sum of Products</w:t>
+      </w:r>
+    </w:p>
+    <w:p>
+      <w:pPr>
+        <w:rPr>
+          <w:color w:val="000000" w:themeColor="text1"/>
+        </w:rPr>
+      </w:pPr>
+      <w:r>
+        <w:rPr>
+          <w:color w:val="000000" w:themeColor="text1"/>
+        </w:rPr>
+        <w:t>First, let's clarify what the "vector sum of products" means:</w:t>
+      </w:r>
+    </w:p>
+    <w:p>
+      <w:pPr>
+        <w:rPr>
+          <w:color w:val="000000" w:themeColor="text1"/>
+        </w:rPr>
+      </w:pPr>
+      <w:r>
+        <w:rPr>
+          <w:color w:val="000000" w:themeColor="text1"/>
+        </w:rPr>
+        <w:t>Given two vectors:</w:t>
+      </w:r>
+    </w:p>
+    <w:p>
+      <w:pPr>
+        <w:rPr>
+          <w:rFonts w:ascii="Cambria Math" w:hAnsi="Cambria Math" w:cs="Cambria Math"/>
+          <w:color w:val="000000" w:themeColor="text1"/>
+        </w:rPr>
+      </w:pPr>
+      <w:r>
+        <w:rPr>
+          <w:color w:val="000000" w:themeColor="text1"/>
+        </w:rPr>
+        <w:t xml:space="preserve">Vector </w:t>
+      </w:r>
+      <w:r>
+        <w:rPr>
+          <w:rFonts w:ascii="Cambria Math" w:hAnsi="Cambria Math" w:cs="Cambria Math"/>
+          <w:color w:val="000000" w:themeColor="text1"/>
+        </w:rPr>
+        <w:t>𝐴</w:t>
+      </w:r>
+    </w:p>
+    <w:p>
+      <w:pPr>
+        <w:rPr>
+          <w:color w:val="000000" w:themeColor="text1"/>
+        </w:rPr>
+      </w:pPr>
+      <w:r>
+        <w:rPr>
+          <w:color w:val="000000" w:themeColor="text1"/>
+        </w:rPr>
+        <w:t>A = [1, 2, 3]</w:t>
+      </w:r>
+    </w:p>
+    <w:p>
+      <w:pPr>
+        <w:rPr>
+          <w:color w:val="000000" w:themeColor="text1"/>
+        </w:rPr>
+      </w:pPr>
+      <w:r>
+        <w:rPr>
+          <w:color w:val="000000" w:themeColor="text1"/>
+        </w:rPr>
+        <w:t xml:space="preserve">Vector </w:t>
+      </w:r>
+      <w:r>
+        <w:rPr>
+          <w:rFonts w:ascii="Cambria Math" w:hAnsi="Cambria Math" w:cs="Cambria Math"/>
+          <w:color w:val="000000" w:themeColor="text1"/>
+        </w:rPr>
+        <w:t>𝐵</w:t>
+      </w:r>
+    </w:p>
+    <w:p>
+      <w:pPr>
+        <w:rPr>
+          <w:color w:val="000000" w:themeColor="text1"/>
+        </w:rPr>
+      </w:pPr>
+      <w:r>
+        <w:rPr>
+          <w:color w:val="000000" w:themeColor="text1"/>
+        </w:rPr>
+        <w:t>B = [4, 5, 6]</w:t>
+      </w:r>
+    </w:p>
+    <w:p>
+      <w:pPr>
+        <w:rPr>
+          <w:color w:val="000000" w:themeColor="text1"/>
+        </w:rPr>
+      </w:pPr>
+      <w:r>
+        <w:rPr>
+          <w:color w:val="000000" w:themeColor="text1"/>
+        </w:rPr>
+        <w:t>The sum of products (or dot product) of these vectors is calculated as:</w:t>
+      </w:r>
+    </w:p>
+    <w:p>
+      <w:pPr>
+        <w:rPr>
+          <w:color w:val="000000" w:themeColor="text1"/>
+        </w:rPr>
+      </w:pPr>
+      <w:r>
+        <w:rPr>
+          <w:color w:val="000000" w:themeColor="text1"/>
+        </w:rPr>
+        <w:t>1</w:t>
+      </w:r>
+      <w:r>
+        <w:rPr>
+          <w:rFonts w:ascii="Cambria Math" w:hAnsi="Cambria Math" w:cs="Cambria Math"/>
+          <w:color w:val="000000" w:themeColor="text1"/>
+        </w:rPr>
+        <w:t>⋅</w:t>
+      </w:r>
+      <w:r>
+        <w:rPr>
+          <w:color w:val="000000" w:themeColor="text1"/>
+        </w:rPr>
+        <w:t>4</w:t>
+      </w:r>
+      <w:r>
+        <w:rPr>
+          <w:color w:val="000000" w:themeColor="text1"/>
+        </w:rPr>
+        <w:t xml:space="preserve"> </w:t>
+      </w:r>
+      <w:r>
+        <w:rPr>
+          <w:color w:val="000000" w:themeColor="text1"/>
+        </w:rPr>
+        <w:t>+</w:t>
+      </w:r>
+      <w:r>
+        <w:rPr>
+          <w:color w:val="000000" w:themeColor="text1"/>
+        </w:rPr>
+        <w:t xml:space="preserve"> </w:t>
+      </w:r>
+      <w:r>
+        <w:rPr>
+          <w:color w:val="000000" w:themeColor="text1"/>
+        </w:rPr>
+        <w:t>2</w:t>
+      </w:r>
+      <w:r>
+        <w:rPr>
+          <w:rFonts w:ascii="Cambria Math" w:hAnsi="Cambria Math" w:cs="Cambria Math"/>
+          <w:color w:val="000000" w:themeColor="text1"/>
+        </w:rPr>
+        <w:t>⋅</w:t>
+      </w:r>
+      <w:r>
+        <w:rPr>
+          <w:color w:val="000000" w:themeColor="text1"/>
+        </w:rPr>
+        <w:t>5</w:t>
+      </w:r>
+      <w:r>
+        <w:rPr>
+          <w:color w:val="000000" w:themeColor="text1"/>
+        </w:rPr>
+        <w:t xml:space="preserve"> </w:t>
+      </w:r>
+      <w:r>
+        <w:rPr>
+          <w:color w:val="000000" w:themeColor="text1"/>
+        </w:rPr>
+        <w:t>+</w:t>
+      </w:r>
+      <w:r>
+        <w:rPr>
+          <w:color w:val="000000" w:themeColor="text1"/>
+        </w:rPr>
+        <w:t xml:space="preserve"> </w:t>
+      </w:r>
+      <w:r>
+        <w:rPr>
+          <w:color w:val="000000" w:themeColor="text1"/>
+        </w:rPr>
+        <w:t>3</w:t>
+      </w:r>
+      <w:r>
+        <w:rPr>
+          <w:rFonts w:ascii="Cambria Math" w:hAnsi="Cambria Math" w:cs="Cambria Math"/>
+          <w:color w:val="000000" w:themeColor="text1"/>
+        </w:rPr>
+        <w:t>⋅</w:t>
+      </w:r>
+      <w:r>
+        <w:rPr>
+          <w:color w:val="000000" w:themeColor="text1"/>
+        </w:rPr>
+        <w:t>6</w:t>
+      </w:r>
+    </w:p>
+    <w:p>
+      <w:pPr>
+        <w:rPr>
+          <w:color w:val="000000" w:themeColor="text1"/>
+        </w:rPr>
+      </w:pPr>
+      <w:r>
+        <w:rPr>
+          <w:color w:val="000000" w:themeColor="text1"/>
+        </w:rPr>
+        <w:t>Breaking it down:</w:t>
+      </w:r>
+    </w:p>
+    <w:p>
+      <w:pPr>
+        <w:rPr>
+          <w:color w:val="000000" w:themeColor="text1"/>
+        </w:rPr>
+      </w:pPr>
+      <w:r>
+        <w:rPr>
+          <w:color w:val="000000" w:themeColor="text1"/>
+        </w:rPr>
+        <w:t>1</w:t>
+      </w:r>
+      <w:r>
+        <w:rPr>
+          <w:rFonts w:ascii="Cambria Math" w:hAnsi="Cambria Math" w:cs="Cambria Math"/>
+          <w:color w:val="000000" w:themeColor="text1"/>
+        </w:rPr>
+        <w:t>⋅</w:t>
+      </w:r>
+      <w:r>
+        <w:rPr>
+          <w:color w:val="000000" w:themeColor="text1"/>
+        </w:rPr>
+        <w:t>4=4</w:t>
+      </w:r>
+    </w:p>
+    <w:p>
+      <w:pPr>
+        <w:rPr>
+          <w:color w:val="000000" w:themeColor="text1"/>
+        </w:rPr>
+      </w:pPr>
+      <w:r>
+        <w:rPr>
+          <w:color w:val="000000" w:themeColor="text1"/>
+        </w:rPr>
+        <w:t>2</w:t>
+      </w:r>
+      <w:r>
+        <w:rPr>
+          <w:rFonts w:ascii="Cambria Math" w:hAnsi="Cambria Math" w:cs="Cambria Math"/>
+          <w:color w:val="000000" w:themeColor="text1"/>
+        </w:rPr>
+        <w:t>⋅</w:t>
+      </w:r>
+      <w:r>
+        <w:rPr>
+          <w:color w:val="000000" w:themeColor="text1"/>
+        </w:rPr>
+        <w:t>5=10=10</w:t>
+      </w:r>
+    </w:p>
+    <w:p>
+      <w:pPr>
+        <w:rPr>
+          <w:color w:val="000000" w:themeColor="text1"/>
+        </w:rPr>
+      </w:pPr>
+      <w:r>
+        <w:rPr>
+          <w:color w:val="000000" w:themeColor="text1"/>
+        </w:rPr>
+        <w:t>3</w:t>
+      </w:r>
+      <w:r>
+        <w:rPr>
+          <w:rFonts w:ascii="Cambria Math" w:hAnsi="Cambria Math" w:cs="Cambria Math"/>
+          <w:color w:val="000000" w:themeColor="text1"/>
+        </w:rPr>
+        <w:t>⋅</w:t>
+      </w:r>
+      <w:r>
+        <w:rPr>
+          <w:color w:val="000000" w:themeColor="text1"/>
+        </w:rPr>
+        <w:t>6=18</w:t>
+      </w:r>
+    </w:p>
+    <w:p>
+      <w:pPr>
+        <w:rPr>
+          <w:color w:val="000000" w:themeColor="text1"/>
+        </w:rPr>
+      </w:pPr>
+      <w:r>
+        <w:rPr>
+          <w:color w:val="000000" w:themeColor="text1"/>
+        </w:rPr>
+        <w:t>Adding these up:</w:t>
+      </w:r>
+    </w:p>
+    <w:p>
+      <w:pPr>
+        <w:rPr>
+          <w:color w:val="000000" w:themeColor="text1"/>
+        </w:rPr>
+      </w:pPr>
+      <w:r>
+        <w:rPr>
+          <w:color w:val="000000" w:themeColor="text1"/>
+        </w:rPr>
+        <w:t>4+10+18=32</w:t>
+      </w:r>
+    </w:p>
+    <w:p>
+      <w:pPr>
+        <w:rPr>
+          <w:color w:val="000000" w:themeColor="text1"/>
+        </w:rPr>
+      </w:pPr>
+    </w:p>
+    <w:p>
+      <w:pPr>
+        <w:rPr>
+          <w:color w:val="000000" w:themeColor="text1"/>
+        </w:rPr>
+      </w:pPr>
+      <w:r>
+        <w:rPr>
+          <w:color w:val="000000" w:themeColor="text1"/>
+        </w:rPr>
+        <w:lastRenderedPageBreak/>
+        <w:t>Shuffling and Recalculation</w:t>
+      </w:r>
+    </w:p>
+    <w:p>
+      <w:pPr>
+        <w:rPr>
+          <w:color w:val="000000" w:themeColor="text1"/>
+        </w:rPr>
+      </w:pPr>
+      <w:r>
+        <w:rPr>
+          <w:color w:val="000000" w:themeColor="text1"/>
+        </w:rPr>
+        <w:t xml:space="preserve">The next part talks about shuffling one of the vectors and recalculating the sum of products. Let's shuffle vector </w:t>
+      </w:r>
+      <w:r>
+        <w:rPr>
+          <w:rFonts w:ascii="Cambria Math" w:hAnsi="Cambria Math" w:cs="Cambria Math"/>
+          <w:color w:val="000000" w:themeColor="text1"/>
+        </w:rPr>
+        <w:t>𝐵</w:t>
+      </w:r>
+    </w:p>
+    <w:p>
+      <w:pPr>
+        <w:rPr>
+          <w:color w:val="000000" w:themeColor="text1"/>
+        </w:rPr>
+      </w:pPr>
+      <w:r>
+        <w:rPr>
+          <w:color w:val="000000" w:themeColor="text1"/>
+        </w:rPr>
+        <w:t xml:space="preserve">Assume we shuffle vector </w:t>
+      </w:r>
+      <w:r>
+        <w:rPr>
+          <w:rFonts w:ascii="Cambria Math" w:hAnsi="Cambria Math" w:cs="Cambria Math"/>
+          <w:color w:val="000000" w:themeColor="text1"/>
+        </w:rPr>
+        <w:t>𝐵</w:t>
+      </w:r>
+    </w:p>
+    <w:p>
+      <w:pPr>
+        <w:rPr>
+          <w:color w:val="000000" w:themeColor="text1"/>
+        </w:rPr>
+      </w:pPr>
+      <w:r>
+        <w:rPr>
+          <w:color w:val="000000" w:themeColor="text1"/>
+        </w:rPr>
+        <w:t>B to [6, 4, 5]. Now, we recalculate the sum of products:</w:t>
+      </w:r>
+    </w:p>
+    <w:p>
+      <w:pPr>
+        <w:rPr>
+          <w:color w:val="000000" w:themeColor="text1"/>
+        </w:rPr>
+      </w:pPr>
+      <w:r>
+        <w:rPr>
+          <w:color w:val="000000" w:themeColor="text1"/>
+        </w:rPr>
+        <w:t>1</w:t>
+      </w:r>
+      <w:r>
+        <w:rPr>
+          <w:rFonts w:ascii="Cambria Math" w:hAnsi="Cambria Math" w:cs="Cambria Math"/>
+          <w:color w:val="000000" w:themeColor="text1"/>
+        </w:rPr>
+        <w:t>⋅</w:t>
+      </w:r>
+      <w:r>
+        <w:rPr>
+          <w:color w:val="000000" w:themeColor="text1"/>
+        </w:rPr>
+        <w:t>6+2</w:t>
+      </w:r>
+      <w:r>
+        <w:rPr>
+          <w:rFonts w:ascii="Cambria Math" w:hAnsi="Cambria Math" w:cs="Cambria Math"/>
+          <w:color w:val="000000" w:themeColor="text1"/>
+        </w:rPr>
+        <w:t>⋅</w:t>
+      </w:r>
+      <w:r>
+        <w:rPr>
+          <w:color w:val="000000" w:themeColor="text1"/>
+        </w:rPr>
+        <w:t>4+3</w:t>
+      </w:r>
+      <w:r>
+        <w:rPr>
+          <w:rFonts w:ascii="Cambria Math" w:hAnsi="Cambria Math" w:cs="Cambria Math"/>
+          <w:color w:val="000000" w:themeColor="text1"/>
+        </w:rPr>
+        <w:t>⋅</w:t>
+      </w:r>
+      <w:r>
+        <w:rPr>
+          <w:color w:val="000000" w:themeColor="text1"/>
+        </w:rPr>
+        <w:t>5</w:t>
+      </w:r>
+    </w:p>
+    <w:p>
+      <w:pPr>
+        <w:rPr>
+          <w:color w:val="000000" w:themeColor="text1"/>
+        </w:rPr>
+      </w:pPr>
+      <w:r>
+        <w:rPr>
+          <w:color w:val="000000" w:themeColor="text1"/>
+        </w:rPr>
+        <w:t>Breaking it down:</w:t>
+      </w:r>
+    </w:p>
+    <w:p>
+      <w:pPr>
+        <w:rPr>
+          <w:color w:val="000000" w:themeColor="text1"/>
+        </w:rPr>
+      </w:pPr>
+      <w:r>
+        <w:rPr>
+          <w:color w:val="000000" w:themeColor="text1"/>
+        </w:rPr>
+        <w:t>1</w:t>
+      </w:r>
+      <w:r>
+        <w:rPr>
+          <w:rFonts w:ascii="Cambria Math" w:hAnsi="Cambria Math" w:cs="Cambria Math"/>
+          <w:color w:val="000000" w:themeColor="text1"/>
+        </w:rPr>
+        <w:t>⋅</w:t>
+      </w:r>
+      <w:r>
+        <w:rPr>
+          <w:color w:val="000000" w:themeColor="text1"/>
+        </w:rPr>
+        <w:t>6=6</w:t>
+      </w:r>
+    </w:p>
+    <w:p>
+      <w:pPr>
+        <w:rPr>
+          <w:color w:val="000000" w:themeColor="text1"/>
+        </w:rPr>
+      </w:pPr>
+      <w:r>
+        <w:rPr>
+          <w:color w:val="000000" w:themeColor="text1"/>
+        </w:rPr>
+        <w:t>2</w:t>
+      </w:r>
+      <w:r>
+        <w:rPr>
+          <w:rFonts w:ascii="Cambria Math" w:hAnsi="Cambria Math" w:cs="Cambria Math"/>
+          <w:color w:val="000000" w:themeColor="text1"/>
+        </w:rPr>
+        <w:t>⋅</w:t>
+      </w:r>
+      <w:r>
+        <w:rPr>
+          <w:color w:val="000000" w:themeColor="text1"/>
+        </w:rPr>
+        <w:t>4=8</w:t>
+      </w:r>
+    </w:p>
+    <w:p>
+      <w:pPr>
+        <w:rPr>
+          <w:color w:val="000000" w:themeColor="text1"/>
+        </w:rPr>
+      </w:pPr>
+      <w:r>
+        <w:rPr>
+          <w:color w:val="000000" w:themeColor="text1"/>
+        </w:rPr>
+        <w:t>3</w:t>
+      </w:r>
+      <w:r>
+        <w:rPr>
+          <w:rFonts w:ascii="Cambria Math" w:hAnsi="Cambria Math" w:cs="Cambria Math"/>
+          <w:color w:val="000000" w:themeColor="text1"/>
+        </w:rPr>
+        <w:t>⋅</w:t>
+      </w:r>
+      <w:r>
+        <w:rPr>
+          <w:color w:val="000000" w:themeColor="text1"/>
+        </w:rPr>
+        <w:t>5=15</w:t>
+      </w:r>
+    </w:p>
+    <w:p>
+      <w:pPr>
+        <w:rPr>
+          <w:color w:val="000000" w:themeColor="text1"/>
+        </w:rPr>
+      </w:pPr>
+      <w:r>
+        <w:rPr>
+          <w:color w:val="000000" w:themeColor="text1"/>
+        </w:rPr>
+        <w:t>Adding these up:</w:t>
+      </w:r>
+    </w:p>
+    <w:p>
+      <w:pPr>
+        <w:rPr>
+          <w:color w:val="000000" w:themeColor="text1"/>
+        </w:rPr>
+      </w:pPr>
+      <w:r>
+        <w:rPr>
+          <w:color w:val="000000" w:themeColor="text1"/>
+        </w:rPr>
+        <w:t>6+8+15=29</w:t>
+      </w:r>
+    </w:p>
+    <w:p>
+      <w:pPr>
+        <w:rPr>
+          <w:color w:val="000000" w:themeColor="text1"/>
+        </w:rPr>
+      </w:pPr>
+      <w:r>
+        <w:rPr>
+          <w:color w:val="000000" w:themeColor="text1"/>
+        </w:rPr>
+        <w:t>In this case, the new sum of products is 29, which is less than 32.</w:t>
+      </w:r>
+    </w:p>
+    <w:p>
+      <w:pPr>
+        <w:rPr>
+          <w:color w:val="000000" w:themeColor="text1"/>
+        </w:rPr>
+      </w:pPr>
+      <w:r>
+        <w:rPr>
+          <w:color w:val="000000" w:themeColor="text1"/>
+        </w:rPr>
+        <w:t>Why the Original Sum is the Highest</w:t>
+      </w:r>
+    </w:p>
+    <w:p>
+      <w:pPr>
+        <w:rPr>
+          <w:color w:val="000000" w:themeColor="text1"/>
+        </w:rPr>
+      </w:pPr>
+      <w:r>
+        <w:rPr>
+          <w:color w:val="000000" w:themeColor="text1"/>
+        </w:rPr>
+        <w:t>The text states that "the vector sum of products will never be higher than 32" when you shuffle the elements. This is because the original ordering of the vectors (1, 2, 3 with 4, 5, 6) maximizes the sum of products due to the way the values are paired. This property is a result of the vectors being sorted in the same order. When both vectors are sorted in increasing order, the sum of their products is maximized.</w:t>
+      </w:r>
+    </w:p>
+    <w:p>
+      <w:pPr>
+        <w:rPr>
+          <w:color w:val="000000" w:themeColor="text1"/>
+        </w:rPr>
+      </w:pPr>
+      <w:r>
+        <w:rPr>
+          <w:color w:val="000000" w:themeColor="text1"/>
+        </w:rPr>
+        <w:t>Using the Sum as a Metric</w:t>
+      </w:r>
+    </w:p>
+    <w:p>
+      <w:pPr>
+        <w:rPr>
+          <w:color w:val="000000" w:themeColor="text1"/>
+        </w:rPr>
+      </w:pPr>
+      <w:r>
+        <w:rPr>
+          <w:color w:val="000000" w:themeColor="text1"/>
+        </w:rPr>
+        <w:t>The sum of products (32 in the original case) can be used as a metric to compare against random shufflings. By shuffling one of the vectors multiple times and calculating the sum of products each time, you can generate a distribution of sums. This relates to a resampling-based estimate.</w:t>
+      </w:r>
+    </w:p>
+    <w:p>
+      <w:pPr>
+        <w:rPr>
+          <w:color w:val="000000" w:themeColor="text1"/>
+        </w:rPr>
+      </w:pPr>
+      <w:r>
+        <w:rPr>
+          <w:color w:val="000000" w:themeColor="text1"/>
+        </w:rPr>
+        <w:t>Resampling-Based Estimate</w:t>
+      </w:r>
+    </w:p>
+    <w:p>
+      <w:pPr>
+        <w:rPr>
+          <w:color w:val="000000" w:themeColor="text1"/>
+        </w:rPr>
+      </w:pPr>
+      <w:r>
+        <w:rPr>
+          <w:color w:val="000000" w:themeColor="text1"/>
+        </w:rPr>
+        <w:t>In statistics, resampling methods involve repeatedly drawing samples from a data set and calculating a statistic (in this case, the sum of products) for each sample. By comparing the observed statistic (32) to the distribution of statistics from the resampled data, you can determine how likely or unusual the observed value is.</w:t>
+      </w:r>
+    </w:p>
+    <w:p>
+      <w:pPr>
+        <w:rPr>
+          <w:color w:val="000000" w:themeColor="text1"/>
+        </w:rPr>
+      </w:pPr>
+    </w:p>
+    <w:p>
+      <w:pPr>
+        <w:rPr>
+          <w:color w:val="000000" w:themeColor="text1"/>
+        </w:rPr>
+      </w:pPr>
+      <w:r>
+        <w:rPr>
+          <w:color w:val="000000" w:themeColor="text1"/>
+        </w:rPr>
+        <w:t>In summary, the vector sum of products is maximized when both vectors are in the same order. Shuffling and recalculating this sum multiple times allows for a comparison of the observed value against a distribution of potential values, which can be used in various statistical analyses, such as hypothesis testing or confidence interval estimation.</w:t>
+      </w:r>
+    </w:p>
+    <w:p>
+      <w:pPr>
+        <w:rPr>
+          <w:color w:val="000000" w:themeColor="text1"/>
+        </w:rPr>
+      </w:pPr>
+    </w:p>
+    <w:p>
+      <w:pPr>
+        <w:rPr>
+          <w:color w:val="000000" w:themeColor="text1"/>
+        </w:rPr>
+      </w:pPr>
+      <w:r>
+        <w:lastRenderedPageBreak/>
+        <w:t xml:space="preserve">To compute </w:t>
+      </w:r>
+      <w:r>
+        <w:rPr>
+          <w:b/>
+          <w:bCs/>
+          <w:sz w:val="24"/>
+          <w:szCs w:val="24"/>
+        </w:rPr>
+        <w:t>Pearson’s correlation coefficient</w:t>
+      </w:r>
+      <w:r>
+        <w:t>, we multiply deviations from the mean for variable 1 times those for variable 2, and divide by the product of the standard deviations</w:t>
+      </w:r>
+    </w:p>
+    <w:p>
+      <w:pPr>
+        <w:rPr>
+          <w:color w:val="000000" w:themeColor="text1"/>
+        </w:rPr>
+      </w:pPr>
+      <w:r>
+        <w:rPr>
+          <w:color w:val="000000" w:themeColor="text1"/>
+        </w:rPr>
+        <w:t xml:space="preserve"> </w:t>
+      </w:r>
+      <w:r>
+        <w:rPr>
+          <w:color w:val="000000" w:themeColor="text1"/>
+        </w:rPr>
+        <w:drawing>
+          <wp:inline distT="0" distB="0" distL="0" distR="0" wp14:anchorId="00D4DCCA" wp14:editId="0126E5C3">
+            <wp:extent cx="3057952" cy="1162212"/>
+            <wp:effectExtent l="0" t="0" r="9525" b="0"/>
+            <wp:docPr id="541253254" name="Picture 1"/>
+            <wp:cNvGraphicFramePr>
+              <a:graphicFrameLocks xmlns:a="http://schemas.openxmlformats.org/drawingml/2006/main" noChangeAspect="1"/>
+            </wp:cNvGraphicFramePr>
+            <a:graphic xmlns:a="http://schemas.openxmlformats.org/drawingml/2006/main">
+              <a:graphicData uri="http://schemas.openxmlformats.org/drawingml/2006/picture">
+                <pic:pic xmlns:pic="http://schemas.openxmlformats.org/drawingml/2006/picture">
+                  <pic:nvPicPr>
+                    <pic:cNvPr id="541253254" name=""/>
+                    <pic:cNvPicPr/>
+                  </pic:nvPicPr>
+                  <pic:blipFill>
+                    <a:blip r:embed="rId19"/>
+                    <a:stretch>
+                      <a:fillRect/>
+                    </a:stretch>
+                  </pic:blipFill>
+                  <pic:spPr>
+                    <a:xfrm>
+                      <a:off x="0" y="0"/>
+                      <a:ext cx="3057952" cy="1162212"/>
+                    </a:xfrm>
+                    <a:prstGeom prst="rect">
+                      <a:avLst/>
+                    </a:prstGeom>
+                  </pic:spPr>
+                </pic:pic>
+              </a:graphicData>
+            </a:graphic>
+          </wp:inline>
+        </w:drawing>
+      </w:r>
+    </w:p>
+    <w:p>
+      <w:pPr>
+        <w:rPr>
+          <w:i/>
+          <w:iCs/>
+          <w:color w:val="7F7F7F" w:themeColor="text1" w:themeTint="80"/>
+          <w:sz w:val="24"/>
+          <w:szCs w:val="24"/>
+        </w:rPr>
+      </w:pPr>
+      <w:r>
+        <w:rPr>
+          <w:i/>
+          <w:iCs/>
+          <w:color w:val="7F7F7F" w:themeColor="text1" w:themeTint="80"/>
+          <w:sz w:val="24"/>
+          <w:szCs w:val="24"/>
+        </w:rPr>
+        <w:t>------------------- 5/</w:t>
+      </w:r>
+      <w:r>
+        <w:rPr>
+          <w:i/>
+          <w:iCs/>
+          <w:color w:val="7F7F7F" w:themeColor="text1" w:themeTint="80"/>
+          <w:sz w:val="24"/>
+          <w:szCs w:val="24"/>
+        </w:rPr>
+        <w:t>20</w:t>
+      </w:r>
+      <w:r>
+        <w:rPr>
+          <w:i/>
+          <w:iCs/>
+          <w:color w:val="7F7F7F" w:themeColor="text1" w:themeTint="80"/>
+          <w:sz w:val="24"/>
+          <w:szCs w:val="24"/>
+        </w:rPr>
+        <w:t xml:space="preserve">/2024 Up to Page </w:t>
+      </w:r>
+      <w:r>
+        <w:rPr>
+          <w:i/>
+          <w:iCs/>
+          <w:color w:val="7F7F7F" w:themeColor="text1" w:themeTint="80"/>
+          <w:sz w:val="24"/>
+          <w:szCs w:val="24"/>
+        </w:rPr>
+        <w:t>3</w:t>
+      </w:r>
+      <w:r>
+        <w:rPr>
+          <w:i/>
+          <w:iCs/>
+          <w:color w:val="7F7F7F" w:themeColor="text1" w:themeTint="80"/>
+          <w:sz w:val="24"/>
+          <w:szCs w:val="24"/>
+        </w:rPr>
+        <w:t>1</w:t>
       </w:r>
     </w:p>
     <w:p>
@@ -5362,7 +6284,7 @@
   <w:style w:type="paragraph" w:default="1" w:styleId="Normal">
     <w:name w:val="Normal"/>
     <w:qFormat/>
-    <w:rsid w:val="00B52C03"/>
+    <w:rsid w:val="003D6513"/>
   </w:style>
   <w:style w:type="character" w:default="1" w:styleId="DefaultParagraphFont">
     <w:name w:val="Default Paragraph Font"/>

</xml_diff>

<commit_message>
Day 15 Data Science
</commit_message>
<xml_diff>
--- a/DataScienceNotes.docx
+++ b/DataScienceNotes.docx
@@ -3012,7 +3012,7 @@
                 <w:noProof/>
               </w:rPr>
               <w:drawing>
-                <wp:inline distT="0" distB="0" distL="0" distR="0" wp14:anchorId="06DA7828" wp14:editId="214DBBF2">
+                <wp:inline distT="0" distB="0" distL="0" distR="0" wp14:anchorId="06DA7828" wp14:editId="0B15CED1">
                   <wp:extent cx="1778000" cy="1244581"/>
                   <wp:effectExtent l="0" t="0" r="0" b="0"/>
                   <wp:docPr id="88014661" name="Picture 1" descr="Box Plot - Simply explained - DATAtab"/>
@@ -5182,6 +5182,7 @@
       </w:r>
       <w:r>
         <w:rPr>
+          <w:noProof/>
           <w:color w:val="000000" w:themeColor="text1"/>
         </w:rPr>
         <w:drawing>
@@ -5269,6 +5270,128 @@
           <w:sz w:val="24"/>
           <w:szCs w:val="24"/>
         </w:rPr>
+        <w:t>31</w:t>
+      </w:r>
+    </w:p>
+    <w:p>
+      <w:r>
+        <w:t>Variables can have an association that is not linear, in which case the correlation coefficient may not be a useful metric. The relationship between tax rates and revenue</w:t>
+      </w:r>
+      <w:r>
+        <w:t xml:space="preserve"> </w:t>
+      </w:r>
+      <w:r>
+        <w:t>raised is an example: as tax rates increase from zero, the revenue raised also increases. However, once tax rates reach a high level and approach 100%, tax avoidance increa‐ ses and tax revenue actually declines</w:t>
+      </w:r>
+      <w:r>
+        <w:t>.</w:t>
+      </w:r>
+    </w:p>
+    <w:p>
+      <w:pPr>
+        <w:rPr>
+          <w:color w:val="000000" w:themeColor="text1"/>
+        </w:rPr>
+      </w:pPr>
+      <w:r>
+        <w:rPr>
+          <w:color w:val="000000" w:themeColor="text1"/>
+        </w:rPr>
+        <w:drawing>
+          <wp:inline distT="0" distB="0" distL="0" distR="0" wp14:anchorId="705F8F04" wp14:editId="6B97E34F">
+            <wp:extent cx="4457700" cy="1842135"/>
+            <wp:effectExtent l="0" t="0" r="0" b="5715"/>
+            <wp:docPr id="896259504" name="Picture 1"/>
+            <wp:cNvGraphicFramePr>
+              <a:graphicFrameLocks xmlns:a="http://schemas.openxmlformats.org/drawingml/2006/main" noChangeAspect="1"/>
+            </wp:cNvGraphicFramePr>
+            <a:graphic xmlns:a="http://schemas.openxmlformats.org/drawingml/2006/main">
+              <a:graphicData uri="http://schemas.openxmlformats.org/drawingml/2006/picture">
+                <pic:pic xmlns:pic="http://schemas.openxmlformats.org/drawingml/2006/picture">
+                  <pic:nvPicPr>
+                    <pic:cNvPr id="896259504" name=""/>
+                    <pic:cNvPicPr/>
+                  </pic:nvPicPr>
+                  <pic:blipFill>
+                    <a:blip r:embed="rId20"/>
+                    <a:stretch>
+                      <a:fillRect/>
+                    </a:stretch>
+                  </pic:blipFill>
+                  <pic:spPr>
+                    <a:xfrm>
+                      <a:off x="0" y="0"/>
+                      <a:ext cx="4469964" cy="1847203"/>
+                    </a:xfrm>
+                    <a:prstGeom prst="rect">
+                      <a:avLst/>
+                    </a:prstGeom>
+                  </pic:spPr>
+                </pic:pic>
+              </a:graphicData>
+            </a:graphic>
+          </wp:inline>
+        </w:drawing>
+      </w:r>
+    </w:p>
+    <w:p>
+      <w:pPr>
+        <w:rPr>
+          <w:i/>
+          <w:iCs/>
+          <w:color w:val="7F7F7F" w:themeColor="text1" w:themeTint="80"/>
+          <w:sz w:val="24"/>
+          <w:szCs w:val="24"/>
+        </w:rPr>
+      </w:pPr>
+      <w:r>
+        <w:rPr>
+          <w:i/>
+          <w:iCs/>
+          <w:color w:val="7F7F7F" w:themeColor="text1" w:themeTint="80"/>
+          <w:sz w:val="24"/>
+          <w:szCs w:val="24"/>
+        </w:rPr>
+        <w:t>------------------- 5/</w:t>
+      </w:r>
+      <w:r>
+        <w:rPr>
+          <w:i/>
+          <w:iCs/>
+          <w:color w:val="7F7F7F" w:themeColor="text1" w:themeTint="80"/>
+          <w:sz w:val="24"/>
+          <w:szCs w:val="24"/>
+        </w:rPr>
+        <w:t>2</w:t>
+      </w:r>
+      <w:r>
+        <w:rPr>
+          <w:i/>
+          <w:iCs/>
+          <w:color w:val="7F7F7F" w:themeColor="text1" w:themeTint="80"/>
+          <w:sz w:val="24"/>
+          <w:szCs w:val="24"/>
+        </w:rPr>
+        <w:t>1</w:t>
+      </w:r>
+      <w:r>
+        <w:rPr>
+          <w:i/>
+          <w:iCs/>
+          <w:color w:val="7F7F7F" w:themeColor="text1" w:themeTint="80"/>
+          <w:sz w:val="24"/>
+          <w:szCs w:val="24"/>
+        </w:rPr>
+        <w:t xml:space="preserve">/2024 Up to Page </w:t>
+      </w:r>
+      <w:r>
+        <w:rPr>
+          <w:i/>
+          <w:iCs/>
+          <w:color w:val="7F7F7F" w:themeColor="text1" w:themeTint="80"/>
+          <w:sz w:val="24"/>
+          <w:szCs w:val="24"/>
+        </w:rPr>
         <w:t>3</w:t>
       </w:r>
       <w:r>
@@ -5279,7 +5402,7 @@
           <w:sz w:val="24"/>
           <w:szCs w:val="24"/>
         </w:rPr>
-        <w:t>1</w:t>
+        <w:t>2</w:t>
       </w:r>
     </w:p>
     <w:p>
@@ -6284,7 +6407,7 @@
   <w:style w:type="paragraph" w:default="1" w:styleId="Normal">
     <w:name w:val="Normal"/>
     <w:qFormat/>
-    <w:rsid w:val="003D6513"/>
+    <w:rsid w:val="00AC445E"/>
   </w:style>
   <w:style w:type="character" w:default="1" w:styleId="DefaultParagraphFont">
     <w:name w:val="Default Paragraph Font"/>

</xml_diff>

<commit_message>
Day 20 Data Science
</commit_message>
<xml_diff>
--- a/DataScienceNotes.docx
+++ b/DataScienceNotes.docx
@@ -3012,7 +3012,7 @@
                 <w:noProof/>
               </w:rPr>
               <w:drawing>
-                <wp:inline distT="0" distB="0" distL="0" distR="0" wp14:anchorId="06DA7828" wp14:editId="0B15CED1">
+                <wp:inline distT="0" distB="0" distL="0" distR="0" wp14:anchorId="06DA7828" wp14:editId="6C2E349A">
                   <wp:extent cx="1778000" cy="1244581"/>
                   <wp:effectExtent l="0" t="0" r="0" b="0"/>
                   <wp:docPr id="88014661" name="Picture 1" descr="Box Plot - Simply explained - DATAtab"/>
@@ -5278,23 +5278,18 @@
         <w:t>Variables can have an association that is not linear, in which case the correlation coefficient may not be a useful metric. The relationship between tax rates and revenue</w:t>
       </w:r>
       <w:r>
-        <w:t xml:space="preserve"> </w:t>
-      </w:r>
-      <w:r>
-        <w:t>raised is an example: as tax rates increase from zero, the revenue raised also increases. However, once tax rates reach a high level and approach 100%, tax avoidance increa‐ ses and tax revenue actually declines</w:t>
-      </w:r>
-      <w:r>
-        <w:t>.</w:t>
-      </w:r>
-    </w:p>
-    <w:p>
-      <w:pPr>
-        <w:rPr>
-          <w:color w:val="000000" w:themeColor="text1"/>
-        </w:rPr>
-      </w:pPr>
-      <w:r>
-        <w:rPr>
+        <w:t xml:space="preserve"> raised is an example: as tax rates increase from zero, the revenue raised also increases. However, once tax rates reach a high level and approach 100%, tax avoidance increa‐ ses and tax revenue actually declines.</w:t>
+      </w:r>
+    </w:p>
+    <w:p>
+      <w:pPr>
+        <w:rPr>
+          <w:color w:val="000000" w:themeColor="text1"/>
+        </w:rPr>
+      </w:pPr>
+      <w:r>
+        <w:rPr>
+          <w:noProof/>
           <w:color w:val="000000" w:themeColor="text1"/>
         </w:rPr>
         <w:drawing>
@@ -5362,17 +5357,7 @@
           <w:sz w:val="24"/>
           <w:szCs w:val="24"/>
         </w:rPr>
-        <w:t>2</w:t>
-      </w:r>
-      <w:r>
-        <w:rPr>
-          <w:i/>
-          <w:iCs/>
-          <w:color w:val="7F7F7F" w:themeColor="text1" w:themeTint="80"/>
-          <w:sz w:val="24"/>
-          <w:szCs w:val="24"/>
-        </w:rPr>
-        <w:t>1</w:t>
+        <w:t>21</w:t>
       </w:r>
       <w:r>
         <w:rPr>
@@ -5392,6 +5377,477 @@
           <w:sz w:val="24"/>
           <w:szCs w:val="24"/>
         </w:rPr>
+        <w:t>32</w:t>
+      </w:r>
+    </w:p>
+    <w:p>
+      <w:pPr>
+        <w:rPr>
+          <w:color w:val="000000" w:themeColor="text1"/>
+          <w:sz w:val="24"/>
+          <w:szCs w:val="24"/>
+        </w:rPr>
+      </w:pPr>
+      <w:r>
+        <w:rPr>
+          <w:color w:val="000000" w:themeColor="text1"/>
+          <w:sz w:val="24"/>
+          <w:szCs w:val="24"/>
+        </w:rPr>
+        <w:t>NumPy</w:t>
+      </w:r>
+    </w:p>
+    <w:p>
+      <w:pPr>
+        <w:rPr>
+          <w:color w:val="000000" w:themeColor="text1"/>
+        </w:rPr>
+      </w:pPr>
+      <w:r>
+        <w:rPr>
+          <w:color w:val="000000" w:themeColor="text1"/>
+        </w:rPr>
+        <w:t>To work with N Dimensional array</w:t>
+      </w:r>
+    </w:p>
+    <w:p>
+      <w:pPr>
+        <w:rPr>
+          <w:color w:val="000000" w:themeColor="text1"/>
+        </w:rPr>
+      </w:pPr>
+      <w:r>
+        <w:rPr>
+          <w:color w:val="000000" w:themeColor="text1"/>
+        </w:rPr>
+        <w:t>Create arrays -&gt; np.array([List]) | np.zeros() |np.linspace(), np.logspace()</w:t>
+      </w:r>
+    </w:p>
+    <w:p>
+      <w:pPr>
+        <w:rPr>
+          <w:color w:val="000000" w:themeColor="text1"/>
+        </w:rPr>
+      </w:pPr>
+      <w:r>
+        <w:rPr>
+          <w:color w:val="000000" w:themeColor="text1"/>
+        </w:rPr>
+        <w:t>Examining -&gt; .dtype, .ndim, .shape, .size</w:t>
+      </w:r>
+    </w:p>
+    <w:p>
+      <w:pPr>
+        <w:rPr>
+          <w:i/>
+          <w:iCs/>
+          <w:color w:val="7F7F7F" w:themeColor="text1" w:themeTint="80"/>
+          <w:sz w:val="24"/>
+          <w:szCs w:val="24"/>
+        </w:rPr>
+      </w:pPr>
+      <w:r>
+        <w:rPr>
+          <w:i/>
+          <w:iCs/>
+          <w:color w:val="7F7F7F" w:themeColor="text1" w:themeTint="80"/>
+          <w:sz w:val="24"/>
+          <w:szCs w:val="24"/>
+        </w:rPr>
+        <w:t>------------------- 5/</w:t>
+      </w:r>
+      <w:r>
+        <w:rPr>
+          <w:i/>
+          <w:iCs/>
+          <w:color w:val="7F7F7F" w:themeColor="text1" w:themeTint="80"/>
+          <w:sz w:val="24"/>
+          <w:szCs w:val="24"/>
+        </w:rPr>
+        <w:t>22</w:t>
+      </w:r>
+      <w:r>
+        <w:rPr>
+          <w:i/>
+          <w:iCs/>
+          <w:color w:val="7F7F7F" w:themeColor="text1" w:themeTint="80"/>
+          <w:sz w:val="24"/>
+          <w:szCs w:val="24"/>
+        </w:rPr>
+        <w:t xml:space="preserve">/2024 </w:t>
+      </w:r>
+      <w:r>
+        <w:rPr>
+          <w:i/>
+          <w:iCs/>
+          <w:color w:val="7F7F7F" w:themeColor="text1" w:themeTint="80"/>
+          <w:sz w:val="24"/>
+          <w:szCs w:val="24"/>
+        </w:rPr>
+        <w:t>[External]</w:t>
+      </w:r>
+    </w:p>
+    <w:p>
+      <w:pPr>
+        <w:rPr>
+          <w:color w:val="7030A0"/>
+          <w:sz w:val="24"/>
+          <w:szCs w:val="24"/>
+        </w:rPr>
+      </w:pPr>
+      <w:r>
+        <w:rPr>
+          <w:color w:val="7030A0"/>
+          <w:sz w:val="24"/>
+          <w:szCs w:val="24"/>
+        </w:rPr>
+        <w:t>[</w:t>
+      </w:r>
+      <w:r>
+        <w:rPr>
+          <w:color w:val="7030A0"/>
+          <w:sz w:val="24"/>
+          <w:szCs w:val="24"/>
+        </w:rPr>
+        <w:t>Refer Correlation in Python Notebooks</w:t>
+      </w:r>
+      <w:r>
+        <w:rPr>
+          <w:color w:val="7030A0"/>
+          <w:sz w:val="24"/>
+          <w:szCs w:val="24"/>
+        </w:rPr>
+        <w:t>]</w:t>
+      </w:r>
+    </w:p>
+    <w:p>
+      <w:pPr>
+        <w:rPr>
+          <w:i/>
+          <w:iCs/>
+          <w:color w:val="7F7F7F" w:themeColor="text1" w:themeTint="80"/>
+          <w:sz w:val="24"/>
+          <w:szCs w:val="24"/>
+        </w:rPr>
+      </w:pPr>
+      <w:r>
+        <w:rPr>
+          <w:i/>
+          <w:iCs/>
+          <w:color w:val="7F7F7F" w:themeColor="text1" w:themeTint="80"/>
+          <w:sz w:val="24"/>
+          <w:szCs w:val="24"/>
+        </w:rPr>
+        <w:t>------------------- 5/</w:t>
+      </w:r>
+      <w:r>
+        <w:rPr>
+          <w:i/>
+          <w:iCs/>
+          <w:color w:val="7F7F7F" w:themeColor="text1" w:themeTint="80"/>
+          <w:sz w:val="24"/>
+          <w:szCs w:val="24"/>
+        </w:rPr>
+        <w:t>23</w:t>
+      </w:r>
+      <w:r>
+        <w:rPr>
+          <w:i/>
+          <w:iCs/>
+          <w:color w:val="7F7F7F" w:themeColor="text1" w:themeTint="80"/>
+          <w:sz w:val="24"/>
+          <w:szCs w:val="24"/>
+        </w:rPr>
+        <w:t xml:space="preserve">/2024 Up to Page </w:t>
+      </w:r>
+      <w:r>
+        <w:rPr>
+          <w:i/>
+          <w:iCs/>
+          <w:color w:val="7F7F7F" w:themeColor="text1" w:themeTint="80"/>
+          <w:sz w:val="24"/>
+          <w:szCs w:val="24"/>
+        </w:rPr>
+        <w:t>32</w:t>
+      </w:r>
+    </w:p>
+    <w:p>
+      <w:pPr>
+        <w:rPr>
+          <w:color w:val="7030A0"/>
+          <w:sz w:val="24"/>
+          <w:szCs w:val="24"/>
+        </w:rPr>
+      </w:pPr>
+      <w:r>
+        <w:rPr>
+          <w:color w:val="7030A0"/>
+          <w:sz w:val="24"/>
+          <w:szCs w:val="24"/>
+        </w:rPr>
+        <w:t>[</w:t>
+      </w:r>
+      <w:r>
+        <w:rPr>
+          <w:color w:val="7030A0"/>
+          <w:sz w:val="24"/>
+          <w:szCs w:val="24"/>
+        </w:rPr>
+        <w:t>Refer Correlation in Python Notebooks</w:t>
+      </w:r>
+      <w:r>
+        <w:rPr>
+          <w:color w:val="7030A0"/>
+          <w:sz w:val="24"/>
+          <w:szCs w:val="24"/>
+        </w:rPr>
+        <w:t>]</w:t>
+      </w:r>
+    </w:p>
+    <w:p>
+      <w:pPr>
+        <w:rPr>
+          <w:i/>
+          <w:iCs/>
+          <w:color w:val="7F7F7F" w:themeColor="text1" w:themeTint="80"/>
+          <w:sz w:val="24"/>
+          <w:szCs w:val="24"/>
+        </w:rPr>
+      </w:pPr>
+      <w:r>
+        <w:rPr>
+          <w:i/>
+          <w:iCs/>
+          <w:color w:val="7F7F7F" w:themeColor="text1" w:themeTint="80"/>
+          <w:sz w:val="24"/>
+          <w:szCs w:val="24"/>
+        </w:rPr>
+        <w:t>------------------- 5/</w:t>
+      </w:r>
+      <w:r>
+        <w:rPr>
+          <w:i/>
+          <w:iCs/>
+          <w:color w:val="7F7F7F" w:themeColor="text1" w:themeTint="80"/>
+          <w:sz w:val="24"/>
+          <w:szCs w:val="24"/>
+        </w:rPr>
+        <w:t>24</w:t>
+      </w:r>
+      <w:r>
+        <w:rPr>
+          <w:i/>
+          <w:iCs/>
+          <w:color w:val="7F7F7F" w:themeColor="text1" w:themeTint="80"/>
+          <w:sz w:val="24"/>
+          <w:szCs w:val="24"/>
+        </w:rPr>
+        <w:t xml:space="preserve">/2024 Up to Page </w:t>
+      </w:r>
+      <w:r>
+        <w:rPr>
+          <w:i/>
+          <w:iCs/>
+          <w:color w:val="7F7F7F" w:themeColor="text1" w:themeTint="80"/>
+          <w:sz w:val="24"/>
+          <w:szCs w:val="24"/>
+        </w:rPr>
+        <w:t>33</w:t>
+      </w:r>
+    </w:p>
+    <w:p>
+      <w:pPr>
+        <w:rPr>
+          <w:color w:val="7030A0"/>
+          <w:sz w:val="24"/>
+          <w:szCs w:val="24"/>
+        </w:rPr>
+      </w:pPr>
+      <w:r>
+        <w:rPr>
+          <w:color w:val="7030A0"/>
+          <w:sz w:val="24"/>
+          <w:szCs w:val="24"/>
+        </w:rPr>
+        <w:t>[</w:t>
+      </w:r>
+      <w:r>
+        <w:rPr>
+          <w:color w:val="7030A0"/>
+          <w:sz w:val="24"/>
+          <w:szCs w:val="24"/>
+        </w:rPr>
+        <w:t>Refer Scatter plot in Python Notebooks</w:t>
+      </w:r>
+      <w:r>
+        <w:rPr>
+          <w:color w:val="7030A0"/>
+          <w:sz w:val="24"/>
+          <w:szCs w:val="24"/>
+        </w:rPr>
+        <w:t>]</w:t>
+      </w:r>
+    </w:p>
+    <w:p>
+      <w:pPr>
+        <w:rPr>
+          <w:i/>
+          <w:iCs/>
+          <w:color w:val="7F7F7F" w:themeColor="text1" w:themeTint="80"/>
+          <w:sz w:val="24"/>
+          <w:szCs w:val="24"/>
+        </w:rPr>
+      </w:pPr>
+    </w:p>
+    <w:p>
+      <w:pPr>
+        <w:rPr>
+          <w:i/>
+          <w:iCs/>
+          <w:color w:val="7F7F7F" w:themeColor="text1" w:themeTint="80"/>
+          <w:sz w:val="24"/>
+          <w:szCs w:val="24"/>
+        </w:rPr>
+      </w:pPr>
+      <w:r>
+        <w:rPr>
+          <w:i/>
+          <w:iCs/>
+          <w:color w:val="7F7F7F" w:themeColor="text1" w:themeTint="80"/>
+          <w:sz w:val="24"/>
+          <w:szCs w:val="24"/>
+        </w:rPr>
+        <w:t>------------------- 5/</w:t>
+      </w:r>
+      <w:r>
+        <w:rPr>
+          <w:i/>
+          <w:iCs/>
+          <w:color w:val="7F7F7F" w:themeColor="text1" w:themeTint="80"/>
+          <w:sz w:val="24"/>
+          <w:szCs w:val="24"/>
+        </w:rPr>
+        <w:t>25</w:t>
+      </w:r>
+      <w:r>
+        <w:rPr>
+          <w:i/>
+          <w:iCs/>
+          <w:color w:val="7F7F7F" w:themeColor="text1" w:themeTint="80"/>
+          <w:sz w:val="24"/>
+          <w:szCs w:val="24"/>
+        </w:rPr>
+        <w:t xml:space="preserve">/2024 Up to Page </w:t>
+      </w:r>
+      <w:r>
+        <w:rPr>
+          <w:i/>
+          <w:iCs/>
+          <w:color w:val="7F7F7F" w:themeColor="text1" w:themeTint="80"/>
+          <w:sz w:val="24"/>
+          <w:szCs w:val="24"/>
+        </w:rPr>
+        <w:t>34</w:t>
+      </w:r>
+    </w:p>
+    <w:p>
+      <w:pPr>
+        <w:rPr>
+          <w:color w:val="000000" w:themeColor="text1"/>
+          <w:sz w:val="24"/>
+          <w:szCs w:val="24"/>
+        </w:rPr>
+      </w:pPr>
+      <w:r>
+        <w:rPr>
+          <w:color w:val="000000" w:themeColor="text1"/>
+          <w:sz w:val="24"/>
+          <w:szCs w:val="24"/>
+        </w:rPr>
+        <w:t>Scatterplot</w:t>
+      </w:r>
+    </w:p>
+    <w:p>
+      <w:r>
+        <w:t xml:space="preserve">The standard way to visualize the relationship between two measured data variables is with a </w:t>
+      </w:r>
+      <w:r>
+        <w:t>scatterplot.</w:t>
+      </w:r>
+    </w:p>
+    <w:p>
+      <w:r>
+        <w:t xml:space="preserve">The correlation coefficient measures the extent to which two paired variables (e.g., height and weight for individuals) are associated with one another. </w:t>
+      </w:r>
+    </w:p>
+    <w:p>
+      <w:r>
+        <w:t xml:space="preserve">When high values of v1 go with high values of v2, v1 and v2 are positively associated. </w:t>
+      </w:r>
+    </w:p>
+    <w:p>
+      <w:r>
+        <w:t xml:space="preserve">• When high values of v1 go with low values of v2, v1 and v2 are negatively associated. </w:t>
+      </w:r>
+    </w:p>
+    <w:p>
+      <w:r>
+        <w:t xml:space="preserve">• The correlation coefficient is a standardized metric, so that it always ranges from –1 (perfect negative correlation) to +1 (perfect positive correlation). </w:t>
+      </w:r>
+    </w:p>
+    <w:p>
+      <w:r>
+        <w:t>• A correlation coefficient of zero indicates no correlation, but be aware that ran‐ dom arrangements of data will produce both positive and negative values for the correlation coefficient just by chance</w:t>
+      </w:r>
+    </w:p>
+    <w:p>
+      <w:pPr>
+        <w:rPr>
+          <w:i/>
+          <w:iCs/>
+          <w:color w:val="7F7F7F" w:themeColor="text1" w:themeTint="80"/>
+          <w:sz w:val="24"/>
+          <w:szCs w:val="24"/>
+        </w:rPr>
+      </w:pPr>
+      <w:r>
+        <w:rPr>
+          <w:i/>
+          <w:iCs/>
+          <w:color w:val="7F7F7F" w:themeColor="text1" w:themeTint="80"/>
+          <w:sz w:val="24"/>
+          <w:szCs w:val="24"/>
+        </w:rPr>
+        <w:t>------------------- 5/</w:t>
+      </w:r>
+      <w:r>
+        <w:rPr>
+          <w:i/>
+          <w:iCs/>
+          <w:color w:val="7F7F7F" w:themeColor="text1" w:themeTint="80"/>
+          <w:sz w:val="24"/>
+          <w:szCs w:val="24"/>
+        </w:rPr>
+        <w:t>26</w:t>
+      </w:r>
+      <w:r>
+        <w:rPr>
+          <w:i/>
+          <w:iCs/>
+          <w:color w:val="7F7F7F" w:themeColor="text1" w:themeTint="80"/>
+          <w:sz w:val="24"/>
+          <w:szCs w:val="24"/>
+        </w:rPr>
+        <w:t xml:space="preserve">/2024 Up to Page </w:t>
+      </w:r>
+      <w:r>
+        <w:rPr>
+          <w:i/>
+          <w:iCs/>
+          <w:color w:val="7F7F7F" w:themeColor="text1" w:themeTint="80"/>
+          <w:sz w:val="24"/>
+          <w:szCs w:val="24"/>
+        </w:rPr>
         <w:t>3</w:t>
       </w:r>
       <w:r>
@@ -5402,13 +5858,15 @@
           <w:sz w:val="24"/>
           <w:szCs w:val="24"/>
         </w:rPr>
-        <w:t>2</w:t>
-      </w:r>
-    </w:p>
-    <w:p>
-      <w:pPr>
-        <w:rPr>
-          <w:color w:val="000000" w:themeColor="text1"/>
+        <w:t>5</w:t>
+      </w:r>
+    </w:p>
+    <w:p>
+      <w:pPr>
+        <w:rPr>
+          <w:color w:val="000000" w:themeColor="text1"/>
+          <w:sz w:val="24"/>
+          <w:szCs w:val="24"/>
         </w:rPr>
       </w:pPr>
     </w:p>
@@ -6407,7 +6865,7 @@
   <w:style w:type="paragraph" w:default="1" w:styleId="Normal">
     <w:name w:val="Normal"/>
     <w:qFormat/>
-    <w:rsid w:val="00AC445E"/>
+    <w:rsid w:val="003B3F03"/>
   </w:style>
   <w:style w:type="character" w:default="1" w:styleId="DefaultParagraphFont">
     <w:name w:val="Default Paragraph Font"/>

</xml_diff>